<commit_message>
Remove SIS.App. Create SIS.MvcFramework
</commit_message>
<xml_diff>
--- a/05. CSharp-Web-Development-Basics-Databases-EF-Core-Exercise.docx
+++ b/05. CSharp-Web-Development-Basics-Databases-EF-Core-Exercise.docx
@@ -465,7 +465,7 @@
                     </a:ln>
                     <a:extLst>
                       <a:ext uri="{53640926-AAD7-44D8-BBD7-CCE9431645EC}">
-                        <a14:shadowObscured xmlns:a14="http://schemas.microsoft.com/office/drawing/2010/main" xmlns:wps="http://schemas.microsoft.com/office/word/2010/wordprocessingShape" xmlns:wpi="http://schemas.microsoft.com/office/word/2010/wordprocessingInk" xmlns:wpg="http://schemas.microsoft.com/office/word/2010/wordprocessingGroup" xmlns:w16se="http://schemas.microsoft.com/office/word/2015/wordml/symex" xmlns:w16cid="http://schemas.microsoft.com/office/word/2016/wordml/cid" xmlns:w15="http://schemas.microsoft.com/office/word/2012/wordml" xmlns:w14="http://schemas.microsoft.com/office/word/2010/wordml" xmlns:w="http://schemas.openxmlformats.org/wordprocessingml/2006/main" xmlns:w10="urn:schemas-microsoft-com:office:word" xmlns:wp14="http://schemas.microsoft.com/office/word/2010/wordprocessingDrawing" xmlns:v="urn:schemas-microsoft-com:vml" xmlns:o="urn:schemas-microsoft-com:office:office" xmlns:am3d="http://schemas.microsoft.com/office/drawing/2017/model3d" xmlns:aink="http://schemas.microsoft.com/office/drawing/2016/ink" xmlns:mc="http://schemas.openxmlformats.org/markup-compatibility/2006" xmlns:cx8="http://schemas.microsoft.com/office/drawing/2016/5/14/chartex" xmlns:cx7="http://schemas.microsoft.com/office/drawing/2016/5/13/chartex" xmlns:cx6="http://schemas.microsoft.com/office/drawing/2016/5/12/chartex" xmlns:cx5="http://schemas.microsoft.com/office/drawing/2016/5/11/chartex" xmlns:cx4="http://schemas.microsoft.com/office/drawing/2016/5/10/chartex" xmlns:cx3="http://schemas.microsoft.com/office/drawing/2016/5/9/chartex" xmlns:cx2="http://schemas.microsoft.com/office/drawing/2015/10/21/chartex" xmlns:cx1="http://schemas.microsoft.com/office/drawing/2015/9/8/chartex" xmlns:cx="http://schemas.microsoft.com/office/drawing/2014/chartex" xmlns:wpc="http://schemas.microsoft.com/office/word/2010/wordprocessingCanvas" xmlns=""/>
+                        <a14:shadowObscured xmlns="" xmlns:wpc="http://schemas.microsoft.com/office/word/2010/wordprocessingCanvas" xmlns:cx="http://schemas.microsoft.com/office/drawing/2014/chartex" xmlns:cx1="http://schemas.microsoft.com/office/drawing/2015/9/8/chartex" xmlns:cx2="http://schemas.microsoft.com/office/drawing/2015/10/21/chartex" xmlns:cx3="http://schemas.microsoft.com/office/drawing/2016/5/9/chartex" xmlns:cx4="http://schemas.microsoft.com/office/drawing/2016/5/10/chartex" xmlns:cx5="http://schemas.microsoft.com/office/drawing/2016/5/11/chartex" xmlns:cx6="http://schemas.microsoft.com/office/drawing/2016/5/12/chartex" xmlns:cx7="http://schemas.microsoft.com/office/drawing/2016/5/13/chartex" xmlns:cx8="http://schemas.microsoft.com/office/drawing/2016/5/14/chartex" xmlns:mc="http://schemas.openxmlformats.org/markup-compatibility/2006" xmlns:aink="http://schemas.microsoft.com/office/drawing/2016/ink" xmlns:am3d="http://schemas.microsoft.com/office/drawing/2017/model3d" xmlns:o="urn:schemas-microsoft-com:office:office" xmlns:v="urn:schemas-microsoft-com:vml" xmlns:wp14="http://schemas.microsoft.com/office/word/2010/wordprocessingDrawing" xmlns:w10="urn:schemas-microsoft-com:office:word" xmlns:w="http://schemas.openxmlformats.org/wordprocessingml/2006/main" xmlns:w14="http://schemas.microsoft.com/office/word/2010/wordml" xmlns:w15="http://schemas.microsoft.com/office/word/2012/wordml" xmlns:w16cid="http://schemas.microsoft.com/office/word/2016/wordml/cid" xmlns:w16se="http://schemas.microsoft.com/office/word/2015/wordml/symex" xmlns:wpg="http://schemas.microsoft.com/office/word/2010/wordprocessingGroup" xmlns:wpi="http://schemas.microsoft.com/office/word/2010/wordprocessingInk" xmlns:wps="http://schemas.microsoft.com/office/word/2010/wordprocessingShape" xmlns:a14="http://schemas.microsoft.com/office/drawing/2010/main"/>
                       </a:ext>
                     </a:extLst>
                   </pic:spPr>
@@ -553,7 +553,7 @@
                     </a:ln>
                     <a:extLst>
                       <a:ext uri="{53640926-AAD7-44D8-BBD7-CCE9431645EC}">
-                        <a14:shadowObscured xmlns:a14="http://schemas.microsoft.com/office/drawing/2010/main" xmlns:wps="http://schemas.microsoft.com/office/word/2010/wordprocessingShape" xmlns:wpi="http://schemas.microsoft.com/office/word/2010/wordprocessingInk" xmlns:wpg="http://schemas.microsoft.com/office/word/2010/wordprocessingGroup" xmlns:w16se="http://schemas.microsoft.com/office/word/2015/wordml/symex" xmlns:w16cid="http://schemas.microsoft.com/office/word/2016/wordml/cid" xmlns:w15="http://schemas.microsoft.com/office/word/2012/wordml" xmlns:w14="http://schemas.microsoft.com/office/word/2010/wordml" xmlns:w="http://schemas.openxmlformats.org/wordprocessingml/2006/main" xmlns:w10="urn:schemas-microsoft-com:office:word" xmlns:wp14="http://schemas.microsoft.com/office/word/2010/wordprocessingDrawing" xmlns:v="urn:schemas-microsoft-com:vml" xmlns:o="urn:schemas-microsoft-com:office:office" xmlns:am3d="http://schemas.microsoft.com/office/drawing/2017/model3d" xmlns:aink="http://schemas.microsoft.com/office/drawing/2016/ink" xmlns:mc="http://schemas.openxmlformats.org/markup-compatibility/2006" xmlns:cx8="http://schemas.microsoft.com/office/drawing/2016/5/14/chartex" xmlns:cx7="http://schemas.microsoft.com/office/drawing/2016/5/13/chartex" xmlns:cx6="http://schemas.microsoft.com/office/drawing/2016/5/12/chartex" xmlns:cx5="http://schemas.microsoft.com/office/drawing/2016/5/11/chartex" xmlns:cx4="http://schemas.microsoft.com/office/drawing/2016/5/10/chartex" xmlns:cx3="http://schemas.microsoft.com/office/drawing/2016/5/9/chartex" xmlns:cx2="http://schemas.microsoft.com/office/drawing/2015/10/21/chartex" xmlns:cx1="http://schemas.microsoft.com/office/drawing/2015/9/8/chartex" xmlns:cx="http://schemas.microsoft.com/office/drawing/2014/chartex" xmlns:wpc="http://schemas.microsoft.com/office/word/2010/wordprocessingCanvas" xmlns=""/>
+                        <a14:shadowObscured xmlns="" xmlns:wpc="http://schemas.microsoft.com/office/word/2010/wordprocessingCanvas" xmlns:cx="http://schemas.microsoft.com/office/drawing/2014/chartex" xmlns:cx1="http://schemas.microsoft.com/office/drawing/2015/9/8/chartex" xmlns:cx2="http://schemas.microsoft.com/office/drawing/2015/10/21/chartex" xmlns:cx3="http://schemas.microsoft.com/office/drawing/2016/5/9/chartex" xmlns:cx4="http://schemas.microsoft.com/office/drawing/2016/5/10/chartex" xmlns:cx5="http://schemas.microsoft.com/office/drawing/2016/5/11/chartex" xmlns:cx6="http://schemas.microsoft.com/office/drawing/2016/5/12/chartex" xmlns:cx7="http://schemas.microsoft.com/office/drawing/2016/5/13/chartex" xmlns:cx8="http://schemas.microsoft.com/office/drawing/2016/5/14/chartex" xmlns:mc="http://schemas.openxmlformats.org/markup-compatibility/2006" xmlns:aink="http://schemas.microsoft.com/office/drawing/2016/ink" xmlns:am3d="http://schemas.microsoft.com/office/drawing/2017/model3d" xmlns:o="urn:schemas-microsoft-com:office:office" xmlns:v="urn:schemas-microsoft-com:vml" xmlns:wp14="http://schemas.microsoft.com/office/word/2010/wordprocessingDrawing" xmlns:w10="urn:schemas-microsoft-com:office:word" xmlns:w="http://schemas.openxmlformats.org/wordprocessingml/2006/main" xmlns:w14="http://schemas.microsoft.com/office/word/2010/wordml" xmlns:w15="http://schemas.microsoft.com/office/word/2012/wordml" xmlns:w16cid="http://schemas.microsoft.com/office/word/2016/wordml/cid" xmlns:w16se="http://schemas.microsoft.com/office/word/2015/wordml/symex" xmlns:wpg="http://schemas.microsoft.com/office/word/2010/wordprocessingGroup" xmlns:wpi="http://schemas.microsoft.com/office/word/2010/wordprocessingInk" xmlns:wps="http://schemas.microsoft.com/office/word/2010/wordprocessingShape" xmlns:a14="http://schemas.microsoft.com/office/drawing/2010/main"/>
                       </a:ext>
                     </a:extLst>
                   </pic:spPr>
@@ -621,7 +621,7 @@
                     <a:blip r:embed="rId11" cstate="print">
                       <a:extLst>
                         <a:ext uri="{28A0092B-C50C-407E-A947-70E740481C1C}">
-                          <a14:useLocalDpi xmlns:a14="http://schemas.microsoft.com/office/drawing/2010/main" xmlns:wps="http://schemas.microsoft.com/office/word/2010/wordprocessingShape" xmlns:wpi="http://schemas.microsoft.com/office/word/2010/wordprocessingInk" xmlns:wpg="http://schemas.microsoft.com/office/word/2010/wordprocessingGroup" xmlns:w16se="http://schemas.microsoft.com/office/word/2015/wordml/symex" xmlns:w16cid="http://schemas.microsoft.com/office/word/2016/wordml/cid" xmlns:w15="http://schemas.microsoft.com/office/word/2012/wordml" xmlns:w14="http://schemas.microsoft.com/office/word/2010/wordml" xmlns:w="http://schemas.openxmlformats.org/wordprocessingml/2006/main" xmlns:w10="urn:schemas-microsoft-com:office:word" xmlns:wp14="http://schemas.microsoft.com/office/word/2010/wordprocessingDrawing" xmlns:v="urn:schemas-microsoft-com:vml" xmlns:o="urn:schemas-microsoft-com:office:office" xmlns:am3d="http://schemas.microsoft.com/office/drawing/2017/model3d" xmlns:aink="http://schemas.microsoft.com/office/drawing/2016/ink" xmlns:mc="http://schemas.openxmlformats.org/markup-compatibility/2006" xmlns:cx8="http://schemas.microsoft.com/office/drawing/2016/5/14/chartex" xmlns:cx7="http://schemas.microsoft.com/office/drawing/2016/5/13/chartex" xmlns:cx6="http://schemas.microsoft.com/office/drawing/2016/5/12/chartex" xmlns:cx5="http://schemas.microsoft.com/office/drawing/2016/5/11/chartex" xmlns:cx4="http://schemas.microsoft.com/office/drawing/2016/5/10/chartex" xmlns:cx3="http://schemas.microsoft.com/office/drawing/2016/5/9/chartex" xmlns:cx2="http://schemas.microsoft.com/office/drawing/2015/10/21/chartex" xmlns:cx1="http://schemas.microsoft.com/office/drawing/2015/9/8/chartex" xmlns:cx="http://schemas.microsoft.com/office/drawing/2014/chartex" xmlns:wpc="http://schemas.microsoft.com/office/word/2010/wordprocessingCanvas" xmlns="" val="0"/>
+                          <a14:useLocalDpi xmlns="" xmlns:wpc="http://schemas.microsoft.com/office/word/2010/wordprocessingCanvas" xmlns:cx="http://schemas.microsoft.com/office/drawing/2014/chartex" xmlns:cx1="http://schemas.microsoft.com/office/drawing/2015/9/8/chartex" xmlns:cx2="http://schemas.microsoft.com/office/drawing/2015/10/21/chartex" xmlns:cx3="http://schemas.microsoft.com/office/drawing/2016/5/9/chartex" xmlns:cx4="http://schemas.microsoft.com/office/drawing/2016/5/10/chartex" xmlns:cx5="http://schemas.microsoft.com/office/drawing/2016/5/11/chartex" xmlns:cx6="http://schemas.microsoft.com/office/drawing/2016/5/12/chartex" xmlns:cx7="http://schemas.microsoft.com/office/drawing/2016/5/13/chartex" xmlns:cx8="http://schemas.microsoft.com/office/drawing/2016/5/14/chartex" xmlns:mc="http://schemas.openxmlformats.org/markup-compatibility/2006" xmlns:aink="http://schemas.microsoft.com/office/drawing/2016/ink" xmlns:am3d="http://schemas.microsoft.com/office/drawing/2017/model3d" xmlns:o="urn:schemas-microsoft-com:office:office" xmlns:v="urn:schemas-microsoft-com:vml" xmlns:wp14="http://schemas.microsoft.com/office/word/2010/wordprocessingDrawing" xmlns:w10="urn:schemas-microsoft-com:office:word" xmlns:w="http://schemas.openxmlformats.org/wordprocessingml/2006/main" xmlns:w14="http://schemas.microsoft.com/office/word/2010/wordml" xmlns:w15="http://schemas.microsoft.com/office/word/2012/wordml" xmlns:w16cid="http://schemas.microsoft.com/office/word/2016/wordml/cid" xmlns:w16se="http://schemas.microsoft.com/office/word/2015/wordml/symex" xmlns:wpg="http://schemas.microsoft.com/office/word/2010/wordprocessingGroup" xmlns:wpi="http://schemas.microsoft.com/office/word/2010/wordprocessingInk" xmlns:wps="http://schemas.microsoft.com/office/word/2010/wordprocessingShape" xmlns:a14="http://schemas.microsoft.com/office/drawing/2010/main" val="0"/>
                         </a:ext>
                       </a:extLst>
                     </a:blip>
@@ -646,7 +646,7 @@
                     </a:ln>
                     <a:extLst>
                       <a:ext uri="{53640926-AAD7-44D8-BBD7-CCE9431645EC}">
-                        <a14:shadowObscured xmlns:a14="http://schemas.microsoft.com/office/drawing/2010/main" xmlns:wps="http://schemas.microsoft.com/office/word/2010/wordprocessingShape" xmlns:wpi="http://schemas.microsoft.com/office/word/2010/wordprocessingInk" xmlns:wpg="http://schemas.microsoft.com/office/word/2010/wordprocessingGroup" xmlns:w16se="http://schemas.microsoft.com/office/word/2015/wordml/symex" xmlns:w16cid="http://schemas.microsoft.com/office/word/2016/wordml/cid" xmlns:w15="http://schemas.microsoft.com/office/word/2012/wordml" xmlns:w14="http://schemas.microsoft.com/office/word/2010/wordml" xmlns:w="http://schemas.openxmlformats.org/wordprocessingml/2006/main" xmlns:w10="urn:schemas-microsoft-com:office:word" xmlns:wp14="http://schemas.microsoft.com/office/word/2010/wordprocessingDrawing" xmlns:v="urn:schemas-microsoft-com:vml" xmlns:o="urn:schemas-microsoft-com:office:office" xmlns:am3d="http://schemas.microsoft.com/office/drawing/2017/model3d" xmlns:aink="http://schemas.microsoft.com/office/drawing/2016/ink" xmlns:mc="http://schemas.openxmlformats.org/markup-compatibility/2006" xmlns:cx8="http://schemas.microsoft.com/office/drawing/2016/5/14/chartex" xmlns:cx7="http://schemas.microsoft.com/office/drawing/2016/5/13/chartex" xmlns:cx6="http://schemas.microsoft.com/office/drawing/2016/5/12/chartex" xmlns:cx5="http://schemas.microsoft.com/office/drawing/2016/5/11/chartex" xmlns:cx4="http://schemas.microsoft.com/office/drawing/2016/5/10/chartex" xmlns:cx3="http://schemas.microsoft.com/office/drawing/2016/5/9/chartex" xmlns:cx2="http://schemas.microsoft.com/office/drawing/2015/10/21/chartex" xmlns:cx1="http://schemas.microsoft.com/office/drawing/2015/9/8/chartex" xmlns:cx="http://schemas.microsoft.com/office/drawing/2014/chartex" xmlns:wpc="http://schemas.microsoft.com/office/word/2010/wordprocessingCanvas" xmlns=""/>
+                        <a14:shadowObscured xmlns="" xmlns:wpc="http://schemas.microsoft.com/office/word/2010/wordprocessingCanvas" xmlns:cx="http://schemas.microsoft.com/office/drawing/2014/chartex" xmlns:cx1="http://schemas.microsoft.com/office/drawing/2015/9/8/chartex" xmlns:cx2="http://schemas.microsoft.com/office/drawing/2015/10/21/chartex" xmlns:cx3="http://schemas.microsoft.com/office/drawing/2016/5/9/chartex" xmlns:cx4="http://schemas.microsoft.com/office/drawing/2016/5/10/chartex" xmlns:cx5="http://schemas.microsoft.com/office/drawing/2016/5/11/chartex" xmlns:cx6="http://schemas.microsoft.com/office/drawing/2016/5/12/chartex" xmlns:cx7="http://schemas.microsoft.com/office/drawing/2016/5/13/chartex" xmlns:cx8="http://schemas.microsoft.com/office/drawing/2016/5/14/chartex" xmlns:mc="http://schemas.openxmlformats.org/markup-compatibility/2006" xmlns:aink="http://schemas.microsoft.com/office/drawing/2016/ink" xmlns:am3d="http://schemas.microsoft.com/office/drawing/2017/model3d" xmlns:o="urn:schemas-microsoft-com:office:office" xmlns:v="urn:schemas-microsoft-com:vml" xmlns:wp14="http://schemas.microsoft.com/office/word/2010/wordprocessingDrawing" xmlns:w10="urn:schemas-microsoft-com:office:word" xmlns:w="http://schemas.openxmlformats.org/wordprocessingml/2006/main" xmlns:w14="http://schemas.microsoft.com/office/word/2010/wordml" xmlns:w15="http://schemas.microsoft.com/office/word/2012/wordml" xmlns:w16cid="http://schemas.microsoft.com/office/word/2016/wordml/cid" xmlns:w16se="http://schemas.microsoft.com/office/word/2015/wordml/symex" xmlns:wpg="http://schemas.microsoft.com/office/word/2010/wordprocessingGroup" xmlns:wpi="http://schemas.microsoft.com/office/word/2010/wordprocessingInk" xmlns:wps="http://schemas.microsoft.com/office/word/2010/wordprocessingShape" xmlns:a14="http://schemas.microsoft.com/office/drawing/2010/main"/>
                       </a:ext>
                     </a:extLst>
                   </pic:spPr>
@@ -750,7 +750,7 @@
                     </a:ln>
                     <a:extLst>
                       <a:ext uri="{53640926-AAD7-44D8-BBD7-CCE9431645EC}">
-                        <a14:shadowObscured xmlns:a14="http://schemas.microsoft.com/office/drawing/2010/main" xmlns:wps="http://schemas.microsoft.com/office/word/2010/wordprocessingShape" xmlns:wpi="http://schemas.microsoft.com/office/word/2010/wordprocessingInk" xmlns:wpg="http://schemas.microsoft.com/office/word/2010/wordprocessingGroup" xmlns:w16se="http://schemas.microsoft.com/office/word/2015/wordml/symex" xmlns:w16cid="http://schemas.microsoft.com/office/word/2016/wordml/cid" xmlns:w15="http://schemas.microsoft.com/office/word/2012/wordml" xmlns:w14="http://schemas.microsoft.com/office/word/2010/wordml" xmlns:w="http://schemas.openxmlformats.org/wordprocessingml/2006/main" xmlns:w10="urn:schemas-microsoft-com:office:word" xmlns:wp14="http://schemas.microsoft.com/office/word/2010/wordprocessingDrawing" xmlns:v="urn:schemas-microsoft-com:vml" xmlns:o="urn:schemas-microsoft-com:office:office" xmlns:am3d="http://schemas.microsoft.com/office/drawing/2017/model3d" xmlns:aink="http://schemas.microsoft.com/office/drawing/2016/ink" xmlns:mc="http://schemas.openxmlformats.org/markup-compatibility/2006" xmlns:cx8="http://schemas.microsoft.com/office/drawing/2016/5/14/chartex" xmlns:cx7="http://schemas.microsoft.com/office/drawing/2016/5/13/chartex" xmlns:cx6="http://schemas.microsoft.com/office/drawing/2016/5/12/chartex" xmlns:cx5="http://schemas.microsoft.com/office/drawing/2016/5/11/chartex" xmlns:cx4="http://schemas.microsoft.com/office/drawing/2016/5/10/chartex" xmlns:cx3="http://schemas.microsoft.com/office/drawing/2016/5/9/chartex" xmlns:cx2="http://schemas.microsoft.com/office/drawing/2015/10/21/chartex" xmlns:cx1="http://schemas.microsoft.com/office/drawing/2015/9/8/chartex" xmlns:cx="http://schemas.microsoft.com/office/drawing/2014/chartex" xmlns:wpc="http://schemas.microsoft.com/office/word/2010/wordprocessingCanvas" xmlns=""/>
+                        <a14:shadowObscured xmlns="" xmlns:wpc="http://schemas.microsoft.com/office/word/2010/wordprocessingCanvas" xmlns:cx="http://schemas.microsoft.com/office/drawing/2014/chartex" xmlns:cx1="http://schemas.microsoft.com/office/drawing/2015/9/8/chartex" xmlns:cx2="http://schemas.microsoft.com/office/drawing/2015/10/21/chartex" xmlns:cx3="http://schemas.microsoft.com/office/drawing/2016/5/9/chartex" xmlns:cx4="http://schemas.microsoft.com/office/drawing/2016/5/10/chartex" xmlns:cx5="http://schemas.microsoft.com/office/drawing/2016/5/11/chartex" xmlns:cx6="http://schemas.microsoft.com/office/drawing/2016/5/12/chartex" xmlns:cx7="http://schemas.microsoft.com/office/drawing/2016/5/13/chartex" xmlns:cx8="http://schemas.microsoft.com/office/drawing/2016/5/14/chartex" xmlns:mc="http://schemas.openxmlformats.org/markup-compatibility/2006" xmlns:aink="http://schemas.microsoft.com/office/drawing/2016/ink" xmlns:am3d="http://schemas.microsoft.com/office/drawing/2017/model3d" xmlns:o="urn:schemas-microsoft-com:office:office" xmlns:v="urn:schemas-microsoft-com:vml" xmlns:wp14="http://schemas.microsoft.com/office/word/2010/wordprocessingDrawing" xmlns:w10="urn:schemas-microsoft-com:office:word" xmlns:w="http://schemas.openxmlformats.org/wordprocessingml/2006/main" xmlns:w14="http://schemas.microsoft.com/office/word/2010/wordml" xmlns:w15="http://schemas.microsoft.com/office/word/2012/wordml" xmlns:w16cid="http://schemas.microsoft.com/office/word/2016/wordml/cid" xmlns:w16se="http://schemas.microsoft.com/office/word/2015/wordml/symex" xmlns:wpg="http://schemas.microsoft.com/office/word/2010/wordprocessingGroup" xmlns:wpi="http://schemas.microsoft.com/office/word/2010/wordprocessingInk" xmlns:wps="http://schemas.microsoft.com/office/word/2010/wordprocessingShape" xmlns:a14="http://schemas.microsoft.com/office/drawing/2010/main"/>
                       </a:ext>
                     </a:extLst>
                   </pic:spPr>
@@ -764,8 +764,14 @@
     <w:p>
       <w:pPr>
         <w:pStyle w:val="Heading2"/>
-      </w:pPr>
-      <w:r>
+        <w:rPr>
+          <w:highlight w:val="yellow"/>
+        </w:rPr>
+      </w:pPr>
+      <w:r>
+        <w:rPr>
+          <w:highlight w:val="yellow"/>
+        </w:rPr>
         <w:t>Add Cakes to the Database</w:t>
       </w:r>
     </w:p>
@@ -833,7 +839,7 @@
                     </a:ln>
                     <a:extLst>
                       <a:ext uri="{53640926-AAD7-44D8-BBD7-CCE9431645EC}">
-                        <a14:shadowObscured xmlns:a14="http://schemas.microsoft.com/office/drawing/2010/main" xmlns:wps="http://schemas.microsoft.com/office/word/2010/wordprocessingShape" xmlns:wpi="http://schemas.microsoft.com/office/word/2010/wordprocessingInk" xmlns:wpg="http://schemas.microsoft.com/office/word/2010/wordprocessingGroup" xmlns:w16se="http://schemas.microsoft.com/office/word/2015/wordml/symex" xmlns:w16cid="http://schemas.microsoft.com/office/word/2016/wordml/cid" xmlns:w15="http://schemas.microsoft.com/office/word/2012/wordml" xmlns:w14="http://schemas.microsoft.com/office/word/2010/wordml" xmlns:w="http://schemas.openxmlformats.org/wordprocessingml/2006/main" xmlns:w10="urn:schemas-microsoft-com:office:word" xmlns:wp14="http://schemas.microsoft.com/office/word/2010/wordprocessingDrawing" xmlns:v="urn:schemas-microsoft-com:vml" xmlns:o="urn:schemas-microsoft-com:office:office" xmlns:am3d="http://schemas.microsoft.com/office/drawing/2017/model3d" xmlns:aink="http://schemas.microsoft.com/office/drawing/2016/ink" xmlns:mc="http://schemas.openxmlformats.org/markup-compatibility/2006" xmlns:cx8="http://schemas.microsoft.com/office/drawing/2016/5/14/chartex" xmlns:cx7="http://schemas.microsoft.com/office/drawing/2016/5/13/chartex" xmlns:cx6="http://schemas.microsoft.com/office/drawing/2016/5/12/chartex" xmlns:cx5="http://schemas.microsoft.com/office/drawing/2016/5/11/chartex" xmlns:cx4="http://schemas.microsoft.com/office/drawing/2016/5/10/chartex" xmlns:cx3="http://schemas.microsoft.com/office/drawing/2016/5/9/chartex" xmlns:cx2="http://schemas.microsoft.com/office/drawing/2015/10/21/chartex" xmlns:cx1="http://schemas.microsoft.com/office/drawing/2015/9/8/chartex" xmlns:cx="http://schemas.microsoft.com/office/drawing/2014/chartex" xmlns:wpc="http://schemas.microsoft.com/office/word/2010/wordprocessingCanvas" xmlns=""/>
+                        <a14:shadowObscured xmlns="" xmlns:wpc="http://schemas.microsoft.com/office/word/2010/wordprocessingCanvas" xmlns:cx="http://schemas.microsoft.com/office/drawing/2014/chartex" xmlns:cx1="http://schemas.microsoft.com/office/drawing/2015/9/8/chartex" xmlns:cx2="http://schemas.microsoft.com/office/drawing/2015/10/21/chartex" xmlns:cx3="http://schemas.microsoft.com/office/drawing/2016/5/9/chartex" xmlns:cx4="http://schemas.microsoft.com/office/drawing/2016/5/10/chartex" xmlns:cx5="http://schemas.microsoft.com/office/drawing/2016/5/11/chartex" xmlns:cx6="http://schemas.microsoft.com/office/drawing/2016/5/12/chartex" xmlns:cx7="http://schemas.microsoft.com/office/drawing/2016/5/13/chartex" xmlns:cx8="http://schemas.microsoft.com/office/drawing/2016/5/14/chartex" xmlns:mc="http://schemas.openxmlformats.org/markup-compatibility/2006" xmlns:aink="http://schemas.microsoft.com/office/drawing/2016/ink" xmlns:am3d="http://schemas.microsoft.com/office/drawing/2017/model3d" xmlns:o="urn:schemas-microsoft-com:office:office" xmlns:v="urn:schemas-microsoft-com:vml" xmlns:wp14="http://schemas.microsoft.com/office/word/2010/wordprocessingDrawing" xmlns:w10="urn:schemas-microsoft-com:office:word" xmlns:w="http://schemas.openxmlformats.org/wordprocessingml/2006/main" xmlns:w14="http://schemas.microsoft.com/office/word/2010/wordml" xmlns:w15="http://schemas.microsoft.com/office/word/2012/wordml" xmlns:w16cid="http://schemas.microsoft.com/office/word/2016/wordml/cid" xmlns:w16se="http://schemas.microsoft.com/office/word/2015/wordml/symex" xmlns:wpg="http://schemas.microsoft.com/office/word/2010/wordprocessingGroup" xmlns:wpi="http://schemas.microsoft.com/office/word/2010/wordprocessingInk" xmlns:wps="http://schemas.microsoft.com/office/word/2010/wordprocessingShape" xmlns:a14="http://schemas.microsoft.com/office/drawing/2010/main"/>
                       </a:ext>
                     </a:extLst>
                   </pic:spPr>
@@ -939,7 +945,7 @@
                     </a:ln>
                     <a:extLst>
                       <a:ext uri="{53640926-AAD7-44D8-BBD7-CCE9431645EC}">
-                        <a14:shadowObscured xmlns:a14="http://schemas.microsoft.com/office/drawing/2010/main" xmlns:wps="http://schemas.microsoft.com/office/word/2010/wordprocessingShape" xmlns:wpi="http://schemas.microsoft.com/office/word/2010/wordprocessingInk" xmlns:wpg="http://schemas.microsoft.com/office/word/2010/wordprocessingGroup" xmlns:w16se="http://schemas.microsoft.com/office/word/2015/wordml/symex" xmlns:w16cid="http://schemas.microsoft.com/office/word/2016/wordml/cid" xmlns:w15="http://schemas.microsoft.com/office/word/2012/wordml" xmlns:w14="http://schemas.microsoft.com/office/word/2010/wordml" xmlns:w="http://schemas.openxmlformats.org/wordprocessingml/2006/main" xmlns:w10="urn:schemas-microsoft-com:office:word" xmlns:wp14="http://schemas.microsoft.com/office/word/2010/wordprocessingDrawing" xmlns:v="urn:schemas-microsoft-com:vml" xmlns:o="urn:schemas-microsoft-com:office:office" xmlns:am3d="http://schemas.microsoft.com/office/drawing/2017/model3d" xmlns:aink="http://schemas.microsoft.com/office/drawing/2016/ink" xmlns:mc="http://schemas.openxmlformats.org/markup-compatibility/2006" xmlns:cx8="http://schemas.microsoft.com/office/drawing/2016/5/14/chartex" xmlns:cx7="http://schemas.microsoft.com/office/drawing/2016/5/13/chartex" xmlns:cx6="http://schemas.microsoft.com/office/drawing/2016/5/12/chartex" xmlns:cx5="http://schemas.microsoft.com/office/drawing/2016/5/11/chartex" xmlns:cx4="http://schemas.microsoft.com/office/drawing/2016/5/10/chartex" xmlns:cx3="http://schemas.microsoft.com/office/drawing/2016/5/9/chartex" xmlns:cx2="http://schemas.microsoft.com/office/drawing/2015/10/21/chartex" xmlns:cx1="http://schemas.microsoft.com/office/drawing/2015/9/8/chartex" xmlns:cx="http://schemas.microsoft.com/office/drawing/2014/chartex" xmlns:wpc="http://schemas.microsoft.com/office/word/2010/wordprocessingCanvas" xmlns=""/>
+                        <a14:shadowObscured xmlns="" xmlns:wpc="http://schemas.microsoft.com/office/word/2010/wordprocessingCanvas" xmlns:cx="http://schemas.microsoft.com/office/drawing/2014/chartex" xmlns:cx1="http://schemas.microsoft.com/office/drawing/2015/9/8/chartex" xmlns:cx2="http://schemas.microsoft.com/office/drawing/2015/10/21/chartex" xmlns:cx3="http://schemas.microsoft.com/office/drawing/2016/5/9/chartex" xmlns:cx4="http://schemas.microsoft.com/office/drawing/2016/5/10/chartex" xmlns:cx5="http://schemas.microsoft.com/office/drawing/2016/5/11/chartex" xmlns:cx6="http://schemas.microsoft.com/office/drawing/2016/5/12/chartex" xmlns:cx7="http://schemas.microsoft.com/office/drawing/2016/5/13/chartex" xmlns:cx8="http://schemas.microsoft.com/office/drawing/2016/5/14/chartex" xmlns:mc="http://schemas.openxmlformats.org/markup-compatibility/2006" xmlns:aink="http://schemas.microsoft.com/office/drawing/2016/ink" xmlns:am3d="http://schemas.microsoft.com/office/drawing/2017/model3d" xmlns:o="urn:schemas-microsoft-com:office:office" xmlns:v="urn:schemas-microsoft-com:vml" xmlns:wp14="http://schemas.microsoft.com/office/word/2010/wordprocessingDrawing" xmlns:w10="urn:schemas-microsoft-com:office:word" xmlns:w="http://schemas.openxmlformats.org/wordprocessingml/2006/main" xmlns:w14="http://schemas.microsoft.com/office/word/2010/wordml" xmlns:w15="http://schemas.microsoft.com/office/word/2012/wordml" xmlns:w16cid="http://schemas.microsoft.com/office/word/2016/wordml/cid" xmlns:w16se="http://schemas.microsoft.com/office/word/2015/wordml/symex" xmlns:wpg="http://schemas.microsoft.com/office/word/2010/wordprocessingGroup" xmlns:wpi="http://schemas.microsoft.com/office/word/2010/wordprocessingInk" xmlns:wps="http://schemas.microsoft.com/office/word/2010/wordprocessingShape" xmlns:a14="http://schemas.microsoft.com/office/drawing/2010/main"/>
                       </a:ext>
                     </a:extLst>
                   </pic:spPr>
@@ -953,8 +959,14 @@
     <w:p>
       <w:pPr>
         <w:pStyle w:val="Heading2"/>
-      </w:pPr>
-      <w:r>
+        <w:rPr>
+          <w:highlight w:val="yellow"/>
+        </w:rPr>
+      </w:pPr>
+      <w:r>
+        <w:rPr>
+          <w:highlight w:val="yellow"/>
+        </w:rPr>
         <w:t>Show Cake Details</w:t>
       </w:r>
     </w:p>
@@ -1020,7 +1032,7 @@
                     </a:ln>
                     <a:extLst>
                       <a:ext uri="{53640926-AAD7-44D8-BBD7-CCE9431645EC}">
-                        <a14:shadowObscured xmlns:a14="http://schemas.microsoft.com/office/drawing/2010/main" xmlns:wps="http://schemas.microsoft.com/office/word/2010/wordprocessingShape" xmlns:wpi="http://schemas.microsoft.com/office/word/2010/wordprocessingInk" xmlns:wpg="http://schemas.microsoft.com/office/word/2010/wordprocessingGroup" xmlns:w16se="http://schemas.microsoft.com/office/word/2015/wordml/symex" xmlns:w16cid="http://schemas.microsoft.com/office/word/2016/wordml/cid" xmlns:w15="http://schemas.microsoft.com/office/word/2012/wordml" xmlns:w14="http://schemas.microsoft.com/office/word/2010/wordml" xmlns:w="http://schemas.openxmlformats.org/wordprocessingml/2006/main" xmlns:w10="urn:schemas-microsoft-com:office:word" xmlns:wp14="http://schemas.microsoft.com/office/word/2010/wordprocessingDrawing" xmlns:v="urn:schemas-microsoft-com:vml" xmlns:o="urn:schemas-microsoft-com:office:office" xmlns:am3d="http://schemas.microsoft.com/office/drawing/2017/model3d" xmlns:aink="http://schemas.microsoft.com/office/drawing/2016/ink" xmlns:mc="http://schemas.openxmlformats.org/markup-compatibility/2006" xmlns:cx8="http://schemas.microsoft.com/office/drawing/2016/5/14/chartex" xmlns:cx7="http://schemas.microsoft.com/office/drawing/2016/5/13/chartex" xmlns:cx6="http://schemas.microsoft.com/office/drawing/2016/5/12/chartex" xmlns:cx5="http://schemas.microsoft.com/office/drawing/2016/5/11/chartex" xmlns:cx4="http://schemas.microsoft.com/office/drawing/2016/5/10/chartex" xmlns:cx3="http://schemas.microsoft.com/office/drawing/2016/5/9/chartex" xmlns:cx2="http://schemas.microsoft.com/office/drawing/2015/10/21/chartex" xmlns:cx1="http://schemas.microsoft.com/office/drawing/2015/9/8/chartex" xmlns:cx="http://schemas.microsoft.com/office/drawing/2014/chartex" xmlns:wpc="http://schemas.microsoft.com/office/word/2010/wordprocessingCanvas" xmlns=""/>
+                        <a14:shadowObscured xmlns="" xmlns:wpc="http://schemas.microsoft.com/office/word/2010/wordprocessingCanvas" xmlns:cx="http://schemas.microsoft.com/office/drawing/2014/chartex" xmlns:cx1="http://schemas.microsoft.com/office/drawing/2015/9/8/chartex" xmlns:cx2="http://schemas.microsoft.com/office/drawing/2015/10/21/chartex" xmlns:cx3="http://schemas.microsoft.com/office/drawing/2016/5/9/chartex" xmlns:cx4="http://schemas.microsoft.com/office/drawing/2016/5/10/chartex" xmlns:cx5="http://schemas.microsoft.com/office/drawing/2016/5/11/chartex" xmlns:cx6="http://schemas.microsoft.com/office/drawing/2016/5/12/chartex" xmlns:cx7="http://schemas.microsoft.com/office/drawing/2016/5/13/chartex" xmlns:cx8="http://schemas.microsoft.com/office/drawing/2016/5/14/chartex" xmlns:mc="http://schemas.openxmlformats.org/markup-compatibility/2006" xmlns:aink="http://schemas.microsoft.com/office/drawing/2016/ink" xmlns:am3d="http://schemas.microsoft.com/office/drawing/2017/model3d" xmlns:o="urn:schemas-microsoft-com:office:office" xmlns:v="urn:schemas-microsoft-com:vml" xmlns:wp14="http://schemas.microsoft.com/office/word/2010/wordprocessingDrawing" xmlns:w10="urn:schemas-microsoft-com:office:word" xmlns:w="http://schemas.openxmlformats.org/wordprocessingml/2006/main" xmlns:w14="http://schemas.microsoft.com/office/word/2010/wordml" xmlns:w15="http://schemas.microsoft.com/office/word/2012/wordml" xmlns:w16cid="http://schemas.microsoft.com/office/word/2016/wordml/cid" xmlns:w16se="http://schemas.microsoft.com/office/word/2015/wordml/symex" xmlns:wpg="http://schemas.microsoft.com/office/word/2010/wordprocessingGroup" xmlns:wpi="http://schemas.microsoft.com/office/word/2010/wordprocessingInk" xmlns:wps="http://schemas.microsoft.com/office/word/2010/wordprocessingShape" xmlns:a14="http://schemas.microsoft.com/office/drawing/2010/main"/>
                       </a:ext>
                     </a:extLst>
                   </pic:spPr>
@@ -1106,7 +1118,7 @@
                     </a:ln>
                     <a:extLst>
                       <a:ext uri="{53640926-AAD7-44D8-BBD7-CCE9431645EC}">
-                        <a14:shadowObscured xmlns:a14="http://schemas.microsoft.com/office/drawing/2010/main" xmlns:wps="http://schemas.microsoft.com/office/word/2010/wordprocessingShape" xmlns:wpi="http://schemas.microsoft.com/office/word/2010/wordprocessingInk" xmlns:wpg="http://schemas.microsoft.com/office/word/2010/wordprocessingGroup" xmlns:w16se="http://schemas.microsoft.com/office/word/2015/wordml/symex" xmlns:w16cid="http://schemas.microsoft.com/office/word/2016/wordml/cid" xmlns:w15="http://schemas.microsoft.com/office/word/2012/wordml" xmlns:w14="http://schemas.microsoft.com/office/word/2010/wordml" xmlns:w="http://schemas.openxmlformats.org/wordprocessingml/2006/main" xmlns:w10="urn:schemas-microsoft-com:office:word" xmlns:wp14="http://schemas.microsoft.com/office/word/2010/wordprocessingDrawing" xmlns:v="urn:schemas-microsoft-com:vml" xmlns:o="urn:schemas-microsoft-com:office:office" xmlns:am3d="http://schemas.microsoft.com/office/drawing/2017/model3d" xmlns:aink="http://schemas.microsoft.com/office/drawing/2016/ink" xmlns:mc="http://schemas.openxmlformats.org/markup-compatibility/2006" xmlns:cx8="http://schemas.microsoft.com/office/drawing/2016/5/14/chartex" xmlns:cx7="http://schemas.microsoft.com/office/drawing/2016/5/13/chartex" xmlns:cx6="http://schemas.microsoft.com/office/drawing/2016/5/12/chartex" xmlns:cx5="http://schemas.microsoft.com/office/drawing/2016/5/11/chartex" xmlns:cx4="http://schemas.microsoft.com/office/drawing/2016/5/10/chartex" xmlns:cx3="http://schemas.microsoft.com/office/drawing/2016/5/9/chartex" xmlns:cx2="http://schemas.microsoft.com/office/drawing/2015/10/21/chartex" xmlns:cx1="http://schemas.microsoft.com/office/drawing/2015/9/8/chartex" xmlns:cx="http://schemas.microsoft.com/office/drawing/2014/chartex" xmlns:wpc="http://schemas.microsoft.com/office/word/2010/wordprocessingCanvas" xmlns=""/>
+                        <a14:shadowObscured xmlns="" xmlns:wpc="http://schemas.microsoft.com/office/word/2010/wordprocessingCanvas" xmlns:cx="http://schemas.microsoft.com/office/drawing/2014/chartex" xmlns:cx1="http://schemas.microsoft.com/office/drawing/2015/9/8/chartex" xmlns:cx2="http://schemas.microsoft.com/office/drawing/2015/10/21/chartex" xmlns:cx3="http://schemas.microsoft.com/office/drawing/2016/5/9/chartex" xmlns:cx4="http://schemas.microsoft.com/office/drawing/2016/5/10/chartex" xmlns:cx5="http://schemas.microsoft.com/office/drawing/2016/5/11/chartex" xmlns:cx6="http://schemas.microsoft.com/office/drawing/2016/5/12/chartex" xmlns:cx7="http://schemas.microsoft.com/office/drawing/2016/5/13/chartex" xmlns:cx8="http://schemas.microsoft.com/office/drawing/2016/5/14/chartex" xmlns:mc="http://schemas.openxmlformats.org/markup-compatibility/2006" xmlns:aink="http://schemas.microsoft.com/office/drawing/2016/ink" xmlns:am3d="http://schemas.microsoft.com/office/drawing/2017/model3d" xmlns:o="urn:schemas-microsoft-com:office:office" xmlns:v="urn:schemas-microsoft-com:vml" xmlns:wp14="http://schemas.microsoft.com/office/word/2010/wordprocessingDrawing" xmlns:w10="urn:schemas-microsoft-com:office:word" xmlns:w="http://schemas.openxmlformats.org/wordprocessingml/2006/main" xmlns:w14="http://schemas.microsoft.com/office/word/2010/wordml" xmlns:w15="http://schemas.microsoft.com/office/word/2012/wordml" xmlns:w16cid="http://schemas.microsoft.com/office/word/2016/wordml/cid" xmlns:w16se="http://schemas.microsoft.com/office/word/2015/wordml/symex" xmlns:wpg="http://schemas.microsoft.com/office/word/2010/wordprocessingGroup" xmlns:wpi="http://schemas.microsoft.com/office/word/2010/wordprocessingInk" xmlns:wps="http://schemas.microsoft.com/office/word/2010/wordprocessingShape" xmlns:a14="http://schemas.microsoft.com/office/drawing/2010/main"/>
                       </a:ext>
                     </a:extLst>
                   </pic:spPr>
@@ -1209,7 +1221,7 @@
                     </a:ln>
                     <a:extLst>
                       <a:ext uri="{53640926-AAD7-44D8-BBD7-CCE9431645EC}">
-                        <a14:shadowObscured xmlns:a14="http://schemas.microsoft.com/office/drawing/2010/main" xmlns:wps="http://schemas.microsoft.com/office/word/2010/wordprocessingShape" xmlns:wpi="http://schemas.microsoft.com/office/word/2010/wordprocessingInk" xmlns:wpg="http://schemas.microsoft.com/office/word/2010/wordprocessingGroup" xmlns:w16se="http://schemas.microsoft.com/office/word/2015/wordml/symex" xmlns:w16cid="http://schemas.microsoft.com/office/word/2016/wordml/cid" xmlns:w15="http://schemas.microsoft.com/office/word/2012/wordml" xmlns:w14="http://schemas.microsoft.com/office/word/2010/wordml" xmlns:w="http://schemas.openxmlformats.org/wordprocessingml/2006/main" xmlns:w10="urn:schemas-microsoft-com:office:word" xmlns:wp14="http://schemas.microsoft.com/office/word/2010/wordprocessingDrawing" xmlns:v="urn:schemas-microsoft-com:vml" xmlns:o="urn:schemas-microsoft-com:office:office" xmlns:am3d="http://schemas.microsoft.com/office/drawing/2017/model3d" xmlns:aink="http://schemas.microsoft.com/office/drawing/2016/ink" xmlns:mc="http://schemas.openxmlformats.org/markup-compatibility/2006" xmlns:cx8="http://schemas.microsoft.com/office/drawing/2016/5/14/chartex" xmlns:cx7="http://schemas.microsoft.com/office/drawing/2016/5/13/chartex" xmlns:cx6="http://schemas.microsoft.com/office/drawing/2016/5/12/chartex" xmlns:cx5="http://schemas.microsoft.com/office/drawing/2016/5/11/chartex" xmlns:cx4="http://schemas.microsoft.com/office/drawing/2016/5/10/chartex" xmlns:cx3="http://schemas.microsoft.com/office/drawing/2016/5/9/chartex" xmlns:cx2="http://schemas.microsoft.com/office/drawing/2015/10/21/chartex" xmlns:cx1="http://schemas.microsoft.com/office/drawing/2015/9/8/chartex" xmlns:cx="http://schemas.microsoft.com/office/drawing/2014/chartex" xmlns:wpc="http://schemas.microsoft.com/office/word/2010/wordprocessingCanvas" xmlns=""/>
+                        <a14:shadowObscured xmlns="" xmlns:wpc="http://schemas.microsoft.com/office/word/2010/wordprocessingCanvas" xmlns:cx="http://schemas.microsoft.com/office/drawing/2014/chartex" xmlns:cx1="http://schemas.microsoft.com/office/drawing/2015/9/8/chartex" xmlns:cx2="http://schemas.microsoft.com/office/drawing/2015/10/21/chartex" xmlns:cx3="http://schemas.microsoft.com/office/drawing/2016/5/9/chartex" xmlns:cx4="http://schemas.microsoft.com/office/drawing/2016/5/10/chartex" xmlns:cx5="http://schemas.microsoft.com/office/drawing/2016/5/11/chartex" xmlns:cx6="http://schemas.microsoft.com/office/drawing/2016/5/12/chartex" xmlns:cx7="http://schemas.microsoft.com/office/drawing/2016/5/13/chartex" xmlns:cx8="http://schemas.microsoft.com/office/drawing/2016/5/14/chartex" xmlns:mc="http://schemas.openxmlformats.org/markup-compatibility/2006" xmlns:aink="http://schemas.microsoft.com/office/drawing/2016/ink" xmlns:am3d="http://schemas.microsoft.com/office/drawing/2017/model3d" xmlns:o="urn:schemas-microsoft-com:office:office" xmlns:v="urn:schemas-microsoft-com:vml" xmlns:wp14="http://schemas.microsoft.com/office/word/2010/wordprocessingDrawing" xmlns:w10="urn:schemas-microsoft-com:office:word" xmlns:w="http://schemas.openxmlformats.org/wordprocessingml/2006/main" xmlns:w14="http://schemas.microsoft.com/office/word/2010/wordml" xmlns:w15="http://schemas.microsoft.com/office/word/2012/wordml" xmlns:w16cid="http://schemas.microsoft.com/office/word/2016/wordml/cid" xmlns:w16se="http://schemas.microsoft.com/office/word/2015/wordml/symex" xmlns:wpg="http://schemas.microsoft.com/office/word/2010/wordprocessingGroup" xmlns:wpi="http://schemas.microsoft.com/office/word/2010/wordprocessingInk" xmlns:wps="http://schemas.microsoft.com/office/word/2010/wordprocessingShape" xmlns:a14="http://schemas.microsoft.com/office/drawing/2010/main"/>
                       </a:ext>
                     </a:extLst>
                   </pic:spPr>
@@ -1369,7 +1381,7 @@
                     </a:ln>
                     <a:extLst>
                       <a:ext uri="{53640926-AAD7-44D8-BBD7-CCE9431645EC}">
-                        <a14:shadowObscured xmlns:a14="http://schemas.microsoft.com/office/drawing/2010/main" xmlns:wps="http://schemas.microsoft.com/office/word/2010/wordprocessingShape" xmlns:wpi="http://schemas.microsoft.com/office/word/2010/wordprocessingInk" xmlns:wpg="http://schemas.microsoft.com/office/word/2010/wordprocessingGroup" xmlns:w16se="http://schemas.microsoft.com/office/word/2015/wordml/symex" xmlns:w16cid="http://schemas.microsoft.com/office/word/2016/wordml/cid" xmlns:w15="http://schemas.microsoft.com/office/word/2012/wordml" xmlns:w14="http://schemas.microsoft.com/office/word/2010/wordml" xmlns:w="http://schemas.openxmlformats.org/wordprocessingml/2006/main" xmlns:w10="urn:schemas-microsoft-com:office:word" xmlns:wp14="http://schemas.microsoft.com/office/word/2010/wordprocessingDrawing" xmlns:v="urn:schemas-microsoft-com:vml" xmlns:o="urn:schemas-microsoft-com:office:office" xmlns:am3d="http://schemas.microsoft.com/office/drawing/2017/model3d" xmlns:aink="http://schemas.microsoft.com/office/drawing/2016/ink" xmlns:mc="http://schemas.openxmlformats.org/markup-compatibility/2006" xmlns:cx8="http://schemas.microsoft.com/office/drawing/2016/5/14/chartex" xmlns:cx7="http://schemas.microsoft.com/office/drawing/2016/5/13/chartex" xmlns:cx6="http://schemas.microsoft.com/office/drawing/2016/5/12/chartex" xmlns:cx5="http://schemas.microsoft.com/office/drawing/2016/5/11/chartex" xmlns:cx4="http://schemas.microsoft.com/office/drawing/2016/5/10/chartex" xmlns:cx3="http://schemas.microsoft.com/office/drawing/2016/5/9/chartex" xmlns:cx2="http://schemas.microsoft.com/office/drawing/2015/10/21/chartex" xmlns:cx1="http://schemas.microsoft.com/office/drawing/2015/9/8/chartex" xmlns:cx="http://schemas.microsoft.com/office/drawing/2014/chartex" xmlns:wpc="http://schemas.microsoft.com/office/word/2010/wordprocessingCanvas" xmlns=""/>
+                        <a14:shadowObscured xmlns="" xmlns:wpc="http://schemas.microsoft.com/office/word/2010/wordprocessingCanvas" xmlns:cx="http://schemas.microsoft.com/office/drawing/2014/chartex" xmlns:cx1="http://schemas.microsoft.com/office/drawing/2015/9/8/chartex" xmlns:cx2="http://schemas.microsoft.com/office/drawing/2015/10/21/chartex" xmlns:cx3="http://schemas.microsoft.com/office/drawing/2016/5/9/chartex" xmlns:cx4="http://schemas.microsoft.com/office/drawing/2016/5/10/chartex" xmlns:cx5="http://schemas.microsoft.com/office/drawing/2016/5/11/chartex" xmlns:cx6="http://schemas.microsoft.com/office/drawing/2016/5/12/chartex" xmlns:cx7="http://schemas.microsoft.com/office/drawing/2016/5/13/chartex" xmlns:cx8="http://schemas.microsoft.com/office/drawing/2016/5/14/chartex" xmlns:mc="http://schemas.openxmlformats.org/markup-compatibility/2006" xmlns:aink="http://schemas.microsoft.com/office/drawing/2016/ink" xmlns:am3d="http://schemas.microsoft.com/office/drawing/2017/model3d" xmlns:o="urn:schemas-microsoft-com:office:office" xmlns:v="urn:schemas-microsoft-com:vml" xmlns:wp14="http://schemas.microsoft.com/office/word/2010/wordprocessingDrawing" xmlns:w10="urn:schemas-microsoft-com:office:word" xmlns:w="http://schemas.openxmlformats.org/wordprocessingml/2006/main" xmlns:w14="http://schemas.microsoft.com/office/word/2010/wordml" xmlns:w15="http://schemas.microsoft.com/office/word/2012/wordml" xmlns:w16cid="http://schemas.microsoft.com/office/word/2016/wordml/cid" xmlns:w16se="http://schemas.microsoft.com/office/word/2015/wordml/symex" xmlns:wpg="http://schemas.microsoft.com/office/word/2010/wordprocessingGroup" xmlns:wpi="http://schemas.microsoft.com/office/word/2010/wordprocessingInk" xmlns:wps="http://schemas.microsoft.com/office/word/2010/wordprocessingShape" xmlns:a14="http://schemas.microsoft.com/office/drawing/2010/main"/>
                       </a:ext>
                     </a:extLst>
                   </pic:spPr>
@@ -1481,7 +1493,7 @@
                   <a:blip r:embed="rId2">
                     <a:extLst>
                       <a:ext uri="{28A0092B-C50C-407E-A947-70E740481C1C}">
-                        <a14:useLocalDpi xmlns:a14="http://schemas.microsoft.com/office/drawing/2010/main" xmlns:wps="http://schemas.microsoft.com/office/word/2010/wordprocessingShape" xmlns:wpi="http://schemas.microsoft.com/office/word/2010/wordprocessingInk" xmlns:wpg="http://schemas.microsoft.com/office/word/2010/wordprocessingGroup" xmlns:w16se="http://schemas.microsoft.com/office/word/2015/wordml/symex" xmlns:w16cid="http://schemas.microsoft.com/office/word/2016/wordml/cid" xmlns:w15="http://schemas.microsoft.com/office/word/2012/wordml" xmlns:w14="http://schemas.microsoft.com/office/word/2010/wordml" xmlns:w="http://schemas.openxmlformats.org/wordprocessingml/2006/main" xmlns:w10="urn:schemas-microsoft-com:office:word" xmlns:wp14="http://schemas.microsoft.com/office/word/2010/wordprocessingDrawing" xmlns:v="urn:schemas-microsoft-com:vml" xmlns:o="urn:schemas-microsoft-com:office:office" xmlns:am3d="http://schemas.microsoft.com/office/drawing/2017/model3d" xmlns:aink="http://schemas.microsoft.com/office/drawing/2016/ink" xmlns:mc="http://schemas.openxmlformats.org/markup-compatibility/2006" xmlns:cx8="http://schemas.microsoft.com/office/drawing/2016/5/14/chartex" xmlns:cx7="http://schemas.microsoft.com/office/drawing/2016/5/13/chartex" xmlns:cx6="http://schemas.microsoft.com/office/drawing/2016/5/12/chartex" xmlns:cx5="http://schemas.microsoft.com/office/drawing/2016/5/11/chartex" xmlns:cx4="http://schemas.microsoft.com/office/drawing/2016/5/10/chartex" xmlns:cx3="http://schemas.microsoft.com/office/drawing/2016/5/9/chartex" xmlns:cx2="http://schemas.microsoft.com/office/drawing/2015/10/21/chartex" xmlns:cx1="http://schemas.microsoft.com/office/drawing/2015/9/8/chartex" xmlns:cx="http://schemas.microsoft.com/office/drawing/2014/chartex" xmlns:wpc="http://schemas.microsoft.com/office/word/2010/wordprocessingCanvas" xmlns="" val="0"/>
+                        <a14:useLocalDpi xmlns="" xmlns:wpc="http://schemas.microsoft.com/office/word/2010/wordprocessingCanvas" xmlns:cx="http://schemas.microsoft.com/office/drawing/2014/chartex" xmlns:cx1="http://schemas.microsoft.com/office/drawing/2015/9/8/chartex" xmlns:cx2="http://schemas.microsoft.com/office/drawing/2015/10/21/chartex" xmlns:cx3="http://schemas.microsoft.com/office/drawing/2016/5/9/chartex" xmlns:cx4="http://schemas.microsoft.com/office/drawing/2016/5/10/chartex" xmlns:cx5="http://schemas.microsoft.com/office/drawing/2016/5/11/chartex" xmlns:cx6="http://schemas.microsoft.com/office/drawing/2016/5/12/chartex" xmlns:cx7="http://schemas.microsoft.com/office/drawing/2016/5/13/chartex" xmlns:cx8="http://schemas.microsoft.com/office/drawing/2016/5/14/chartex" xmlns:mc="http://schemas.openxmlformats.org/markup-compatibility/2006" xmlns:aink="http://schemas.microsoft.com/office/drawing/2016/ink" xmlns:am3d="http://schemas.microsoft.com/office/drawing/2017/model3d" xmlns:o="urn:schemas-microsoft-com:office:office" xmlns:v="urn:schemas-microsoft-com:vml" xmlns:wp14="http://schemas.microsoft.com/office/word/2010/wordprocessingDrawing" xmlns:w10="urn:schemas-microsoft-com:office:word" xmlns:w="http://schemas.openxmlformats.org/wordprocessingml/2006/main" xmlns:w14="http://schemas.microsoft.com/office/word/2010/wordml" xmlns:w15="http://schemas.microsoft.com/office/word/2012/wordml" xmlns:w16cid="http://schemas.microsoft.com/office/word/2016/wordml/cid" xmlns:w16se="http://schemas.microsoft.com/office/word/2015/wordml/symex" xmlns:wpg="http://schemas.microsoft.com/office/word/2010/wordprocessingGroup" xmlns:wpi="http://schemas.microsoft.com/office/word/2010/wordprocessingInk" xmlns:wps="http://schemas.microsoft.com/office/word/2010/wordprocessingShape" xmlns:a14="http://schemas.microsoft.com/office/drawing/2010/main" val="0"/>
                       </a:ext>
                     </a:extLst>
                   </a:blip>
@@ -1536,7 +1548,7 @@
                   <a:blip r:embed="rId3">
                     <a:extLst>
                       <a:ext uri="{28A0092B-C50C-407E-A947-70E740481C1C}">
-                        <a14:useLocalDpi xmlns:a14="http://schemas.microsoft.com/office/drawing/2010/main" xmlns:wps="http://schemas.microsoft.com/office/word/2010/wordprocessingShape" xmlns:wpi="http://schemas.microsoft.com/office/word/2010/wordprocessingInk" xmlns:wpg="http://schemas.microsoft.com/office/word/2010/wordprocessingGroup" xmlns:w16se="http://schemas.microsoft.com/office/word/2015/wordml/symex" xmlns:w16cid="http://schemas.microsoft.com/office/word/2016/wordml/cid" xmlns:w15="http://schemas.microsoft.com/office/word/2012/wordml" xmlns:w14="http://schemas.microsoft.com/office/word/2010/wordml" xmlns:w="http://schemas.openxmlformats.org/wordprocessingml/2006/main" xmlns:w10="urn:schemas-microsoft-com:office:word" xmlns:wp14="http://schemas.microsoft.com/office/word/2010/wordprocessingDrawing" xmlns:v="urn:schemas-microsoft-com:vml" xmlns:o="urn:schemas-microsoft-com:office:office" xmlns:am3d="http://schemas.microsoft.com/office/drawing/2017/model3d" xmlns:aink="http://schemas.microsoft.com/office/drawing/2016/ink" xmlns:mc="http://schemas.openxmlformats.org/markup-compatibility/2006" xmlns:cx8="http://schemas.microsoft.com/office/drawing/2016/5/14/chartex" xmlns:cx7="http://schemas.microsoft.com/office/drawing/2016/5/13/chartex" xmlns:cx6="http://schemas.microsoft.com/office/drawing/2016/5/12/chartex" xmlns:cx5="http://schemas.microsoft.com/office/drawing/2016/5/11/chartex" xmlns:cx4="http://schemas.microsoft.com/office/drawing/2016/5/10/chartex" xmlns:cx3="http://schemas.microsoft.com/office/drawing/2016/5/9/chartex" xmlns:cx2="http://schemas.microsoft.com/office/drawing/2015/10/21/chartex" xmlns:cx1="http://schemas.microsoft.com/office/drawing/2015/9/8/chartex" xmlns:cx="http://schemas.microsoft.com/office/drawing/2014/chartex" xmlns:wpc="http://schemas.microsoft.com/office/word/2010/wordprocessingCanvas" xmlns="" val="0"/>
+                        <a14:useLocalDpi xmlns="" xmlns:wpc="http://schemas.microsoft.com/office/word/2010/wordprocessingCanvas" xmlns:cx="http://schemas.microsoft.com/office/drawing/2014/chartex" xmlns:cx1="http://schemas.microsoft.com/office/drawing/2015/9/8/chartex" xmlns:cx2="http://schemas.microsoft.com/office/drawing/2015/10/21/chartex" xmlns:cx3="http://schemas.microsoft.com/office/drawing/2016/5/9/chartex" xmlns:cx4="http://schemas.microsoft.com/office/drawing/2016/5/10/chartex" xmlns:cx5="http://schemas.microsoft.com/office/drawing/2016/5/11/chartex" xmlns:cx6="http://schemas.microsoft.com/office/drawing/2016/5/12/chartex" xmlns:cx7="http://schemas.microsoft.com/office/drawing/2016/5/13/chartex" xmlns:cx8="http://schemas.microsoft.com/office/drawing/2016/5/14/chartex" xmlns:mc="http://schemas.openxmlformats.org/markup-compatibility/2006" xmlns:aink="http://schemas.microsoft.com/office/drawing/2016/ink" xmlns:am3d="http://schemas.microsoft.com/office/drawing/2017/model3d" xmlns:o="urn:schemas-microsoft-com:office:office" xmlns:v="urn:schemas-microsoft-com:vml" xmlns:wp14="http://schemas.microsoft.com/office/word/2010/wordprocessingDrawing" xmlns:w10="urn:schemas-microsoft-com:office:word" xmlns:w="http://schemas.openxmlformats.org/wordprocessingml/2006/main" xmlns:w14="http://schemas.microsoft.com/office/word/2010/wordml" xmlns:w15="http://schemas.microsoft.com/office/word/2012/wordml" xmlns:w16cid="http://schemas.microsoft.com/office/word/2016/wordml/cid" xmlns:w16se="http://schemas.microsoft.com/office/word/2015/wordml/symex" xmlns:wpg="http://schemas.microsoft.com/office/word/2010/wordprocessingGroup" xmlns:wpi="http://schemas.microsoft.com/office/word/2010/wordprocessingInk" xmlns:wps="http://schemas.microsoft.com/office/word/2010/wordprocessingShape" xmlns:a14="http://schemas.microsoft.com/office/drawing/2010/main" val="0"/>
                       </a:ext>
                     </a:extLst>
                   </a:blip>
@@ -1628,7 +1640,7 @@
                     <w:sz w:val="18"/>
                     <w:szCs w:val="18"/>
                   </w:rPr>
-                  <w:t>6</w:t>
+                  <w:t>4</w:t>
                 </w:r>
                 <w:r>
                   <w:rPr>
@@ -1786,7 +1798,7 @@
                               <a:blip r:embed="rId7">
                                 <a:extLst>
                                   <a:ext uri="{28A0092B-C50C-407E-A947-70E740481C1C}">
-                                    <a14:useLocalDpi xmlns:a14="http://schemas.microsoft.com/office/drawing/2010/main" xmlns:wps="http://schemas.microsoft.com/office/word/2010/wordprocessingShape" xmlns:wpi="http://schemas.microsoft.com/office/word/2010/wordprocessingInk" xmlns:wpg="http://schemas.microsoft.com/office/word/2010/wordprocessingGroup" xmlns:w16se="http://schemas.microsoft.com/office/word/2015/wordml/symex" xmlns:w16cid="http://schemas.microsoft.com/office/word/2016/wordml/cid" xmlns:w15="http://schemas.microsoft.com/office/word/2012/wordml" xmlns:w14="http://schemas.microsoft.com/office/word/2010/wordml" xmlns:w="http://schemas.openxmlformats.org/wordprocessingml/2006/main" xmlns:w10="urn:schemas-microsoft-com:office:word" xmlns:wp14="http://schemas.microsoft.com/office/word/2010/wordprocessingDrawing" xmlns:v="urn:schemas-microsoft-com:vml" xmlns:o="urn:schemas-microsoft-com:office:office" xmlns:am3d="http://schemas.microsoft.com/office/drawing/2017/model3d" xmlns:aink="http://schemas.microsoft.com/office/drawing/2016/ink" xmlns:mc="http://schemas.openxmlformats.org/markup-compatibility/2006" xmlns:cx8="http://schemas.microsoft.com/office/drawing/2016/5/14/chartex" xmlns:cx7="http://schemas.microsoft.com/office/drawing/2016/5/13/chartex" xmlns:cx6="http://schemas.microsoft.com/office/drawing/2016/5/12/chartex" xmlns:cx5="http://schemas.microsoft.com/office/drawing/2016/5/11/chartex" xmlns:cx4="http://schemas.microsoft.com/office/drawing/2016/5/10/chartex" xmlns:cx3="http://schemas.microsoft.com/office/drawing/2016/5/9/chartex" xmlns:cx2="http://schemas.microsoft.com/office/drawing/2015/10/21/chartex" xmlns:cx1="http://schemas.microsoft.com/office/drawing/2015/9/8/chartex" xmlns:cx="http://schemas.microsoft.com/office/drawing/2014/chartex" xmlns:wpc="http://schemas.microsoft.com/office/word/2010/wordprocessingCanvas" xmlns="" val="0"/>
+                                    <a14:useLocalDpi xmlns="" xmlns:wpc="http://schemas.microsoft.com/office/word/2010/wordprocessingCanvas" xmlns:cx="http://schemas.microsoft.com/office/drawing/2014/chartex" xmlns:cx1="http://schemas.microsoft.com/office/drawing/2015/9/8/chartex" xmlns:cx2="http://schemas.microsoft.com/office/drawing/2015/10/21/chartex" xmlns:cx3="http://schemas.microsoft.com/office/drawing/2016/5/9/chartex" xmlns:cx4="http://schemas.microsoft.com/office/drawing/2016/5/10/chartex" xmlns:cx5="http://schemas.microsoft.com/office/drawing/2016/5/11/chartex" xmlns:cx6="http://schemas.microsoft.com/office/drawing/2016/5/12/chartex" xmlns:cx7="http://schemas.microsoft.com/office/drawing/2016/5/13/chartex" xmlns:cx8="http://schemas.microsoft.com/office/drawing/2016/5/14/chartex" xmlns:mc="http://schemas.openxmlformats.org/markup-compatibility/2006" xmlns:aink="http://schemas.microsoft.com/office/drawing/2016/ink" xmlns:am3d="http://schemas.microsoft.com/office/drawing/2017/model3d" xmlns:o="urn:schemas-microsoft-com:office:office" xmlns:v="urn:schemas-microsoft-com:vml" xmlns:wp14="http://schemas.microsoft.com/office/word/2010/wordprocessingDrawing" xmlns:w10="urn:schemas-microsoft-com:office:word" xmlns:w="http://schemas.openxmlformats.org/wordprocessingml/2006/main" xmlns:w14="http://schemas.microsoft.com/office/word/2010/wordml" xmlns:w15="http://schemas.microsoft.com/office/word/2012/wordml" xmlns:w16cid="http://schemas.microsoft.com/office/word/2016/wordml/cid" xmlns:w16se="http://schemas.microsoft.com/office/word/2015/wordml/symex" xmlns:wpg="http://schemas.microsoft.com/office/word/2010/wordprocessingGroup" xmlns:wpi="http://schemas.microsoft.com/office/word/2010/wordprocessingInk" xmlns:wps="http://schemas.microsoft.com/office/word/2010/wordprocessingShape" xmlns:a14="http://schemas.microsoft.com/office/drawing/2010/main" val="0"/>
                                   </a:ext>
                                 </a:extLst>
                               </a:blip>
@@ -1843,7 +1855,7 @@
                               <a:blip r:embed="rId8">
                                 <a:extLst>
                                   <a:ext uri="{28A0092B-C50C-407E-A947-70E740481C1C}">
-                                    <a14:useLocalDpi xmlns:a14="http://schemas.microsoft.com/office/drawing/2010/main" xmlns:wps="http://schemas.microsoft.com/office/word/2010/wordprocessingShape" xmlns:wpi="http://schemas.microsoft.com/office/word/2010/wordprocessingInk" xmlns:wpg="http://schemas.microsoft.com/office/word/2010/wordprocessingGroup" xmlns:w16se="http://schemas.microsoft.com/office/word/2015/wordml/symex" xmlns:w16cid="http://schemas.microsoft.com/office/word/2016/wordml/cid" xmlns:w15="http://schemas.microsoft.com/office/word/2012/wordml" xmlns:w14="http://schemas.microsoft.com/office/word/2010/wordml" xmlns:w="http://schemas.openxmlformats.org/wordprocessingml/2006/main" xmlns:w10="urn:schemas-microsoft-com:office:word" xmlns:wp14="http://schemas.microsoft.com/office/word/2010/wordprocessingDrawing" xmlns:v="urn:schemas-microsoft-com:vml" xmlns:o="urn:schemas-microsoft-com:office:office" xmlns:am3d="http://schemas.microsoft.com/office/drawing/2017/model3d" xmlns:aink="http://schemas.microsoft.com/office/drawing/2016/ink" xmlns:mc="http://schemas.openxmlformats.org/markup-compatibility/2006" xmlns:cx8="http://schemas.microsoft.com/office/drawing/2016/5/14/chartex" xmlns:cx7="http://schemas.microsoft.com/office/drawing/2016/5/13/chartex" xmlns:cx6="http://schemas.microsoft.com/office/drawing/2016/5/12/chartex" xmlns:cx5="http://schemas.microsoft.com/office/drawing/2016/5/11/chartex" xmlns:cx4="http://schemas.microsoft.com/office/drawing/2016/5/10/chartex" xmlns:cx3="http://schemas.microsoft.com/office/drawing/2016/5/9/chartex" xmlns:cx2="http://schemas.microsoft.com/office/drawing/2015/10/21/chartex" xmlns:cx1="http://schemas.microsoft.com/office/drawing/2015/9/8/chartex" xmlns:cx="http://schemas.microsoft.com/office/drawing/2014/chartex" xmlns:wpc="http://schemas.microsoft.com/office/word/2010/wordprocessingCanvas" xmlns="" val="0"/>
+                                    <a14:useLocalDpi xmlns="" xmlns:wpc="http://schemas.microsoft.com/office/word/2010/wordprocessingCanvas" xmlns:cx="http://schemas.microsoft.com/office/drawing/2014/chartex" xmlns:cx1="http://schemas.microsoft.com/office/drawing/2015/9/8/chartex" xmlns:cx2="http://schemas.microsoft.com/office/drawing/2015/10/21/chartex" xmlns:cx3="http://schemas.microsoft.com/office/drawing/2016/5/9/chartex" xmlns:cx4="http://schemas.microsoft.com/office/drawing/2016/5/10/chartex" xmlns:cx5="http://schemas.microsoft.com/office/drawing/2016/5/11/chartex" xmlns:cx6="http://schemas.microsoft.com/office/drawing/2016/5/12/chartex" xmlns:cx7="http://schemas.microsoft.com/office/drawing/2016/5/13/chartex" xmlns:cx8="http://schemas.microsoft.com/office/drawing/2016/5/14/chartex" xmlns:mc="http://schemas.openxmlformats.org/markup-compatibility/2006" xmlns:aink="http://schemas.microsoft.com/office/drawing/2016/ink" xmlns:am3d="http://schemas.microsoft.com/office/drawing/2017/model3d" xmlns:o="urn:schemas-microsoft-com:office:office" xmlns:v="urn:schemas-microsoft-com:vml" xmlns:wp14="http://schemas.microsoft.com/office/word/2010/wordprocessingDrawing" xmlns:w10="urn:schemas-microsoft-com:office:word" xmlns:w="http://schemas.openxmlformats.org/wordprocessingml/2006/main" xmlns:w14="http://schemas.microsoft.com/office/word/2010/wordml" xmlns:w15="http://schemas.microsoft.com/office/word/2012/wordml" xmlns:w16cid="http://schemas.microsoft.com/office/word/2016/wordml/cid" xmlns:w16se="http://schemas.microsoft.com/office/word/2015/wordml/symex" xmlns:wpg="http://schemas.microsoft.com/office/word/2010/wordprocessingGroup" xmlns:wpi="http://schemas.microsoft.com/office/word/2010/wordprocessingInk" xmlns:wps="http://schemas.microsoft.com/office/word/2010/wordprocessingShape" xmlns:a14="http://schemas.microsoft.com/office/drawing/2010/main" val="0"/>
                                   </a:ext>
                                 </a:extLst>
                               </a:blip>
@@ -2054,7 +2066,7 @@
                               <a:blip r:embed="rId16">
                                 <a:extLst>
                                   <a:ext uri="{28A0092B-C50C-407E-A947-70E740481C1C}">
-                                    <a14:useLocalDpi xmlns:a14="http://schemas.microsoft.com/office/drawing/2010/main" xmlns:wps="http://schemas.microsoft.com/office/word/2010/wordprocessingShape" xmlns:wpi="http://schemas.microsoft.com/office/word/2010/wordprocessingInk" xmlns:wpg="http://schemas.microsoft.com/office/word/2010/wordprocessingGroup" xmlns:w16se="http://schemas.microsoft.com/office/word/2015/wordml/symex" xmlns:w16cid="http://schemas.microsoft.com/office/word/2016/wordml/cid" xmlns:w15="http://schemas.microsoft.com/office/word/2012/wordml" xmlns:w14="http://schemas.microsoft.com/office/word/2010/wordml" xmlns:w="http://schemas.openxmlformats.org/wordprocessingml/2006/main" xmlns:w10="urn:schemas-microsoft-com:office:word" xmlns:wp14="http://schemas.microsoft.com/office/word/2010/wordprocessingDrawing" xmlns:v="urn:schemas-microsoft-com:vml" xmlns:o="urn:schemas-microsoft-com:office:office" xmlns:am3d="http://schemas.microsoft.com/office/drawing/2017/model3d" xmlns:aink="http://schemas.microsoft.com/office/drawing/2016/ink" xmlns:mc="http://schemas.openxmlformats.org/markup-compatibility/2006" xmlns:cx8="http://schemas.microsoft.com/office/drawing/2016/5/14/chartex" xmlns:cx7="http://schemas.microsoft.com/office/drawing/2016/5/13/chartex" xmlns:cx6="http://schemas.microsoft.com/office/drawing/2016/5/12/chartex" xmlns:cx5="http://schemas.microsoft.com/office/drawing/2016/5/11/chartex" xmlns:cx4="http://schemas.microsoft.com/office/drawing/2016/5/10/chartex" xmlns:cx3="http://schemas.microsoft.com/office/drawing/2016/5/9/chartex" xmlns:cx2="http://schemas.microsoft.com/office/drawing/2015/10/21/chartex" xmlns:cx1="http://schemas.microsoft.com/office/drawing/2015/9/8/chartex" xmlns:cx="http://schemas.microsoft.com/office/drawing/2014/chartex" xmlns:wpc="http://schemas.microsoft.com/office/word/2010/wordprocessingCanvas" xmlns="" val="0"/>
+                                    <a14:useLocalDpi xmlns="" xmlns:wpc="http://schemas.microsoft.com/office/word/2010/wordprocessingCanvas" xmlns:cx="http://schemas.microsoft.com/office/drawing/2014/chartex" xmlns:cx1="http://schemas.microsoft.com/office/drawing/2015/9/8/chartex" xmlns:cx2="http://schemas.microsoft.com/office/drawing/2015/10/21/chartex" xmlns:cx3="http://schemas.microsoft.com/office/drawing/2016/5/9/chartex" xmlns:cx4="http://schemas.microsoft.com/office/drawing/2016/5/10/chartex" xmlns:cx5="http://schemas.microsoft.com/office/drawing/2016/5/11/chartex" xmlns:cx6="http://schemas.microsoft.com/office/drawing/2016/5/12/chartex" xmlns:cx7="http://schemas.microsoft.com/office/drawing/2016/5/13/chartex" xmlns:cx8="http://schemas.microsoft.com/office/drawing/2016/5/14/chartex" xmlns:mc="http://schemas.openxmlformats.org/markup-compatibility/2006" xmlns:aink="http://schemas.microsoft.com/office/drawing/2016/ink" xmlns:am3d="http://schemas.microsoft.com/office/drawing/2017/model3d" xmlns:o="urn:schemas-microsoft-com:office:office" xmlns:v="urn:schemas-microsoft-com:vml" xmlns:wp14="http://schemas.microsoft.com/office/word/2010/wordprocessingDrawing" xmlns:w10="urn:schemas-microsoft-com:office:word" xmlns:w="http://schemas.openxmlformats.org/wordprocessingml/2006/main" xmlns:w14="http://schemas.microsoft.com/office/word/2010/wordml" xmlns:w15="http://schemas.microsoft.com/office/word/2012/wordml" xmlns:w16cid="http://schemas.microsoft.com/office/word/2016/wordml/cid" xmlns:w16se="http://schemas.microsoft.com/office/word/2015/wordml/symex" xmlns:wpg="http://schemas.microsoft.com/office/word/2010/wordprocessingGroup" xmlns:wpi="http://schemas.microsoft.com/office/word/2010/wordprocessingInk" xmlns:wps="http://schemas.microsoft.com/office/word/2010/wordprocessingShape" xmlns:a14="http://schemas.microsoft.com/office/drawing/2010/main" val="0"/>
                                   </a:ext>
                                 </a:extLst>
                               </a:blip>
@@ -2111,7 +2123,7 @@
                               <a:blip r:embed="rId18">
                                 <a:extLst>
                                   <a:ext uri="{28A0092B-C50C-407E-A947-70E740481C1C}">
-                                    <a14:useLocalDpi xmlns:a14="http://schemas.microsoft.com/office/drawing/2010/main" xmlns:wps="http://schemas.microsoft.com/office/word/2010/wordprocessingShape" xmlns:wpi="http://schemas.microsoft.com/office/word/2010/wordprocessingInk" xmlns:wpg="http://schemas.microsoft.com/office/word/2010/wordprocessingGroup" xmlns:w16se="http://schemas.microsoft.com/office/word/2015/wordml/symex" xmlns:w16cid="http://schemas.microsoft.com/office/word/2016/wordml/cid" xmlns:w15="http://schemas.microsoft.com/office/word/2012/wordml" xmlns:w14="http://schemas.microsoft.com/office/word/2010/wordml" xmlns:w="http://schemas.openxmlformats.org/wordprocessingml/2006/main" xmlns:w10="urn:schemas-microsoft-com:office:word" xmlns:wp14="http://schemas.microsoft.com/office/word/2010/wordprocessingDrawing" xmlns:v="urn:schemas-microsoft-com:vml" xmlns:o="urn:schemas-microsoft-com:office:office" xmlns:am3d="http://schemas.microsoft.com/office/drawing/2017/model3d" xmlns:aink="http://schemas.microsoft.com/office/drawing/2016/ink" xmlns:mc="http://schemas.openxmlformats.org/markup-compatibility/2006" xmlns:cx8="http://schemas.microsoft.com/office/drawing/2016/5/14/chartex" xmlns:cx7="http://schemas.microsoft.com/office/drawing/2016/5/13/chartex" xmlns:cx6="http://schemas.microsoft.com/office/drawing/2016/5/12/chartex" xmlns:cx5="http://schemas.microsoft.com/office/drawing/2016/5/11/chartex" xmlns:cx4="http://schemas.microsoft.com/office/drawing/2016/5/10/chartex" xmlns:cx3="http://schemas.microsoft.com/office/drawing/2016/5/9/chartex" xmlns:cx2="http://schemas.microsoft.com/office/drawing/2015/10/21/chartex" xmlns:cx1="http://schemas.microsoft.com/office/drawing/2015/9/8/chartex" xmlns:cx="http://schemas.microsoft.com/office/drawing/2014/chartex" xmlns:wpc="http://schemas.microsoft.com/office/word/2010/wordprocessingCanvas" xmlns="" val="0"/>
+                                    <a14:useLocalDpi xmlns="" xmlns:wpc="http://schemas.microsoft.com/office/word/2010/wordprocessingCanvas" xmlns:cx="http://schemas.microsoft.com/office/drawing/2014/chartex" xmlns:cx1="http://schemas.microsoft.com/office/drawing/2015/9/8/chartex" xmlns:cx2="http://schemas.microsoft.com/office/drawing/2015/10/21/chartex" xmlns:cx3="http://schemas.microsoft.com/office/drawing/2016/5/9/chartex" xmlns:cx4="http://schemas.microsoft.com/office/drawing/2016/5/10/chartex" xmlns:cx5="http://schemas.microsoft.com/office/drawing/2016/5/11/chartex" xmlns:cx6="http://schemas.microsoft.com/office/drawing/2016/5/12/chartex" xmlns:cx7="http://schemas.microsoft.com/office/drawing/2016/5/13/chartex" xmlns:cx8="http://schemas.microsoft.com/office/drawing/2016/5/14/chartex" xmlns:mc="http://schemas.openxmlformats.org/markup-compatibility/2006" xmlns:aink="http://schemas.microsoft.com/office/drawing/2016/ink" xmlns:am3d="http://schemas.microsoft.com/office/drawing/2017/model3d" xmlns:o="urn:schemas-microsoft-com:office:office" xmlns:v="urn:schemas-microsoft-com:vml" xmlns:wp14="http://schemas.microsoft.com/office/word/2010/wordprocessingDrawing" xmlns:w10="urn:schemas-microsoft-com:office:word" xmlns:w="http://schemas.openxmlformats.org/wordprocessingml/2006/main" xmlns:w14="http://schemas.microsoft.com/office/word/2010/wordml" xmlns:w15="http://schemas.microsoft.com/office/word/2012/wordml" xmlns:w16cid="http://schemas.microsoft.com/office/word/2016/wordml/cid" xmlns:w16se="http://schemas.microsoft.com/office/word/2015/wordml/symex" xmlns:wpg="http://schemas.microsoft.com/office/word/2010/wordprocessingGroup" xmlns:wpi="http://schemas.microsoft.com/office/word/2010/wordprocessingInk" xmlns:wps="http://schemas.microsoft.com/office/word/2010/wordprocessingShape" xmlns:a14="http://schemas.microsoft.com/office/drawing/2010/main" val="0"/>
                                   </a:ext>
                                 </a:extLst>
                               </a:blip>
@@ -2219,7 +2231,7 @@
                               <a:blip r:embed="rId22">
                                 <a:extLst>
                                   <a:ext uri="{28A0092B-C50C-407E-A947-70E740481C1C}">
-                                    <a14:useLocalDpi xmlns:a14="http://schemas.microsoft.com/office/drawing/2010/main" xmlns:wps="http://schemas.microsoft.com/office/word/2010/wordprocessingShape" xmlns:wpi="http://schemas.microsoft.com/office/word/2010/wordprocessingInk" xmlns:wpg="http://schemas.microsoft.com/office/word/2010/wordprocessingGroup" xmlns:w16se="http://schemas.microsoft.com/office/word/2015/wordml/symex" xmlns:w16cid="http://schemas.microsoft.com/office/word/2016/wordml/cid" xmlns:w15="http://schemas.microsoft.com/office/word/2012/wordml" xmlns:w14="http://schemas.microsoft.com/office/word/2010/wordml" xmlns:w="http://schemas.openxmlformats.org/wordprocessingml/2006/main" xmlns:w10="urn:schemas-microsoft-com:office:word" xmlns:wp14="http://schemas.microsoft.com/office/word/2010/wordprocessingDrawing" xmlns:v="urn:schemas-microsoft-com:vml" xmlns:o="urn:schemas-microsoft-com:office:office" xmlns:am3d="http://schemas.microsoft.com/office/drawing/2017/model3d" xmlns:aink="http://schemas.microsoft.com/office/drawing/2016/ink" xmlns:mc="http://schemas.openxmlformats.org/markup-compatibility/2006" xmlns:cx8="http://schemas.microsoft.com/office/drawing/2016/5/14/chartex" xmlns:cx7="http://schemas.microsoft.com/office/drawing/2016/5/13/chartex" xmlns:cx6="http://schemas.microsoft.com/office/drawing/2016/5/12/chartex" xmlns:cx5="http://schemas.microsoft.com/office/drawing/2016/5/11/chartex" xmlns:cx4="http://schemas.microsoft.com/office/drawing/2016/5/10/chartex" xmlns:cx3="http://schemas.microsoft.com/office/drawing/2016/5/9/chartex" xmlns:cx2="http://schemas.microsoft.com/office/drawing/2015/10/21/chartex" xmlns:cx1="http://schemas.microsoft.com/office/drawing/2015/9/8/chartex" xmlns:cx="http://schemas.microsoft.com/office/drawing/2014/chartex" xmlns:wpc="http://schemas.microsoft.com/office/word/2010/wordprocessingCanvas" xmlns="" val="0"/>
+                                    <a14:useLocalDpi xmlns="" xmlns:wpc="http://schemas.microsoft.com/office/word/2010/wordprocessingCanvas" xmlns:cx="http://schemas.microsoft.com/office/drawing/2014/chartex" xmlns:cx1="http://schemas.microsoft.com/office/drawing/2015/9/8/chartex" xmlns:cx2="http://schemas.microsoft.com/office/drawing/2015/10/21/chartex" xmlns:cx3="http://schemas.microsoft.com/office/drawing/2016/5/9/chartex" xmlns:cx4="http://schemas.microsoft.com/office/drawing/2016/5/10/chartex" xmlns:cx5="http://schemas.microsoft.com/office/drawing/2016/5/11/chartex" xmlns:cx6="http://schemas.microsoft.com/office/drawing/2016/5/12/chartex" xmlns:cx7="http://schemas.microsoft.com/office/drawing/2016/5/13/chartex" xmlns:cx8="http://schemas.microsoft.com/office/drawing/2016/5/14/chartex" xmlns:mc="http://schemas.openxmlformats.org/markup-compatibility/2006" xmlns:aink="http://schemas.microsoft.com/office/drawing/2016/ink" xmlns:am3d="http://schemas.microsoft.com/office/drawing/2017/model3d" xmlns:o="urn:schemas-microsoft-com:office:office" xmlns:v="urn:schemas-microsoft-com:vml" xmlns:wp14="http://schemas.microsoft.com/office/word/2010/wordprocessingDrawing" xmlns:w10="urn:schemas-microsoft-com:office:word" xmlns:w="http://schemas.openxmlformats.org/wordprocessingml/2006/main" xmlns:w14="http://schemas.microsoft.com/office/word/2010/wordml" xmlns:w15="http://schemas.microsoft.com/office/word/2012/wordml" xmlns:w16cid="http://schemas.microsoft.com/office/word/2016/wordml/cid" xmlns:w16se="http://schemas.microsoft.com/office/word/2015/wordml/symex" xmlns:wpg="http://schemas.microsoft.com/office/word/2010/wordprocessingGroup" xmlns:wpi="http://schemas.microsoft.com/office/word/2010/wordprocessingInk" xmlns:wps="http://schemas.microsoft.com/office/word/2010/wordprocessingShape" xmlns:a14="http://schemas.microsoft.com/office/drawing/2010/main" val="0"/>
                                   </a:ext>
                                 </a:extLst>
                               </a:blip>
@@ -6354,7 +6366,7 @@
 </file>
 
 <file path=customXml/itemProps1.xml><?xml version="1.0" encoding="utf-8"?>
-<ds:datastoreItem xmlns:ds="http://schemas.openxmlformats.org/officeDocument/2006/customXml" ds:itemID="{95A2F0FF-37DA-44DF-8B49-95B89A852583}">
+<ds:datastoreItem xmlns:ds="http://schemas.openxmlformats.org/officeDocument/2006/customXml" ds:itemID="{AC142A5A-8BC6-4E27-98AB-7414ACC41F37}">
   <ds:schemaRefs>
     <ds:schemaRef ds:uri="http://schemas.openxmlformats.org/officeDocument/2006/bibliography"/>
   </ds:schemaRefs>

</xml_diff>

<commit_message>
CakesApp - order functionality added - make an order, finish order, list my orders
</commit_message>
<xml_diff>
--- a/05. CSharp-Web-Development-Basics-Databases-EF-Core-Exercise.docx
+++ b/05. CSharp-Web-Development-Basics-Databases-EF-Core-Exercise.docx
@@ -1,10 +1,10 @@
 
 <file path=word/document.xml><?xml version="1.0" encoding="utf-8"?>
-<w:document xmlns:ve="http://schemas.openxmlformats.org/markup-compatibility/2006" xmlns:o="urn:schemas-microsoft-com:office:office" xmlns:r="http://schemas.openxmlformats.org/officeDocument/2006/relationships" xmlns:m="http://schemas.openxmlformats.org/officeDocument/2006/math" xmlns:v="urn:schemas-microsoft-com:vml" xmlns:wp="http://schemas.openxmlformats.org/drawingml/2006/wordprocessingDrawing" xmlns:w10="urn:schemas-microsoft-com:office:word" xmlns:w="http://schemas.openxmlformats.org/wordprocessingml/2006/main" xmlns:wne="http://schemas.microsoft.com/office/word/2006/wordml">
+<w:document xmlns:wpc="http://schemas.microsoft.com/office/word/2010/wordprocessingCanvas" xmlns:cx="http://schemas.microsoft.com/office/drawing/2014/chartex" xmlns:cx1="http://schemas.microsoft.com/office/drawing/2015/9/8/chartex" xmlns:mc="http://schemas.openxmlformats.org/markup-compatibility/2006" xmlns:o="urn:schemas-microsoft-com:office:office" xmlns:r="http://schemas.openxmlformats.org/officeDocument/2006/relationships" xmlns:m="http://schemas.openxmlformats.org/officeDocument/2006/math" xmlns:v="urn:schemas-microsoft-com:vml" xmlns:wp14="http://schemas.microsoft.com/office/word/2010/wordprocessingDrawing" xmlns:wp="http://schemas.openxmlformats.org/drawingml/2006/wordprocessingDrawing" xmlns:w10="urn:schemas-microsoft-com:office:word" xmlns:w="http://schemas.openxmlformats.org/wordprocessingml/2006/main" xmlns:w14="http://schemas.microsoft.com/office/word/2010/wordml" xmlns:w15="http://schemas.microsoft.com/office/word/2012/wordml" xmlns:w16se="http://schemas.microsoft.com/office/word/2015/wordml/symex" xmlns:wpg="http://schemas.microsoft.com/office/word/2010/wordprocessingGroup" xmlns:wpi="http://schemas.microsoft.com/office/word/2010/wordprocessingInk" xmlns:wne="http://schemas.microsoft.com/office/word/2006/wordml" xmlns:wps="http://schemas.microsoft.com/office/word/2010/wordprocessingShape" mc:Ignorable="w14 w15 w16se wp14">
   <w:body>
     <w:p>
       <w:pPr>
-        <w:pStyle w:val="Heading1"/>
+        <w:pStyle w:val="1"/>
         <w:jc w:val="center"/>
       </w:pPr>
       <w:r>
@@ -24,7 +24,7 @@
       <w:hyperlink r:id="rId8" w:history="1">
         <w:r>
           <w:rPr>
-            <w:rStyle w:val="Hyperlink"/>
+            <w:rStyle w:val="a9"/>
           </w:rPr>
           <w:t>“C# Web Basics” course @ SoftUni</w:t>
         </w:r>
@@ -61,7 +61,7 @@
     </w:p>
     <w:p>
       <w:pPr>
-        <w:pStyle w:val="Heading2"/>
+        <w:pStyle w:val="2"/>
         <w:rPr>
           <w:highlight w:val="yellow"/>
         </w:rPr>
@@ -406,7 +406,7 @@
     </w:p>
     <w:p>
       <w:pPr>
-        <w:pStyle w:val="Heading2"/>
+        <w:pStyle w:val="2"/>
         <w:rPr>
           <w:highlight w:val="yellow"/>
         </w:rPr>
@@ -465,7 +465,7 @@
                     </a:ln>
                     <a:extLst>
                       <a:ext uri="{53640926-AAD7-44D8-BBD7-CCE9431645EC}">
-                        <a14:shadowObscured xmlns="" xmlns:wpc="http://schemas.microsoft.com/office/word/2010/wordprocessingCanvas" xmlns:cx="http://schemas.microsoft.com/office/drawing/2014/chartex" xmlns:cx1="http://schemas.microsoft.com/office/drawing/2015/9/8/chartex" xmlns:cx2="http://schemas.microsoft.com/office/drawing/2015/10/21/chartex" xmlns:cx3="http://schemas.microsoft.com/office/drawing/2016/5/9/chartex" xmlns:cx4="http://schemas.microsoft.com/office/drawing/2016/5/10/chartex" xmlns:cx5="http://schemas.microsoft.com/office/drawing/2016/5/11/chartex" xmlns:cx6="http://schemas.microsoft.com/office/drawing/2016/5/12/chartex" xmlns:cx7="http://schemas.microsoft.com/office/drawing/2016/5/13/chartex" xmlns:cx8="http://schemas.microsoft.com/office/drawing/2016/5/14/chartex" xmlns:mc="http://schemas.openxmlformats.org/markup-compatibility/2006" xmlns:aink="http://schemas.microsoft.com/office/drawing/2016/ink" xmlns:am3d="http://schemas.microsoft.com/office/drawing/2017/model3d" xmlns:o="urn:schemas-microsoft-com:office:office" xmlns:v="urn:schemas-microsoft-com:vml" xmlns:wp14="http://schemas.microsoft.com/office/word/2010/wordprocessingDrawing" xmlns:w10="urn:schemas-microsoft-com:office:word" xmlns:w="http://schemas.openxmlformats.org/wordprocessingml/2006/main" xmlns:w14="http://schemas.microsoft.com/office/word/2010/wordml" xmlns:w15="http://schemas.microsoft.com/office/word/2012/wordml" xmlns:w16cid="http://schemas.microsoft.com/office/word/2016/wordml/cid" xmlns:w16se="http://schemas.microsoft.com/office/word/2015/wordml/symex" xmlns:wpg="http://schemas.microsoft.com/office/word/2010/wordprocessingGroup" xmlns:wpi="http://schemas.microsoft.com/office/word/2010/wordprocessingInk" xmlns:wps="http://schemas.microsoft.com/office/word/2010/wordprocessingShape" xmlns:a14="http://schemas.microsoft.com/office/drawing/2010/main"/>
+                        <a14:shadowObscured xmlns:a14="http://schemas.microsoft.com/office/drawing/2010/main"/>
                       </a:ext>
                     </a:extLst>
                   </pic:spPr>
@@ -478,7 +478,7 @@
     </w:p>
     <w:p>
       <w:pPr>
-        <w:pStyle w:val="Heading2"/>
+        <w:pStyle w:val="2"/>
         <w:rPr>
           <w:highlight w:val="yellow"/>
         </w:rPr>
@@ -553,7 +553,7 @@
                     </a:ln>
                     <a:extLst>
                       <a:ext uri="{53640926-AAD7-44D8-BBD7-CCE9431645EC}">
-                        <a14:shadowObscured xmlns="" xmlns:wpc="http://schemas.microsoft.com/office/word/2010/wordprocessingCanvas" xmlns:cx="http://schemas.microsoft.com/office/drawing/2014/chartex" xmlns:cx1="http://schemas.microsoft.com/office/drawing/2015/9/8/chartex" xmlns:cx2="http://schemas.microsoft.com/office/drawing/2015/10/21/chartex" xmlns:cx3="http://schemas.microsoft.com/office/drawing/2016/5/9/chartex" xmlns:cx4="http://schemas.microsoft.com/office/drawing/2016/5/10/chartex" xmlns:cx5="http://schemas.microsoft.com/office/drawing/2016/5/11/chartex" xmlns:cx6="http://schemas.microsoft.com/office/drawing/2016/5/12/chartex" xmlns:cx7="http://schemas.microsoft.com/office/drawing/2016/5/13/chartex" xmlns:cx8="http://schemas.microsoft.com/office/drawing/2016/5/14/chartex" xmlns:mc="http://schemas.openxmlformats.org/markup-compatibility/2006" xmlns:aink="http://schemas.microsoft.com/office/drawing/2016/ink" xmlns:am3d="http://schemas.microsoft.com/office/drawing/2017/model3d" xmlns:o="urn:schemas-microsoft-com:office:office" xmlns:v="urn:schemas-microsoft-com:vml" xmlns:wp14="http://schemas.microsoft.com/office/word/2010/wordprocessingDrawing" xmlns:w10="urn:schemas-microsoft-com:office:word" xmlns:w="http://schemas.openxmlformats.org/wordprocessingml/2006/main" xmlns:w14="http://schemas.microsoft.com/office/word/2010/wordml" xmlns:w15="http://schemas.microsoft.com/office/word/2012/wordml" xmlns:w16cid="http://schemas.microsoft.com/office/word/2016/wordml/cid" xmlns:w16se="http://schemas.microsoft.com/office/word/2015/wordml/symex" xmlns:wpg="http://schemas.microsoft.com/office/word/2010/wordprocessingGroup" xmlns:wpi="http://schemas.microsoft.com/office/word/2010/wordprocessingInk" xmlns:wps="http://schemas.microsoft.com/office/word/2010/wordprocessingShape" xmlns:a14="http://schemas.microsoft.com/office/drawing/2010/main"/>
+                        <a14:shadowObscured xmlns:a14="http://schemas.microsoft.com/office/drawing/2010/main"/>
                       </a:ext>
                     </a:extLst>
                   </pic:spPr>
@@ -566,9 +566,15 @@
     </w:p>
     <w:p>
       <w:pPr>
-        <w:pStyle w:val="Heading2"/>
-      </w:pPr>
-      <w:r>
+        <w:pStyle w:val="2"/>
+        <w:rPr>
+          <w:highlight w:val="yellow"/>
+        </w:rPr>
+      </w:pPr>
+      <w:r>
+        <w:rPr>
+          <w:highlight w:val="yellow"/>
+        </w:rPr>
         <w:t>User Profile Page</w:t>
       </w:r>
     </w:p>
@@ -621,7 +627,7 @@
                     <a:blip r:embed="rId11" cstate="print">
                       <a:extLst>
                         <a:ext uri="{28A0092B-C50C-407E-A947-70E740481C1C}">
-                          <a14:useLocalDpi xmlns="" xmlns:wpc="http://schemas.microsoft.com/office/word/2010/wordprocessingCanvas" xmlns:cx="http://schemas.microsoft.com/office/drawing/2014/chartex" xmlns:cx1="http://schemas.microsoft.com/office/drawing/2015/9/8/chartex" xmlns:cx2="http://schemas.microsoft.com/office/drawing/2015/10/21/chartex" xmlns:cx3="http://schemas.microsoft.com/office/drawing/2016/5/9/chartex" xmlns:cx4="http://schemas.microsoft.com/office/drawing/2016/5/10/chartex" xmlns:cx5="http://schemas.microsoft.com/office/drawing/2016/5/11/chartex" xmlns:cx6="http://schemas.microsoft.com/office/drawing/2016/5/12/chartex" xmlns:cx7="http://schemas.microsoft.com/office/drawing/2016/5/13/chartex" xmlns:cx8="http://schemas.microsoft.com/office/drawing/2016/5/14/chartex" xmlns:mc="http://schemas.openxmlformats.org/markup-compatibility/2006" xmlns:aink="http://schemas.microsoft.com/office/drawing/2016/ink" xmlns:am3d="http://schemas.microsoft.com/office/drawing/2017/model3d" xmlns:o="urn:schemas-microsoft-com:office:office" xmlns:v="urn:schemas-microsoft-com:vml" xmlns:wp14="http://schemas.microsoft.com/office/word/2010/wordprocessingDrawing" xmlns:w10="urn:schemas-microsoft-com:office:word" xmlns:w="http://schemas.openxmlformats.org/wordprocessingml/2006/main" xmlns:w14="http://schemas.microsoft.com/office/word/2010/wordml" xmlns:w15="http://schemas.microsoft.com/office/word/2012/wordml" xmlns:w16cid="http://schemas.microsoft.com/office/word/2016/wordml/cid" xmlns:w16se="http://schemas.microsoft.com/office/word/2015/wordml/symex" xmlns:wpg="http://schemas.microsoft.com/office/word/2010/wordprocessingGroup" xmlns:wpi="http://schemas.microsoft.com/office/word/2010/wordprocessingInk" xmlns:wps="http://schemas.microsoft.com/office/word/2010/wordprocessingShape" xmlns:a14="http://schemas.microsoft.com/office/drawing/2010/main" val="0"/>
+                          <a14:useLocalDpi xmlns:a14="http://schemas.microsoft.com/office/drawing/2010/main" val="0"/>
                         </a:ext>
                       </a:extLst>
                     </a:blip>
@@ -646,7 +652,7 @@
                     </a:ln>
                     <a:extLst>
                       <a:ext uri="{53640926-AAD7-44D8-BBD7-CCE9431645EC}">
-                        <a14:shadowObscured xmlns="" xmlns:wpc="http://schemas.microsoft.com/office/word/2010/wordprocessingCanvas" xmlns:cx="http://schemas.microsoft.com/office/drawing/2014/chartex" xmlns:cx1="http://schemas.microsoft.com/office/drawing/2015/9/8/chartex" xmlns:cx2="http://schemas.microsoft.com/office/drawing/2015/10/21/chartex" xmlns:cx3="http://schemas.microsoft.com/office/drawing/2016/5/9/chartex" xmlns:cx4="http://schemas.microsoft.com/office/drawing/2016/5/10/chartex" xmlns:cx5="http://schemas.microsoft.com/office/drawing/2016/5/11/chartex" xmlns:cx6="http://schemas.microsoft.com/office/drawing/2016/5/12/chartex" xmlns:cx7="http://schemas.microsoft.com/office/drawing/2016/5/13/chartex" xmlns:cx8="http://schemas.microsoft.com/office/drawing/2016/5/14/chartex" xmlns:mc="http://schemas.openxmlformats.org/markup-compatibility/2006" xmlns:aink="http://schemas.microsoft.com/office/drawing/2016/ink" xmlns:am3d="http://schemas.microsoft.com/office/drawing/2017/model3d" xmlns:o="urn:schemas-microsoft-com:office:office" xmlns:v="urn:schemas-microsoft-com:vml" xmlns:wp14="http://schemas.microsoft.com/office/word/2010/wordprocessingDrawing" xmlns:w10="urn:schemas-microsoft-com:office:word" xmlns:w="http://schemas.openxmlformats.org/wordprocessingml/2006/main" xmlns:w14="http://schemas.microsoft.com/office/word/2010/wordml" xmlns:w15="http://schemas.microsoft.com/office/word/2012/wordml" xmlns:w16cid="http://schemas.microsoft.com/office/word/2016/wordml/cid" xmlns:w16se="http://schemas.microsoft.com/office/word/2015/wordml/symex" xmlns:wpg="http://schemas.microsoft.com/office/word/2010/wordprocessingGroup" xmlns:wpi="http://schemas.microsoft.com/office/word/2010/wordprocessingInk" xmlns:wps="http://schemas.microsoft.com/office/word/2010/wordprocessingShape" xmlns:a14="http://schemas.microsoft.com/office/drawing/2010/main"/>
+                        <a14:shadowObscured xmlns:a14="http://schemas.microsoft.com/office/drawing/2010/main"/>
                       </a:ext>
                     </a:extLst>
                   </pic:spPr>
@@ -750,7 +756,7 @@
                     </a:ln>
                     <a:extLst>
                       <a:ext uri="{53640926-AAD7-44D8-BBD7-CCE9431645EC}">
-                        <a14:shadowObscured xmlns="" xmlns:wpc="http://schemas.microsoft.com/office/word/2010/wordprocessingCanvas" xmlns:cx="http://schemas.microsoft.com/office/drawing/2014/chartex" xmlns:cx1="http://schemas.microsoft.com/office/drawing/2015/9/8/chartex" xmlns:cx2="http://schemas.microsoft.com/office/drawing/2015/10/21/chartex" xmlns:cx3="http://schemas.microsoft.com/office/drawing/2016/5/9/chartex" xmlns:cx4="http://schemas.microsoft.com/office/drawing/2016/5/10/chartex" xmlns:cx5="http://schemas.microsoft.com/office/drawing/2016/5/11/chartex" xmlns:cx6="http://schemas.microsoft.com/office/drawing/2016/5/12/chartex" xmlns:cx7="http://schemas.microsoft.com/office/drawing/2016/5/13/chartex" xmlns:cx8="http://schemas.microsoft.com/office/drawing/2016/5/14/chartex" xmlns:mc="http://schemas.openxmlformats.org/markup-compatibility/2006" xmlns:aink="http://schemas.microsoft.com/office/drawing/2016/ink" xmlns:am3d="http://schemas.microsoft.com/office/drawing/2017/model3d" xmlns:o="urn:schemas-microsoft-com:office:office" xmlns:v="urn:schemas-microsoft-com:vml" xmlns:wp14="http://schemas.microsoft.com/office/word/2010/wordprocessingDrawing" xmlns:w10="urn:schemas-microsoft-com:office:word" xmlns:w="http://schemas.openxmlformats.org/wordprocessingml/2006/main" xmlns:w14="http://schemas.microsoft.com/office/word/2010/wordml" xmlns:w15="http://schemas.microsoft.com/office/word/2012/wordml" xmlns:w16cid="http://schemas.microsoft.com/office/word/2016/wordml/cid" xmlns:w16se="http://schemas.microsoft.com/office/word/2015/wordml/symex" xmlns:wpg="http://schemas.microsoft.com/office/word/2010/wordprocessingGroup" xmlns:wpi="http://schemas.microsoft.com/office/word/2010/wordprocessingInk" xmlns:wps="http://schemas.microsoft.com/office/word/2010/wordprocessingShape" xmlns:a14="http://schemas.microsoft.com/office/drawing/2010/main"/>
+                        <a14:shadowObscured xmlns:a14="http://schemas.microsoft.com/office/drawing/2010/main"/>
                       </a:ext>
                     </a:extLst>
                   </pic:spPr>
@@ -763,7 +769,7 @@
     </w:p>
     <w:p>
       <w:pPr>
-        <w:pStyle w:val="Heading2"/>
+        <w:pStyle w:val="2"/>
         <w:rPr>
           <w:highlight w:val="yellow"/>
         </w:rPr>
@@ -839,7 +845,7 @@
                     </a:ln>
                     <a:extLst>
                       <a:ext uri="{53640926-AAD7-44D8-BBD7-CCE9431645EC}">
-                        <a14:shadowObscured xmlns="" xmlns:wpc="http://schemas.microsoft.com/office/word/2010/wordprocessingCanvas" xmlns:cx="http://schemas.microsoft.com/office/drawing/2014/chartex" xmlns:cx1="http://schemas.microsoft.com/office/drawing/2015/9/8/chartex" xmlns:cx2="http://schemas.microsoft.com/office/drawing/2015/10/21/chartex" xmlns:cx3="http://schemas.microsoft.com/office/drawing/2016/5/9/chartex" xmlns:cx4="http://schemas.microsoft.com/office/drawing/2016/5/10/chartex" xmlns:cx5="http://schemas.microsoft.com/office/drawing/2016/5/11/chartex" xmlns:cx6="http://schemas.microsoft.com/office/drawing/2016/5/12/chartex" xmlns:cx7="http://schemas.microsoft.com/office/drawing/2016/5/13/chartex" xmlns:cx8="http://schemas.microsoft.com/office/drawing/2016/5/14/chartex" xmlns:mc="http://schemas.openxmlformats.org/markup-compatibility/2006" xmlns:aink="http://schemas.microsoft.com/office/drawing/2016/ink" xmlns:am3d="http://schemas.microsoft.com/office/drawing/2017/model3d" xmlns:o="urn:schemas-microsoft-com:office:office" xmlns:v="urn:schemas-microsoft-com:vml" xmlns:wp14="http://schemas.microsoft.com/office/word/2010/wordprocessingDrawing" xmlns:w10="urn:schemas-microsoft-com:office:word" xmlns:w="http://schemas.openxmlformats.org/wordprocessingml/2006/main" xmlns:w14="http://schemas.microsoft.com/office/word/2010/wordml" xmlns:w15="http://schemas.microsoft.com/office/word/2012/wordml" xmlns:w16cid="http://schemas.microsoft.com/office/word/2016/wordml/cid" xmlns:w16se="http://schemas.microsoft.com/office/word/2015/wordml/symex" xmlns:wpg="http://schemas.microsoft.com/office/word/2010/wordprocessingGroup" xmlns:wpi="http://schemas.microsoft.com/office/word/2010/wordprocessingInk" xmlns:wps="http://schemas.microsoft.com/office/word/2010/wordprocessingShape" xmlns:a14="http://schemas.microsoft.com/office/drawing/2010/main"/>
+                        <a14:shadowObscured xmlns:a14="http://schemas.microsoft.com/office/drawing/2010/main"/>
                       </a:ext>
                     </a:extLst>
                   </pic:spPr>
@@ -852,9 +858,15 @@
     </w:p>
     <w:p>
       <w:pPr>
-        <w:pStyle w:val="Heading2"/>
-      </w:pPr>
-      <w:r>
+        <w:pStyle w:val="2"/>
+        <w:rPr>
+          <w:highlight w:val="yellow"/>
+        </w:rPr>
+      </w:pPr>
+      <w:r>
+        <w:rPr>
+          <w:highlight w:val="yellow"/>
+        </w:rPr>
         <w:t>The search Page</w:t>
       </w:r>
     </w:p>
@@ -945,7 +957,7 @@
                     </a:ln>
                     <a:extLst>
                       <a:ext uri="{53640926-AAD7-44D8-BBD7-CCE9431645EC}">
-                        <a14:shadowObscured xmlns="" xmlns:wpc="http://schemas.microsoft.com/office/word/2010/wordprocessingCanvas" xmlns:cx="http://schemas.microsoft.com/office/drawing/2014/chartex" xmlns:cx1="http://schemas.microsoft.com/office/drawing/2015/9/8/chartex" xmlns:cx2="http://schemas.microsoft.com/office/drawing/2015/10/21/chartex" xmlns:cx3="http://schemas.microsoft.com/office/drawing/2016/5/9/chartex" xmlns:cx4="http://schemas.microsoft.com/office/drawing/2016/5/10/chartex" xmlns:cx5="http://schemas.microsoft.com/office/drawing/2016/5/11/chartex" xmlns:cx6="http://schemas.microsoft.com/office/drawing/2016/5/12/chartex" xmlns:cx7="http://schemas.microsoft.com/office/drawing/2016/5/13/chartex" xmlns:cx8="http://schemas.microsoft.com/office/drawing/2016/5/14/chartex" xmlns:mc="http://schemas.openxmlformats.org/markup-compatibility/2006" xmlns:aink="http://schemas.microsoft.com/office/drawing/2016/ink" xmlns:am3d="http://schemas.microsoft.com/office/drawing/2017/model3d" xmlns:o="urn:schemas-microsoft-com:office:office" xmlns:v="urn:schemas-microsoft-com:vml" xmlns:wp14="http://schemas.microsoft.com/office/word/2010/wordprocessingDrawing" xmlns:w10="urn:schemas-microsoft-com:office:word" xmlns:w="http://schemas.openxmlformats.org/wordprocessingml/2006/main" xmlns:w14="http://schemas.microsoft.com/office/word/2010/wordml" xmlns:w15="http://schemas.microsoft.com/office/word/2012/wordml" xmlns:w16cid="http://schemas.microsoft.com/office/word/2016/wordml/cid" xmlns:w16se="http://schemas.microsoft.com/office/word/2015/wordml/symex" xmlns:wpg="http://schemas.microsoft.com/office/word/2010/wordprocessingGroup" xmlns:wpi="http://schemas.microsoft.com/office/word/2010/wordprocessingInk" xmlns:wps="http://schemas.microsoft.com/office/word/2010/wordprocessingShape" xmlns:a14="http://schemas.microsoft.com/office/drawing/2010/main"/>
+                        <a14:shadowObscured xmlns:a14="http://schemas.microsoft.com/office/drawing/2010/main"/>
                       </a:ext>
                     </a:extLst>
                   </pic:spPr>
@@ -958,7 +970,7 @@
     </w:p>
     <w:p>
       <w:pPr>
-        <w:pStyle w:val="Heading2"/>
+        <w:pStyle w:val="2"/>
         <w:rPr>
           <w:highlight w:val="yellow"/>
         </w:rPr>
@@ -1032,7 +1044,7 @@
                     </a:ln>
                     <a:extLst>
                       <a:ext uri="{53640926-AAD7-44D8-BBD7-CCE9431645EC}">
-                        <a14:shadowObscured xmlns="" xmlns:wpc="http://schemas.microsoft.com/office/word/2010/wordprocessingCanvas" xmlns:cx="http://schemas.microsoft.com/office/drawing/2014/chartex" xmlns:cx1="http://schemas.microsoft.com/office/drawing/2015/9/8/chartex" xmlns:cx2="http://schemas.microsoft.com/office/drawing/2015/10/21/chartex" xmlns:cx3="http://schemas.microsoft.com/office/drawing/2016/5/9/chartex" xmlns:cx4="http://schemas.microsoft.com/office/drawing/2016/5/10/chartex" xmlns:cx5="http://schemas.microsoft.com/office/drawing/2016/5/11/chartex" xmlns:cx6="http://schemas.microsoft.com/office/drawing/2016/5/12/chartex" xmlns:cx7="http://schemas.microsoft.com/office/drawing/2016/5/13/chartex" xmlns:cx8="http://schemas.microsoft.com/office/drawing/2016/5/14/chartex" xmlns:mc="http://schemas.openxmlformats.org/markup-compatibility/2006" xmlns:aink="http://schemas.microsoft.com/office/drawing/2016/ink" xmlns:am3d="http://schemas.microsoft.com/office/drawing/2017/model3d" xmlns:o="urn:schemas-microsoft-com:office:office" xmlns:v="urn:schemas-microsoft-com:vml" xmlns:wp14="http://schemas.microsoft.com/office/word/2010/wordprocessingDrawing" xmlns:w10="urn:schemas-microsoft-com:office:word" xmlns:w="http://schemas.openxmlformats.org/wordprocessingml/2006/main" xmlns:w14="http://schemas.microsoft.com/office/word/2010/wordml" xmlns:w15="http://schemas.microsoft.com/office/word/2012/wordml" xmlns:w16cid="http://schemas.microsoft.com/office/word/2016/wordml/cid" xmlns:w16se="http://schemas.microsoft.com/office/word/2015/wordml/symex" xmlns:wpg="http://schemas.microsoft.com/office/word/2010/wordprocessingGroup" xmlns:wpi="http://schemas.microsoft.com/office/word/2010/wordprocessingInk" xmlns:wps="http://schemas.microsoft.com/office/word/2010/wordprocessingShape" xmlns:a14="http://schemas.microsoft.com/office/drawing/2010/main"/>
+                        <a14:shadowObscured xmlns:a14="http://schemas.microsoft.com/office/drawing/2010/main"/>
                       </a:ext>
                     </a:extLst>
                   </pic:spPr>
@@ -1045,9 +1057,17 @@
     </w:p>
     <w:p>
       <w:pPr>
-        <w:pStyle w:val="Heading2"/>
-      </w:pPr>
-      <w:r>
+        <w:pStyle w:val="2"/>
+        <w:rPr>
+          <w:highlight w:val="yellow"/>
+        </w:rPr>
+      </w:pPr>
+      <w:bookmarkStart w:id="0" w:name="_GoBack"/>
+      <w:bookmarkEnd w:id="0"/>
+      <w:r>
+        <w:rPr>
+          <w:highlight w:val="yellow"/>
+        </w:rPr>
         <w:t>Make an Order</w:t>
       </w:r>
     </w:p>
@@ -1064,9 +1084,15 @@
     </w:p>
     <w:p>
       <w:pPr>
-        <w:pStyle w:val="Heading2"/>
-      </w:pPr>
-      <w:r>
+        <w:pStyle w:val="2"/>
+        <w:rPr>
+          <w:highlight w:val="yellow"/>
+        </w:rPr>
+      </w:pPr>
+      <w:r>
+        <w:rPr>
+          <w:highlight w:val="yellow"/>
+        </w:rPr>
         <w:lastRenderedPageBreak/>
         <w:t>List Orders</w:t>
       </w:r>
@@ -1118,7 +1144,7 @@
                     </a:ln>
                     <a:extLst>
                       <a:ext uri="{53640926-AAD7-44D8-BBD7-CCE9431645EC}">
-                        <a14:shadowObscured xmlns="" xmlns:wpc="http://schemas.microsoft.com/office/word/2010/wordprocessingCanvas" xmlns:cx="http://schemas.microsoft.com/office/drawing/2014/chartex" xmlns:cx1="http://schemas.microsoft.com/office/drawing/2015/9/8/chartex" xmlns:cx2="http://schemas.microsoft.com/office/drawing/2015/10/21/chartex" xmlns:cx3="http://schemas.microsoft.com/office/drawing/2016/5/9/chartex" xmlns:cx4="http://schemas.microsoft.com/office/drawing/2016/5/10/chartex" xmlns:cx5="http://schemas.microsoft.com/office/drawing/2016/5/11/chartex" xmlns:cx6="http://schemas.microsoft.com/office/drawing/2016/5/12/chartex" xmlns:cx7="http://schemas.microsoft.com/office/drawing/2016/5/13/chartex" xmlns:cx8="http://schemas.microsoft.com/office/drawing/2016/5/14/chartex" xmlns:mc="http://schemas.openxmlformats.org/markup-compatibility/2006" xmlns:aink="http://schemas.microsoft.com/office/drawing/2016/ink" xmlns:am3d="http://schemas.microsoft.com/office/drawing/2017/model3d" xmlns:o="urn:schemas-microsoft-com:office:office" xmlns:v="urn:schemas-microsoft-com:vml" xmlns:wp14="http://schemas.microsoft.com/office/word/2010/wordprocessingDrawing" xmlns:w10="urn:schemas-microsoft-com:office:word" xmlns:w="http://schemas.openxmlformats.org/wordprocessingml/2006/main" xmlns:w14="http://schemas.microsoft.com/office/word/2010/wordml" xmlns:w15="http://schemas.microsoft.com/office/word/2012/wordml" xmlns:w16cid="http://schemas.microsoft.com/office/word/2016/wordml/cid" xmlns:w16se="http://schemas.microsoft.com/office/word/2015/wordml/symex" xmlns:wpg="http://schemas.microsoft.com/office/word/2010/wordprocessingGroup" xmlns:wpi="http://schemas.microsoft.com/office/word/2010/wordprocessingInk" xmlns:wps="http://schemas.microsoft.com/office/word/2010/wordprocessingShape" xmlns:a14="http://schemas.microsoft.com/office/drawing/2010/main"/>
+                        <a14:shadowObscured xmlns:a14="http://schemas.microsoft.com/office/drawing/2010/main"/>
                       </a:ext>
                     </a:extLst>
                   </pic:spPr>
@@ -1221,7 +1247,7 @@
                     </a:ln>
                     <a:extLst>
                       <a:ext uri="{53640926-AAD7-44D8-BBD7-CCE9431645EC}">
-                        <a14:shadowObscured xmlns="" xmlns:wpc="http://schemas.microsoft.com/office/word/2010/wordprocessingCanvas" xmlns:cx="http://schemas.microsoft.com/office/drawing/2014/chartex" xmlns:cx1="http://schemas.microsoft.com/office/drawing/2015/9/8/chartex" xmlns:cx2="http://schemas.microsoft.com/office/drawing/2015/10/21/chartex" xmlns:cx3="http://schemas.microsoft.com/office/drawing/2016/5/9/chartex" xmlns:cx4="http://schemas.microsoft.com/office/drawing/2016/5/10/chartex" xmlns:cx5="http://schemas.microsoft.com/office/drawing/2016/5/11/chartex" xmlns:cx6="http://schemas.microsoft.com/office/drawing/2016/5/12/chartex" xmlns:cx7="http://schemas.microsoft.com/office/drawing/2016/5/13/chartex" xmlns:cx8="http://schemas.microsoft.com/office/drawing/2016/5/14/chartex" xmlns:mc="http://schemas.openxmlformats.org/markup-compatibility/2006" xmlns:aink="http://schemas.microsoft.com/office/drawing/2016/ink" xmlns:am3d="http://schemas.microsoft.com/office/drawing/2017/model3d" xmlns:o="urn:schemas-microsoft-com:office:office" xmlns:v="urn:schemas-microsoft-com:vml" xmlns:wp14="http://schemas.microsoft.com/office/word/2010/wordprocessingDrawing" xmlns:w10="urn:schemas-microsoft-com:office:word" xmlns:w="http://schemas.openxmlformats.org/wordprocessingml/2006/main" xmlns:w14="http://schemas.microsoft.com/office/word/2010/wordml" xmlns:w15="http://schemas.microsoft.com/office/word/2012/wordml" xmlns:w16cid="http://schemas.microsoft.com/office/word/2016/wordml/cid" xmlns:w16se="http://schemas.microsoft.com/office/word/2015/wordml/symex" xmlns:wpg="http://schemas.microsoft.com/office/word/2010/wordprocessingGroup" xmlns:wpi="http://schemas.microsoft.com/office/word/2010/wordprocessingInk" xmlns:wps="http://schemas.microsoft.com/office/word/2010/wordprocessingShape" xmlns:a14="http://schemas.microsoft.com/office/drawing/2010/main"/>
+                        <a14:shadowObscured xmlns:a14="http://schemas.microsoft.com/office/drawing/2010/main"/>
                       </a:ext>
                     </a:extLst>
                   </pic:spPr>
@@ -1284,13 +1310,22 @@
     </w:p>
     <w:p>
       <w:pPr>
-        <w:pStyle w:val="Heading2"/>
-      </w:pPr>
-      <w:r>
+        <w:pStyle w:val="2"/>
+        <w:rPr>
+          <w:highlight w:val="yellow"/>
+        </w:rPr>
+      </w:pPr>
+      <w:r>
+        <w:rPr>
+          <w:highlight w:val="yellow"/>
+        </w:rPr>
         <w:lastRenderedPageBreak/>
         <w:t xml:space="preserve">Show </w:t>
       </w:r>
       <w:r>
+        <w:rPr>
+          <w:highlight w:val="yellow"/>
+        </w:rPr>
         <w:t>Order Details</w:t>
       </w:r>
     </w:p>
@@ -1381,7 +1416,7 @@
                     </a:ln>
                     <a:extLst>
                       <a:ext uri="{53640926-AAD7-44D8-BBD7-CCE9431645EC}">
-                        <a14:shadowObscured xmlns="" xmlns:wpc="http://schemas.microsoft.com/office/word/2010/wordprocessingCanvas" xmlns:cx="http://schemas.microsoft.com/office/drawing/2014/chartex" xmlns:cx1="http://schemas.microsoft.com/office/drawing/2015/9/8/chartex" xmlns:cx2="http://schemas.microsoft.com/office/drawing/2015/10/21/chartex" xmlns:cx3="http://schemas.microsoft.com/office/drawing/2016/5/9/chartex" xmlns:cx4="http://schemas.microsoft.com/office/drawing/2016/5/10/chartex" xmlns:cx5="http://schemas.microsoft.com/office/drawing/2016/5/11/chartex" xmlns:cx6="http://schemas.microsoft.com/office/drawing/2016/5/12/chartex" xmlns:cx7="http://schemas.microsoft.com/office/drawing/2016/5/13/chartex" xmlns:cx8="http://schemas.microsoft.com/office/drawing/2016/5/14/chartex" xmlns:mc="http://schemas.openxmlformats.org/markup-compatibility/2006" xmlns:aink="http://schemas.microsoft.com/office/drawing/2016/ink" xmlns:am3d="http://schemas.microsoft.com/office/drawing/2017/model3d" xmlns:o="urn:schemas-microsoft-com:office:office" xmlns:v="urn:schemas-microsoft-com:vml" xmlns:wp14="http://schemas.microsoft.com/office/word/2010/wordprocessingDrawing" xmlns:w10="urn:schemas-microsoft-com:office:word" xmlns:w="http://schemas.openxmlformats.org/wordprocessingml/2006/main" xmlns:w14="http://schemas.microsoft.com/office/word/2010/wordml" xmlns:w15="http://schemas.microsoft.com/office/word/2012/wordml" xmlns:w16cid="http://schemas.microsoft.com/office/word/2016/wordml/cid" xmlns:w16se="http://schemas.microsoft.com/office/word/2015/wordml/symex" xmlns:wpg="http://schemas.microsoft.com/office/word/2010/wordprocessingGroup" xmlns:wpi="http://schemas.microsoft.com/office/word/2010/wordprocessingInk" xmlns:wps="http://schemas.microsoft.com/office/word/2010/wordprocessingShape" xmlns:a14="http://schemas.microsoft.com/office/drawing/2010/main"/>
+                        <a14:shadowObscured xmlns:a14="http://schemas.microsoft.com/office/drawing/2010/main"/>
                       </a:ext>
                     </a:extLst>
                   </pic:spPr>
@@ -1405,8 +1440,6 @@
         </w:rPr>
         <w:t>localhost:{port}/cakeDetails/{cake id}</w:t>
       </w:r>
-      <w:bookmarkStart w:id="0" w:name="_GoBack"/>
-      <w:bookmarkEnd w:id="0"/>
       <w:r>
         <w:t>".</w:t>
       </w:r>
@@ -1424,7 +1457,7 @@
 </file>
 
 <file path=word/endnotes.xml><?xml version="1.0" encoding="utf-8"?>
-<w:endnotes xmlns:ve="http://schemas.openxmlformats.org/markup-compatibility/2006" xmlns:o="urn:schemas-microsoft-com:office:office" xmlns:r="http://schemas.openxmlformats.org/officeDocument/2006/relationships" xmlns:m="http://schemas.openxmlformats.org/officeDocument/2006/math" xmlns:v="urn:schemas-microsoft-com:vml" xmlns:wp="http://schemas.openxmlformats.org/drawingml/2006/wordprocessingDrawing" xmlns:w10="urn:schemas-microsoft-com:office:word" xmlns:w="http://schemas.openxmlformats.org/wordprocessingml/2006/main" xmlns:wne="http://schemas.microsoft.com/office/word/2006/wordml">
+<w:endnotes xmlns:wpc="http://schemas.microsoft.com/office/word/2010/wordprocessingCanvas" xmlns:cx="http://schemas.microsoft.com/office/drawing/2014/chartex" xmlns:cx1="http://schemas.microsoft.com/office/drawing/2015/9/8/chartex" xmlns:mc="http://schemas.openxmlformats.org/markup-compatibility/2006" xmlns:o="urn:schemas-microsoft-com:office:office" xmlns:r="http://schemas.openxmlformats.org/officeDocument/2006/relationships" xmlns:m="http://schemas.openxmlformats.org/officeDocument/2006/math" xmlns:v="urn:schemas-microsoft-com:vml" xmlns:wp14="http://schemas.microsoft.com/office/word/2010/wordprocessingDrawing" xmlns:wp="http://schemas.openxmlformats.org/drawingml/2006/wordprocessingDrawing" xmlns:w10="urn:schemas-microsoft-com:office:word" xmlns:w="http://schemas.openxmlformats.org/wordprocessingml/2006/main" xmlns:w14="http://schemas.microsoft.com/office/word/2010/wordml" xmlns:w15="http://schemas.microsoft.com/office/word/2012/wordml" xmlns:w16se="http://schemas.microsoft.com/office/word/2015/wordml/symex" xmlns:wpg="http://schemas.microsoft.com/office/word/2010/wordprocessingGroup" xmlns:wpi="http://schemas.microsoft.com/office/word/2010/wordprocessingInk" xmlns:wne="http://schemas.microsoft.com/office/word/2006/wordml" xmlns:wps="http://schemas.microsoft.com/office/word/2010/wordprocessingShape" mc:Ignorable="w14 w15 w16se wp14">
   <w:endnote w:type="separator" w:id="-1">
     <w:p>
       <w:pPr>
@@ -1449,10 +1482,10 @@
 </file>
 
 <file path=word/footer1.xml><?xml version="1.0" encoding="utf-8"?>
-<w:ftr xmlns:ve="http://schemas.openxmlformats.org/markup-compatibility/2006" xmlns:o="urn:schemas-microsoft-com:office:office" xmlns:r="http://schemas.openxmlformats.org/officeDocument/2006/relationships" xmlns:m="http://schemas.openxmlformats.org/officeDocument/2006/math" xmlns:v="urn:schemas-microsoft-com:vml" xmlns:wp="http://schemas.openxmlformats.org/drawingml/2006/wordprocessingDrawing" xmlns:w10="urn:schemas-microsoft-com:office:word" xmlns:w="http://schemas.openxmlformats.org/wordprocessingml/2006/main" xmlns:wne="http://schemas.microsoft.com/office/word/2006/wordml">
+<w:ftr xmlns:wpc="http://schemas.microsoft.com/office/word/2010/wordprocessingCanvas" xmlns:cx="http://schemas.microsoft.com/office/drawing/2014/chartex" xmlns:cx1="http://schemas.microsoft.com/office/drawing/2015/9/8/chartex" xmlns:mc="http://schemas.openxmlformats.org/markup-compatibility/2006" xmlns:o="urn:schemas-microsoft-com:office:office" xmlns:r="http://schemas.openxmlformats.org/officeDocument/2006/relationships" xmlns:m="http://schemas.openxmlformats.org/officeDocument/2006/math" xmlns:v="urn:schemas-microsoft-com:vml" xmlns:wp14="http://schemas.microsoft.com/office/word/2010/wordprocessingDrawing" xmlns:wp="http://schemas.openxmlformats.org/drawingml/2006/wordprocessingDrawing" xmlns:w10="urn:schemas-microsoft-com:office:word" xmlns:w="http://schemas.openxmlformats.org/wordprocessingml/2006/main" xmlns:w14="http://schemas.microsoft.com/office/word/2010/wordml" xmlns:w15="http://schemas.microsoft.com/office/word/2012/wordml" xmlns:w16se="http://schemas.microsoft.com/office/word/2015/wordml/symex" xmlns:wpg="http://schemas.microsoft.com/office/word/2010/wordprocessingGroup" xmlns:wpi="http://schemas.microsoft.com/office/word/2010/wordprocessingInk" xmlns:wne="http://schemas.microsoft.com/office/word/2006/wordml" xmlns:wps="http://schemas.microsoft.com/office/word/2010/wordprocessingShape" mc:Ignorable="w14 w15 w16se wp14">
   <w:p>
     <w:pPr>
-      <w:pStyle w:val="Footer"/>
+      <w:pStyle w:val="a5"/>
     </w:pPr>
     <w:r>
       <w:rPr>
@@ -1493,7 +1526,7 @@
                   <a:blip r:embed="rId2">
                     <a:extLst>
                       <a:ext uri="{28A0092B-C50C-407E-A947-70E740481C1C}">
-                        <a14:useLocalDpi xmlns="" xmlns:wpc="http://schemas.microsoft.com/office/word/2010/wordprocessingCanvas" xmlns:cx="http://schemas.microsoft.com/office/drawing/2014/chartex" xmlns:cx1="http://schemas.microsoft.com/office/drawing/2015/9/8/chartex" xmlns:cx2="http://schemas.microsoft.com/office/drawing/2015/10/21/chartex" xmlns:cx3="http://schemas.microsoft.com/office/drawing/2016/5/9/chartex" xmlns:cx4="http://schemas.microsoft.com/office/drawing/2016/5/10/chartex" xmlns:cx5="http://schemas.microsoft.com/office/drawing/2016/5/11/chartex" xmlns:cx6="http://schemas.microsoft.com/office/drawing/2016/5/12/chartex" xmlns:cx7="http://schemas.microsoft.com/office/drawing/2016/5/13/chartex" xmlns:cx8="http://schemas.microsoft.com/office/drawing/2016/5/14/chartex" xmlns:mc="http://schemas.openxmlformats.org/markup-compatibility/2006" xmlns:aink="http://schemas.microsoft.com/office/drawing/2016/ink" xmlns:am3d="http://schemas.microsoft.com/office/drawing/2017/model3d" xmlns:o="urn:schemas-microsoft-com:office:office" xmlns:v="urn:schemas-microsoft-com:vml" xmlns:wp14="http://schemas.microsoft.com/office/word/2010/wordprocessingDrawing" xmlns:w10="urn:schemas-microsoft-com:office:word" xmlns:w="http://schemas.openxmlformats.org/wordprocessingml/2006/main" xmlns:w14="http://schemas.microsoft.com/office/word/2010/wordml" xmlns:w15="http://schemas.microsoft.com/office/word/2012/wordml" xmlns:w16cid="http://schemas.microsoft.com/office/word/2016/wordml/cid" xmlns:w16se="http://schemas.microsoft.com/office/word/2015/wordml/symex" xmlns:wpg="http://schemas.microsoft.com/office/word/2010/wordprocessingGroup" xmlns:wpi="http://schemas.microsoft.com/office/word/2010/wordprocessingInk" xmlns:wps="http://schemas.microsoft.com/office/word/2010/wordprocessingShape" xmlns:a14="http://schemas.microsoft.com/office/drawing/2010/main" val="0"/>
+                        <a14:useLocalDpi xmlns:a14="http://schemas.microsoft.com/office/drawing/2010/main" val="0"/>
                       </a:ext>
                     </a:extLst>
                   </a:blip>
@@ -1548,7 +1581,7 @@
                   <a:blip r:embed="rId3">
                     <a:extLst>
                       <a:ext uri="{28A0092B-C50C-407E-A947-70E740481C1C}">
-                        <a14:useLocalDpi xmlns="" xmlns:wpc="http://schemas.microsoft.com/office/word/2010/wordprocessingCanvas" xmlns:cx="http://schemas.microsoft.com/office/drawing/2014/chartex" xmlns:cx1="http://schemas.microsoft.com/office/drawing/2015/9/8/chartex" xmlns:cx2="http://schemas.microsoft.com/office/drawing/2015/10/21/chartex" xmlns:cx3="http://schemas.microsoft.com/office/drawing/2016/5/9/chartex" xmlns:cx4="http://schemas.microsoft.com/office/drawing/2016/5/10/chartex" xmlns:cx5="http://schemas.microsoft.com/office/drawing/2016/5/11/chartex" xmlns:cx6="http://schemas.microsoft.com/office/drawing/2016/5/12/chartex" xmlns:cx7="http://schemas.microsoft.com/office/drawing/2016/5/13/chartex" xmlns:cx8="http://schemas.microsoft.com/office/drawing/2016/5/14/chartex" xmlns:mc="http://schemas.openxmlformats.org/markup-compatibility/2006" xmlns:aink="http://schemas.microsoft.com/office/drawing/2016/ink" xmlns:am3d="http://schemas.microsoft.com/office/drawing/2017/model3d" xmlns:o="urn:schemas-microsoft-com:office:office" xmlns:v="urn:schemas-microsoft-com:vml" xmlns:wp14="http://schemas.microsoft.com/office/word/2010/wordprocessingDrawing" xmlns:w10="urn:schemas-microsoft-com:office:word" xmlns:w="http://schemas.openxmlformats.org/wordprocessingml/2006/main" xmlns:w14="http://schemas.microsoft.com/office/word/2010/wordml" xmlns:w15="http://schemas.microsoft.com/office/word/2012/wordml" xmlns:w16cid="http://schemas.microsoft.com/office/word/2016/wordml/cid" xmlns:w16se="http://schemas.microsoft.com/office/word/2015/wordml/symex" xmlns:wpg="http://schemas.microsoft.com/office/word/2010/wordprocessingGroup" xmlns:wpi="http://schemas.microsoft.com/office/word/2010/wordprocessingInk" xmlns:wps="http://schemas.microsoft.com/office/word/2010/wordprocessingShape" xmlns:a14="http://schemas.microsoft.com/office/drawing/2010/main" val="0"/>
+                        <a14:useLocalDpi xmlns:a14="http://schemas.microsoft.com/office/drawing/2010/main" val="0"/>
                       </a:ext>
                     </a:extLst>
                   </a:blip>
@@ -1581,7 +1614,7 @@
         <w:lang w:val="bg-BG" w:eastAsia="bg-BG"/>
       </w:rPr>
       <w:pict>
-        <v:line id="Straight Connector 1" o:spid="_x0000_s4100" style="position:absolute;flip:y;z-index:251666432;visibility:visible;mso-position-horizontal-relative:text;mso-position-vertical-relative:text" from="-.1pt,5.2pt" to="520.7pt,5.2pt" o:gfxdata="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" strokecolor="#f37123" strokeweight="1pt">
+        <v:line id="Straight Connector 1" o:spid="_x0000_s2052" style="position:absolute;flip:y;z-index:251666432;visibility:visible;mso-position-horizontal-relative:text;mso-position-vertical-relative:text" from="-.1pt,5.2pt" to="520.7pt,5.2pt" o:gfxdata="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" strokecolor="#f37123" strokeweight="1pt">
           <v:stroke endcap="round"/>
         </v:line>
       </w:pict>
@@ -1595,7 +1628,7 @@
           <v:stroke joinstyle="miter"/>
           <v:path gradientshapeok="t" o:connecttype="rect"/>
         </v:shapetype>
-        <v:shape id="Text Box 3" o:spid="_x0000_s4099" type="#_x0000_t202" style="position:absolute;margin-left:444.65pt;margin-top:26.95pt;width:70.9pt;height:15.9pt;z-index:251667456;visibility:visible;mso-position-horizontal-relative:text;mso-position-vertical-relative:text;v-text-anchor:middle" o:gfxdata="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" filled="f" stroked="f" strokeweight=".5pt">
+        <v:shape id="Text Box 3" o:spid="_x0000_s2051" type="#_x0000_t202" style="position:absolute;margin-left:444.65pt;margin-top:26.95pt;width:70.9pt;height:15.9pt;z-index:251667456;visibility:visible;mso-position-horizontal-relative:text;mso-position-vertical-relative:text;v-text-anchor:middle" o:gfxdata="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" filled="f" stroked="f" strokeweight=".5pt">
           <v:textbox inset="0,0,0,0">
             <w:txbxContent>
               <w:p>
@@ -1676,7 +1709,7 @@
         <w:lang w:val="bg-BG" w:eastAsia="bg-BG"/>
       </w:rPr>
       <w:pict>
-        <v:shape id="Text Box 2" o:spid="_x0000_s4098" type="#_x0000_t202" style="position:absolute;margin-left:125.15pt;margin-top:26.95pt;width:44.85pt;height:15.75pt;z-index:251664384;visibility:visible;mso-position-horizontal-relative:text;mso-position-vertical-relative:text;v-text-anchor:middle" o:gfxdata="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" filled="f" stroked="f" strokeweight=".5pt">
+        <v:shape id="Text Box 2" o:spid="_x0000_s2050" type="#_x0000_t202" style="position:absolute;margin-left:125.15pt;margin-top:26.95pt;width:44.85pt;height:15.75pt;z-index:251664384;visibility:visible;mso-position-horizontal-relative:text;mso-position-vertical-relative:text;v-text-anchor:middle" o:gfxdata="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" filled="f" stroked="f" strokeweight=".5pt">
           <v:textbox inset=".5mm,0,0,0">
             <w:txbxContent>
               <w:p>
@@ -1701,7 +1734,7 @@
         <w:lang w:val="bg-BG" w:eastAsia="bg-BG"/>
       </w:rPr>
       <w:pict>
-        <v:shape id="Text Box 17" o:spid="_x0000_s4097" type="#_x0000_t202" style="position:absolute;margin-left:124.4pt;margin-top:6.7pt;width:396.3pt;height:40.45pt;z-index:251663360;visibility:visible;mso-position-horizontal-relative:text;mso-position-vertical-relative:text" o:gfxdata="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" filled="f" stroked="f">
+        <v:shape id="Text Box 17" o:spid="_x0000_s2049" type="#_x0000_t202" style="position:absolute;margin-left:124.4pt;margin-top:6.7pt;width:396.3pt;height:40.45pt;z-index:251663360;visibility:visible;mso-position-horizontal-relative:text;mso-position-vertical-relative:text" o:gfxdata="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" filled="f" stroked="f">
           <v:textbox inset=".5mm,1.2mm,.5mm,.5mm">
             <w:txbxContent>
               <w:p>
@@ -1722,7 +1755,7 @@
                 <w:hyperlink r:id="rId4" w:history="1">
                   <w:r>
                     <w:rPr>
-                      <w:rStyle w:val="Hyperlink"/>
+                      <w:rStyle w:val="a9"/>
                       <w:sz w:val="19"/>
                       <w:szCs w:val="19"/>
                     </w:rPr>
@@ -1730,7 +1763,7 @@
                   </w:r>
                   <w:r>
                     <w:rPr>
-                      <w:rStyle w:val="Hyperlink"/>
+                      <w:rStyle w:val="a9"/>
                       <w:sz w:val="19"/>
                       <w:szCs w:val="19"/>
                     </w:rPr>
@@ -1747,7 +1780,7 @@
                 <w:hyperlink r:id="rId5" w:history="1">
                   <w:r>
                     <w:rPr>
-                      <w:rStyle w:val="Hyperlink"/>
+                      <w:rStyle w:val="a9"/>
                       <w:sz w:val="19"/>
                       <w:szCs w:val="19"/>
                     </w:rPr>
@@ -1798,7 +1831,7 @@
                               <a:blip r:embed="rId7">
                                 <a:extLst>
                                   <a:ext uri="{28A0092B-C50C-407E-A947-70E740481C1C}">
-                                    <a14:useLocalDpi xmlns="" xmlns:wpc="http://schemas.microsoft.com/office/word/2010/wordprocessingCanvas" xmlns:cx="http://schemas.microsoft.com/office/drawing/2014/chartex" xmlns:cx1="http://schemas.microsoft.com/office/drawing/2015/9/8/chartex" xmlns:cx2="http://schemas.microsoft.com/office/drawing/2015/10/21/chartex" xmlns:cx3="http://schemas.microsoft.com/office/drawing/2016/5/9/chartex" xmlns:cx4="http://schemas.microsoft.com/office/drawing/2016/5/10/chartex" xmlns:cx5="http://schemas.microsoft.com/office/drawing/2016/5/11/chartex" xmlns:cx6="http://schemas.microsoft.com/office/drawing/2016/5/12/chartex" xmlns:cx7="http://schemas.microsoft.com/office/drawing/2016/5/13/chartex" xmlns:cx8="http://schemas.microsoft.com/office/drawing/2016/5/14/chartex" xmlns:mc="http://schemas.openxmlformats.org/markup-compatibility/2006" xmlns:aink="http://schemas.microsoft.com/office/drawing/2016/ink" xmlns:am3d="http://schemas.microsoft.com/office/drawing/2017/model3d" xmlns:o="urn:schemas-microsoft-com:office:office" xmlns:v="urn:schemas-microsoft-com:vml" xmlns:wp14="http://schemas.microsoft.com/office/word/2010/wordprocessingDrawing" xmlns:w10="urn:schemas-microsoft-com:office:word" xmlns:w="http://schemas.openxmlformats.org/wordprocessingml/2006/main" xmlns:w14="http://schemas.microsoft.com/office/word/2010/wordml" xmlns:w15="http://schemas.microsoft.com/office/word/2012/wordml" xmlns:w16cid="http://schemas.microsoft.com/office/word/2016/wordml/cid" xmlns:w16se="http://schemas.microsoft.com/office/word/2015/wordml/symex" xmlns:wpg="http://schemas.microsoft.com/office/word/2010/wordprocessingGroup" xmlns:wpi="http://schemas.microsoft.com/office/word/2010/wordprocessingInk" xmlns:wps="http://schemas.microsoft.com/office/word/2010/wordprocessingShape" xmlns:a14="http://schemas.microsoft.com/office/drawing/2010/main" val="0"/>
+                                    <a14:useLocalDpi xmlns:a14="http://schemas.microsoft.com/office/drawing/2010/main" val="0"/>
                                   </a:ext>
                                 </a:extLst>
                               </a:blip>
@@ -1855,7 +1888,7 @@
                               <a:blip r:embed="rId8">
                                 <a:extLst>
                                   <a:ext uri="{28A0092B-C50C-407E-A947-70E740481C1C}">
-                                    <a14:useLocalDpi xmlns="" xmlns:wpc="http://schemas.microsoft.com/office/word/2010/wordprocessingCanvas" xmlns:cx="http://schemas.microsoft.com/office/drawing/2014/chartex" xmlns:cx1="http://schemas.microsoft.com/office/drawing/2015/9/8/chartex" xmlns:cx2="http://schemas.microsoft.com/office/drawing/2015/10/21/chartex" xmlns:cx3="http://schemas.microsoft.com/office/drawing/2016/5/9/chartex" xmlns:cx4="http://schemas.microsoft.com/office/drawing/2016/5/10/chartex" xmlns:cx5="http://schemas.microsoft.com/office/drawing/2016/5/11/chartex" xmlns:cx6="http://schemas.microsoft.com/office/drawing/2016/5/12/chartex" xmlns:cx7="http://schemas.microsoft.com/office/drawing/2016/5/13/chartex" xmlns:cx8="http://schemas.microsoft.com/office/drawing/2016/5/14/chartex" xmlns:mc="http://schemas.openxmlformats.org/markup-compatibility/2006" xmlns:aink="http://schemas.microsoft.com/office/drawing/2016/ink" xmlns:am3d="http://schemas.microsoft.com/office/drawing/2017/model3d" xmlns:o="urn:schemas-microsoft-com:office:office" xmlns:v="urn:schemas-microsoft-com:vml" xmlns:wp14="http://schemas.microsoft.com/office/word/2010/wordprocessingDrawing" xmlns:w10="urn:schemas-microsoft-com:office:word" xmlns:w="http://schemas.openxmlformats.org/wordprocessingml/2006/main" xmlns:w14="http://schemas.microsoft.com/office/word/2010/wordml" xmlns:w15="http://schemas.microsoft.com/office/word/2012/wordml" xmlns:w16cid="http://schemas.microsoft.com/office/word/2016/wordml/cid" xmlns:w16se="http://schemas.microsoft.com/office/word/2015/wordml/symex" xmlns:wpg="http://schemas.microsoft.com/office/word/2010/wordprocessingGroup" xmlns:wpi="http://schemas.microsoft.com/office/word/2010/wordprocessingInk" xmlns:wps="http://schemas.microsoft.com/office/word/2010/wordprocessingShape" xmlns:a14="http://schemas.microsoft.com/office/drawing/2010/main" val="0"/>
+                                    <a14:useLocalDpi xmlns:a14="http://schemas.microsoft.com/office/drawing/2010/main" val="0"/>
                                   </a:ext>
                                 </a:extLst>
                               </a:blip>
@@ -2066,7 +2099,7 @@
                               <a:blip r:embed="rId16">
                                 <a:extLst>
                                   <a:ext uri="{28A0092B-C50C-407E-A947-70E740481C1C}">
-                                    <a14:useLocalDpi xmlns="" xmlns:wpc="http://schemas.microsoft.com/office/word/2010/wordprocessingCanvas" xmlns:cx="http://schemas.microsoft.com/office/drawing/2014/chartex" xmlns:cx1="http://schemas.microsoft.com/office/drawing/2015/9/8/chartex" xmlns:cx2="http://schemas.microsoft.com/office/drawing/2015/10/21/chartex" xmlns:cx3="http://schemas.microsoft.com/office/drawing/2016/5/9/chartex" xmlns:cx4="http://schemas.microsoft.com/office/drawing/2016/5/10/chartex" xmlns:cx5="http://schemas.microsoft.com/office/drawing/2016/5/11/chartex" xmlns:cx6="http://schemas.microsoft.com/office/drawing/2016/5/12/chartex" xmlns:cx7="http://schemas.microsoft.com/office/drawing/2016/5/13/chartex" xmlns:cx8="http://schemas.microsoft.com/office/drawing/2016/5/14/chartex" xmlns:mc="http://schemas.openxmlformats.org/markup-compatibility/2006" xmlns:aink="http://schemas.microsoft.com/office/drawing/2016/ink" xmlns:am3d="http://schemas.microsoft.com/office/drawing/2017/model3d" xmlns:o="urn:schemas-microsoft-com:office:office" xmlns:v="urn:schemas-microsoft-com:vml" xmlns:wp14="http://schemas.microsoft.com/office/word/2010/wordprocessingDrawing" xmlns:w10="urn:schemas-microsoft-com:office:word" xmlns:w="http://schemas.openxmlformats.org/wordprocessingml/2006/main" xmlns:w14="http://schemas.microsoft.com/office/word/2010/wordml" xmlns:w15="http://schemas.microsoft.com/office/word/2012/wordml" xmlns:w16cid="http://schemas.microsoft.com/office/word/2016/wordml/cid" xmlns:w16se="http://schemas.microsoft.com/office/word/2015/wordml/symex" xmlns:wpg="http://schemas.microsoft.com/office/word/2010/wordprocessingGroup" xmlns:wpi="http://schemas.microsoft.com/office/word/2010/wordprocessingInk" xmlns:wps="http://schemas.microsoft.com/office/word/2010/wordprocessingShape" xmlns:a14="http://schemas.microsoft.com/office/drawing/2010/main" val="0"/>
+                                    <a14:useLocalDpi xmlns:a14="http://schemas.microsoft.com/office/drawing/2010/main" val="0"/>
                                   </a:ext>
                                 </a:extLst>
                               </a:blip>
@@ -2123,7 +2156,7 @@
                               <a:blip r:embed="rId18">
                                 <a:extLst>
                                   <a:ext uri="{28A0092B-C50C-407E-A947-70E740481C1C}">
-                                    <a14:useLocalDpi xmlns="" xmlns:wpc="http://schemas.microsoft.com/office/word/2010/wordprocessingCanvas" xmlns:cx="http://schemas.microsoft.com/office/drawing/2014/chartex" xmlns:cx1="http://schemas.microsoft.com/office/drawing/2015/9/8/chartex" xmlns:cx2="http://schemas.microsoft.com/office/drawing/2015/10/21/chartex" xmlns:cx3="http://schemas.microsoft.com/office/drawing/2016/5/9/chartex" xmlns:cx4="http://schemas.microsoft.com/office/drawing/2016/5/10/chartex" xmlns:cx5="http://schemas.microsoft.com/office/drawing/2016/5/11/chartex" xmlns:cx6="http://schemas.microsoft.com/office/drawing/2016/5/12/chartex" xmlns:cx7="http://schemas.microsoft.com/office/drawing/2016/5/13/chartex" xmlns:cx8="http://schemas.microsoft.com/office/drawing/2016/5/14/chartex" xmlns:mc="http://schemas.openxmlformats.org/markup-compatibility/2006" xmlns:aink="http://schemas.microsoft.com/office/drawing/2016/ink" xmlns:am3d="http://schemas.microsoft.com/office/drawing/2017/model3d" xmlns:o="urn:schemas-microsoft-com:office:office" xmlns:v="urn:schemas-microsoft-com:vml" xmlns:wp14="http://schemas.microsoft.com/office/word/2010/wordprocessingDrawing" xmlns:w10="urn:schemas-microsoft-com:office:word" xmlns:w="http://schemas.openxmlformats.org/wordprocessingml/2006/main" xmlns:w14="http://schemas.microsoft.com/office/word/2010/wordml" xmlns:w15="http://schemas.microsoft.com/office/word/2012/wordml" xmlns:w16cid="http://schemas.microsoft.com/office/word/2016/wordml/cid" xmlns:w16se="http://schemas.microsoft.com/office/word/2015/wordml/symex" xmlns:wpg="http://schemas.microsoft.com/office/word/2010/wordprocessingGroup" xmlns:wpi="http://schemas.microsoft.com/office/word/2010/wordprocessingInk" xmlns:wps="http://schemas.microsoft.com/office/word/2010/wordprocessingShape" xmlns:a14="http://schemas.microsoft.com/office/drawing/2010/main" val="0"/>
+                                    <a14:useLocalDpi xmlns:a14="http://schemas.microsoft.com/office/drawing/2010/main" val="0"/>
                                   </a:ext>
                                 </a:extLst>
                               </a:blip>
@@ -2231,7 +2264,7 @@
                               <a:blip r:embed="rId22">
                                 <a:extLst>
                                   <a:ext uri="{28A0092B-C50C-407E-A947-70E740481C1C}">
-                                    <a14:useLocalDpi xmlns="" xmlns:wpc="http://schemas.microsoft.com/office/word/2010/wordprocessingCanvas" xmlns:cx="http://schemas.microsoft.com/office/drawing/2014/chartex" xmlns:cx1="http://schemas.microsoft.com/office/drawing/2015/9/8/chartex" xmlns:cx2="http://schemas.microsoft.com/office/drawing/2015/10/21/chartex" xmlns:cx3="http://schemas.microsoft.com/office/drawing/2016/5/9/chartex" xmlns:cx4="http://schemas.microsoft.com/office/drawing/2016/5/10/chartex" xmlns:cx5="http://schemas.microsoft.com/office/drawing/2016/5/11/chartex" xmlns:cx6="http://schemas.microsoft.com/office/drawing/2016/5/12/chartex" xmlns:cx7="http://schemas.microsoft.com/office/drawing/2016/5/13/chartex" xmlns:cx8="http://schemas.microsoft.com/office/drawing/2016/5/14/chartex" xmlns:mc="http://schemas.openxmlformats.org/markup-compatibility/2006" xmlns:aink="http://schemas.microsoft.com/office/drawing/2016/ink" xmlns:am3d="http://schemas.microsoft.com/office/drawing/2017/model3d" xmlns:o="urn:schemas-microsoft-com:office:office" xmlns:v="urn:schemas-microsoft-com:vml" xmlns:wp14="http://schemas.microsoft.com/office/word/2010/wordprocessingDrawing" xmlns:w10="urn:schemas-microsoft-com:office:word" xmlns:w="http://schemas.openxmlformats.org/wordprocessingml/2006/main" xmlns:w14="http://schemas.microsoft.com/office/word/2010/wordml" xmlns:w15="http://schemas.microsoft.com/office/word/2012/wordml" xmlns:w16cid="http://schemas.microsoft.com/office/word/2016/wordml/cid" xmlns:w16se="http://schemas.microsoft.com/office/word/2015/wordml/symex" xmlns:wpg="http://schemas.microsoft.com/office/word/2010/wordprocessingGroup" xmlns:wpi="http://schemas.microsoft.com/office/word/2010/wordprocessingInk" xmlns:wps="http://schemas.microsoft.com/office/word/2010/wordprocessingShape" xmlns:a14="http://schemas.microsoft.com/office/drawing/2010/main" val="0"/>
+                                    <a14:useLocalDpi xmlns:a14="http://schemas.microsoft.com/office/drawing/2010/main" val="0"/>
                                   </a:ext>
                                 </a:extLst>
                               </a:blip>
@@ -2316,7 +2349,7 @@
 </file>
 
 <file path=word/footnotes.xml><?xml version="1.0" encoding="utf-8"?>
-<w:footnotes xmlns:ve="http://schemas.openxmlformats.org/markup-compatibility/2006" xmlns:o="urn:schemas-microsoft-com:office:office" xmlns:r="http://schemas.openxmlformats.org/officeDocument/2006/relationships" xmlns:m="http://schemas.openxmlformats.org/officeDocument/2006/math" xmlns:v="urn:schemas-microsoft-com:vml" xmlns:wp="http://schemas.openxmlformats.org/drawingml/2006/wordprocessingDrawing" xmlns:w10="urn:schemas-microsoft-com:office:word" xmlns:w="http://schemas.openxmlformats.org/wordprocessingml/2006/main" xmlns:wne="http://schemas.microsoft.com/office/word/2006/wordml">
+<w:footnotes xmlns:wpc="http://schemas.microsoft.com/office/word/2010/wordprocessingCanvas" xmlns:cx="http://schemas.microsoft.com/office/drawing/2014/chartex" xmlns:cx1="http://schemas.microsoft.com/office/drawing/2015/9/8/chartex" xmlns:mc="http://schemas.openxmlformats.org/markup-compatibility/2006" xmlns:o="urn:schemas-microsoft-com:office:office" xmlns:r="http://schemas.openxmlformats.org/officeDocument/2006/relationships" xmlns:m="http://schemas.openxmlformats.org/officeDocument/2006/math" xmlns:v="urn:schemas-microsoft-com:vml" xmlns:wp14="http://schemas.microsoft.com/office/word/2010/wordprocessingDrawing" xmlns:wp="http://schemas.openxmlformats.org/drawingml/2006/wordprocessingDrawing" xmlns:w10="urn:schemas-microsoft-com:office:word" xmlns:w="http://schemas.openxmlformats.org/wordprocessingml/2006/main" xmlns:w14="http://schemas.microsoft.com/office/word/2010/wordml" xmlns:w15="http://schemas.microsoft.com/office/word/2012/wordml" xmlns:w16se="http://schemas.microsoft.com/office/word/2015/wordml/symex" xmlns:wpg="http://schemas.microsoft.com/office/word/2010/wordprocessingGroup" xmlns:wpi="http://schemas.microsoft.com/office/word/2010/wordprocessingInk" xmlns:wne="http://schemas.microsoft.com/office/word/2006/wordml" xmlns:wps="http://schemas.microsoft.com/office/word/2010/wordprocessingShape" mc:Ignorable="w14 w15 w16se wp14">
   <w:footnote w:type="separator" w:id="-1">
     <w:p>
       <w:pPr>
@@ -2341,10 +2374,10 @@
 </file>
 
 <file path=word/header1.xml><?xml version="1.0" encoding="utf-8"?>
-<w:hdr xmlns:ve="http://schemas.openxmlformats.org/markup-compatibility/2006" xmlns:o="urn:schemas-microsoft-com:office:office" xmlns:r="http://schemas.openxmlformats.org/officeDocument/2006/relationships" xmlns:m="http://schemas.openxmlformats.org/officeDocument/2006/math" xmlns:v="urn:schemas-microsoft-com:vml" xmlns:wp="http://schemas.openxmlformats.org/drawingml/2006/wordprocessingDrawing" xmlns:w10="urn:schemas-microsoft-com:office:word" xmlns:w="http://schemas.openxmlformats.org/wordprocessingml/2006/main" xmlns:wne="http://schemas.microsoft.com/office/word/2006/wordml">
+<w:hdr xmlns:wpc="http://schemas.microsoft.com/office/word/2010/wordprocessingCanvas" xmlns:cx="http://schemas.microsoft.com/office/drawing/2014/chartex" xmlns:cx1="http://schemas.microsoft.com/office/drawing/2015/9/8/chartex" xmlns:mc="http://schemas.openxmlformats.org/markup-compatibility/2006" xmlns:o="urn:schemas-microsoft-com:office:office" xmlns:r="http://schemas.openxmlformats.org/officeDocument/2006/relationships" xmlns:m="http://schemas.openxmlformats.org/officeDocument/2006/math" xmlns:v="urn:schemas-microsoft-com:vml" xmlns:wp14="http://schemas.microsoft.com/office/word/2010/wordprocessingDrawing" xmlns:wp="http://schemas.openxmlformats.org/drawingml/2006/wordprocessingDrawing" xmlns:w10="urn:schemas-microsoft-com:office:word" xmlns:w="http://schemas.openxmlformats.org/wordprocessingml/2006/main" xmlns:w14="http://schemas.microsoft.com/office/word/2010/wordml" xmlns:w15="http://schemas.microsoft.com/office/word/2012/wordml" xmlns:w16se="http://schemas.microsoft.com/office/word/2015/wordml/symex" xmlns:wpg="http://schemas.microsoft.com/office/word/2010/wordprocessingGroup" xmlns:wpi="http://schemas.microsoft.com/office/word/2010/wordprocessingInk" xmlns:wne="http://schemas.microsoft.com/office/word/2006/wordml" xmlns:wps="http://schemas.microsoft.com/office/word/2010/wordprocessingShape" mc:Ignorable="w14 w15 w16se wp14">
   <w:p>
     <w:pPr>
-      <w:pStyle w:val="Header"/>
+      <w:pStyle w:val="a3"/>
       <w:ind w:hanging="1134"/>
     </w:pPr>
   </w:p>
@@ -2352,8 +2385,8 @@
 </file>
 
 <file path=word/numbering.xml><?xml version="1.0" encoding="utf-8"?>
-<w:numbering xmlns:ve="http://schemas.openxmlformats.org/markup-compatibility/2006" xmlns:o="urn:schemas-microsoft-com:office:office" xmlns:r="http://schemas.openxmlformats.org/officeDocument/2006/relationships" xmlns:m="http://schemas.openxmlformats.org/officeDocument/2006/math" xmlns:v="urn:schemas-microsoft-com:vml" xmlns:wp="http://schemas.openxmlformats.org/drawingml/2006/wordprocessingDrawing" xmlns:w10="urn:schemas-microsoft-com:office:word" xmlns:w="http://schemas.openxmlformats.org/wordprocessingml/2006/main" xmlns:wne="http://schemas.microsoft.com/office/word/2006/wordml">
-  <w:abstractNum w:abstractNumId="0">
+<w:numbering xmlns:wpc="http://schemas.microsoft.com/office/word/2010/wordprocessingCanvas" xmlns:cx="http://schemas.microsoft.com/office/drawing/2014/chartex" xmlns:cx1="http://schemas.microsoft.com/office/drawing/2015/9/8/chartex" xmlns:mc="http://schemas.openxmlformats.org/markup-compatibility/2006" xmlns:o="urn:schemas-microsoft-com:office:office" xmlns:r="http://schemas.openxmlformats.org/officeDocument/2006/relationships" xmlns:m="http://schemas.openxmlformats.org/officeDocument/2006/math" xmlns:v="urn:schemas-microsoft-com:vml" xmlns:wp14="http://schemas.microsoft.com/office/word/2010/wordprocessingDrawing" xmlns:wp="http://schemas.openxmlformats.org/drawingml/2006/wordprocessingDrawing" xmlns:w10="urn:schemas-microsoft-com:office:word" xmlns:w="http://schemas.openxmlformats.org/wordprocessingml/2006/main" xmlns:w14="http://schemas.microsoft.com/office/word/2010/wordml" xmlns:w15="http://schemas.microsoft.com/office/word/2012/wordml" xmlns:w16se="http://schemas.microsoft.com/office/word/2015/wordml/symex" xmlns:wpg="http://schemas.microsoft.com/office/word/2010/wordprocessingGroup" xmlns:wpi="http://schemas.microsoft.com/office/word/2010/wordprocessingInk" xmlns:wne="http://schemas.microsoft.com/office/word/2006/wordml" xmlns:wps="http://schemas.microsoft.com/office/word/2010/wordprocessingShape" mc:Ignorable="w14 w15 w16se wp14">
+  <w:abstractNum w:abstractNumId="0" w15:restartNumberingAfterBreak="0">
     <w:nsid w:val="04E60920"/>
     <w:multiLevelType w:val="hybridMultilevel"/>
     <w:tmpl w:val="9DB0F662"/>
@@ -2466,7 +2499,7 @@
       </w:rPr>
     </w:lvl>
   </w:abstractNum>
-  <w:abstractNum w:abstractNumId="1">
+  <w:abstractNum w:abstractNumId="1" w15:restartNumberingAfterBreak="0">
     <w:nsid w:val="07E751F5"/>
     <w:multiLevelType w:val="hybridMultilevel"/>
     <w:tmpl w:val="23D29876"/>
@@ -2552,7 +2585,7 @@
       </w:pPr>
     </w:lvl>
   </w:abstractNum>
-  <w:abstractNum w:abstractNumId="2">
+  <w:abstractNum w:abstractNumId="2" w15:restartNumberingAfterBreak="0">
     <w:nsid w:val="0B591681"/>
     <w:multiLevelType w:val="hybridMultilevel"/>
     <w:tmpl w:val="981CE61E"/>
@@ -2665,7 +2698,7 @@
       </w:rPr>
     </w:lvl>
   </w:abstractNum>
-  <w:abstractNum w:abstractNumId="3">
+  <w:abstractNum w:abstractNumId="3" w15:restartNumberingAfterBreak="0">
     <w:nsid w:val="0F9D3254"/>
     <w:multiLevelType w:val="hybridMultilevel"/>
     <w:tmpl w:val="E6A04D92"/>
@@ -2778,7 +2811,7 @@
       </w:rPr>
     </w:lvl>
   </w:abstractNum>
-  <w:abstractNum w:abstractNumId="4">
+  <w:abstractNum w:abstractNumId="4" w15:restartNumberingAfterBreak="0">
     <w:nsid w:val="138A49E6"/>
     <w:multiLevelType w:val="hybridMultilevel"/>
     <w:tmpl w:val="83E8C240"/>
@@ -2864,14 +2897,14 @@
       </w:pPr>
     </w:lvl>
   </w:abstractNum>
-  <w:abstractNum w:abstractNumId="5">
+  <w:abstractNum w:abstractNumId="5" w15:restartNumberingAfterBreak="0">
     <w:nsid w:val="13A00DEC"/>
     <w:multiLevelType w:val="hybridMultilevel"/>
     <w:tmpl w:val="A9E40BD8"/>
     <w:lvl w:ilvl="0" w:tplc="A0E28166">
       <w:start w:val="1"/>
       <w:numFmt w:val="decimal"/>
-      <w:pStyle w:val="Heading2"/>
+      <w:pStyle w:val="2"/>
       <w:lvlText w:val="%1."/>
       <w:lvlJc w:val="left"/>
       <w:pPr>
@@ -2951,7 +2984,7 @@
       </w:pPr>
     </w:lvl>
   </w:abstractNum>
-  <w:abstractNum w:abstractNumId="6">
+  <w:abstractNum w:abstractNumId="6" w15:restartNumberingAfterBreak="0">
     <w:nsid w:val="14DE4203"/>
     <w:multiLevelType w:val="hybridMultilevel"/>
     <w:tmpl w:val="6D0CBC3E"/>
@@ -3064,7 +3097,7 @@
       </w:rPr>
     </w:lvl>
   </w:abstractNum>
-  <w:abstractNum w:abstractNumId="7">
+  <w:abstractNum w:abstractNumId="7" w15:restartNumberingAfterBreak="0">
     <w:nsid w:val="16587214"/>
     <w:multiLevelType w:val="hybridMultilevel"/>
     <w:tmpl w:val="8E6E885C"/>
@@ -3150,7 +3183,7 @@
       </w:pPr>
     </w:lvl>
   </w:abstractNum>
-  <w:abstractNum w:abstractNumId="8">
+  <w:abstractNum w:abstractNumId="8" w15:restartNumberingAfterBreak="0">
     <w:nsid w:val="176232EC"/>
     <w:multiLevelType w:val="hybridMultilevel"/>
     <w:tmpl w:val="B2A87300"/>
@@ -3236,7 +3269,7 @@
       </w:pPr>
     </w:lvl>
   </w:abstractNum>
-  <w:abstractNum w:abstractNumId="9">
+  <w:abstractNum w:abstractNumId="9" w15:restartNumberingAfterBreak="0">
     <w:nsid w:val="26276162"/>
     <w:multiLevelType w:val="hybridMultilevel"/>
     <w:tmpl w:val="714A8530"/>
@@ -3349,7 +3382,7 @@
       </w:rPr>
     </w:lvl>
   </w:abstractNum>
-  <w:abstractNum w:abstractNumId="10">
+  <w:abstractNum w:abstractNumId="10" w15:restartNumberingAfterBreak="0">
     <w:nsid w:val="2F8A0DC4"/>
     <w:multiLevelType w:val="hybridMultilevel"/>
     <w:tmpl w:val="60ECA8FA"/>
@@ -3434,7 +3467,7 @@
       </w:pPr>
     </w:lvl>
   </w:abstractNum>
-  <w:abstractNum w:abstractNumId="11">
+  <w:abstractNum w:abstractNumId="11" w15:restartNumberingAfterBreak="0">
     <w:nsid w:val="2F910097"/>
     <w:multiLevelType w:val="hybridMultilevel"/>
     <w:tmpl w:val="2D0ECEA0"/>
@@ -3520,7 +3553,7 @@
       </w:pPr>
     </w:lvl>
   </w:abstractNum>
-  <w:abstractNum w:abstractNumId="12">
+  <w:abstractNum w:abstractNumId="12" w15:restartNumberingAfterBreak="0">
     <w:nsid w:val="30DE0198"/>
     <w:multiLevelType w:val="hybridMultilevel"/>
     <w:tmpl w:val="9B3832AA"/>
@@ -3633,7 +3666,7 @@
       </w:rPr>
     </w:lvl>
   </w:abstractNum>
-  <w:abstractNum w:abstractNumId="13">
+  <w:abstractNum w:abstractNumId="13" w15:restartNumberingAfterBreak="0">
     <w:nsid w:val="3B4053BC"/>
     <w:multiLevelType w:val="hybridMultilevel"/>
     <w:tmpl w:val="4B707ADC"/>
@@ -3746,7 +3779,7 @@
       </w:rPr>
     </w:lvl>
   </w:abstractNum>
-  <w:abstractNum w:abstractNumId="14">
+  <w:abstractNum w:abstractNumId="14" w15:restartNumberingAfterBreak="0">
     <w:nsid w:val="3C89141D"/>
     <w:multiLevelType w:val="hybridMultilevel"/>
     <w:tmpl w:val="98045D38"/>
@@ -3859,7 +3892,7 @@
       </w:rPr>
     </w:lvl>
   </w:abstractNum>
-  <w:abstractNum w:abstractNumId="15">
+  <w:abstractNum w:abstractNumId="15" w15:restartNumberingAfterBreak="0">
     <w:nsid w:val="3F6C4D68"/>
     <w:multiLevelType w:val="hybridMultilevel"/>
     <w:tmpl w:val="9DBE01EC"/>
@@ -3972,7 +4005,7 @@
       </w:rPr>
     </w:lvl>
   </w:abstractNum>
-  <w:abstractNum w:abstractNumId="16">
+  <w:abstractNum w:abstractNumId="16" w15:restartNumberingAfterBreak="0">
     <w:nsid w:val="512537BC"/>
     <w:multiLevelType w:val="hybridMultilevel"/>
     <w:tmpl w:val="B380CD70"/>
@@ -4085,7 +4118,7 @@
       </w:rPr>
     </w:lvl>
   </w:abstractNum>
-  <w:abstractNum w:abstractNumId="17">
+  <w:abstractNum w:abstractNumId="17" w15:restartNumberingAfterBreak="0">
     <w:nsid w:val="52F41933"/>
     <w:multiLevelType w:val="hybridMultilevel"/>
     <w:tmpl w:val="B2A87300"/>
@@ -4171,7 +4204,7 @@
       </w:pPr>
     </w:lvl>
   </w:abstractNum>
-  <w:abstractNum w:abstractNumId="18">
+  <w:abstractNum w:abstractNumId="18" w15:restartNumberingAfterBreak="0">
     <w:nsid w:val="556377F2"/>
     <w:multiLevelType w:val="hybridMultilevel"/>
     <w:tmpl w:val="1CAA1A9A"/>
@@ -4257,7 +4290,7 @@
       </w:pPr>
     </w:lvl>
   </w:abstractNum>
-  <w:abstractNum w:abstractNumId="19">
+  <w:abstractNum w:abstractNumId="19" w15:restartNumberingAfterBreak="0">
     <w:nsid w:val="636036D7"/>
     <w:multiLevelType w:val="hybridMultilevel"/>
     <w:tmpl w:val="369ECFDA"/>
@@ -4370,7 +4403,7 @@
       </w:rPr>
     </w:lvl>
   </w:abstractNum>
-  <w:abstractNum w:abstractNumId="20">
+  <w:abstractNum w:abstractNumId="20" w15:restartNumberingAfterBreak="0">
     <w:nsid w:val="6A603BC6"/>
     <w:multiLevelType w:val="hybridMultilevel"/>
     <w:tmpl w:val="6886452E"/>
@@ -4456,7 +4489,7 @@
       </w:pPr>
     </w:lvl>
   </w:abstractNum>
-  <w:abstractNum w:abstractNumId="21">
+  <w:abstractNum w:abstractNumId="21" w15:restartNumberingAfterBreak="0">
     <w:nsid w:val="6EAC7DEE"/>
     <w:multiLevelType w:val="hybridMultilevel"/>
     <w:tmpl w:val="6886452E"/>
@@ -4542,7 +4575,7 @@
       </w:pPr>
     </w:lvl>
   </w:abstractNum>
-  <w:abstractNum w:abstractNumId="22">
+  <w:abstractNum w:abstractNumId="22" w15:restartNumberingAfterBreak="0">
     <w:nsid w:val="72D47DF6"/>
     <w:multiLevelType w:val="hybridMultilevel"/>
     <w:tmpl w:val="8F38E104"/>
@@ -4628,7 +4661,7 @@
       </w:pPr>
     </w:lvl>
   </w:abstractNum>
-  <w:abstractNum w:abstractNumId="23">
+  <w:abstractNum w:abstractNumId="23" w15:restartNumberingAfterBreak="0">
     <w:nsid w:val="759D4B03"/>
     <w:multiLevelType w:val="hybridMultilevel"/>
     <w:tmpl w:val="23D29876"/>
@@ -4714,7 +4747,7 @@
       </w:pPr>
     </w:lvl>
   </w:abstractNum>
-  <w:abstractNum w:abstractNumId="24">
+  <w:abstractNum w:abstractNumId="24" w15:restartNumberingAfterBreak="0">
     <w:nsid w:val="75E34A6C"/>
     <w:multiLevelType w:val="hybridMultilevel"/>
     <w:tmpl w:val="053E5662"/>
@@ -4800,7 +4833,7 @@
       </w:pPr>
     </w:lvl>
   </w:abstractNum>
-  <w:abstractNum w:abstractNumId="25">
+  <w:abstractNum w:abstractNumId="25" w15:restartNumberingAfterBreak="0">
     <w:nsid w:val="7D742932"/>
     <w:multiLevelType w:val="hybridMultilevel"/>
     <w:tmpl w:val="23D29876"/>
@@ -5345,7 +5378,7 @@
 </file>
 
 <file path=word/styles.xml><?xml version="1.0" encoding="utf-8"?>
-<w:styles xmlns:r="http://schemas.openxmlformats.org/officeDocument/2006/relationships" xmlns:w="http://schemas.openxmlformats.org/wordprocessingml/2006/main">
+<w:styles xmlns:mc="http://schemas.openxmlformats.org/markup-compatibility/2006" xmlns:r="http://schemas.openxmlformats.org/officeDocument/2006/relationships" xmlns:w="http://schemas.openxmlformats.org/wordprocessingml/2006/main" xmlns:w14="http://schemas.microsoft.com/office/word/2010/wordml" xmlns:w15="http://schemas.microsoft.com/office/word/2012/wordml" xmlns:w16se="http://schemas.microsoft.com/office/word/2015/wordml/symex" mc:Ignorable="w14 w15 w16se">
   <w:docDefaults>
     <w:rPrDefault>
       <w:rPr>
@@ -5361,146 +5394,380 @@
       </w:pPr>
     </w:pPrDefault>
   </w:docDefaults>
-  <w:latentStyles w:defLockedState="0" w:defUIPriority="99" w:defSemiHidden="1" w:defUnhideWhenUsed="1" w:defQFormat="0" w:count="267">
-    <w:lsdException w:name="Normal" w:semiHidden="0" w:uiPriority="0" w:unhideWhenUsed="0" w:qFormat="1"/>
-    <w:lsdException w:name="heading 1" w:semiHidden="0" w:uiPriority="9" w:unhideWhenUsed="0" w:qFormat="1"/>
-    <w:lsdException w:name="heading 2" w:uiPriority="9" w:qFormat="1"/>
-    <w:lsdException w:name="heading 3" w:uiPriority="9" w:qFormat="1"/>
-    <w:lsdException w:name="heading 4" w:uiPriority="9" w:qFormat="1"/>
-    <w:lsdException w:name="heading 5" w:uiPriority="9" w:qFormat="1"/>
-    <w:lsdException w:name="heading 6" w:uiPriority="9" w:qFormat="1"/>
-    <w:lsdException w:name="heading 7" w:uiPriority="9" w:qFormat="1"/>
-    <w:lsdException w:name="heading 8" w:uiPriority="9" w:qFormat="1"/>
-    <w:lsdException w:name="heading 9" w:uiPriority="9" w:qFormat="1"/>
-    <w:lsdException w:name="toc 1" w:uiPriority="39"/>
-    <w:lsdException w:name="toc 2" w:uiPriority="39"/>
-    <w:lsdException w:name="toc 3" w:uiPriority="39"/>
-    <w:lsdException w:name="toc 4" w:uiPriority="39"/>
-    <w:lsdException w:name="toc 5" w:uiPriority="39"/>
-    <w:lsdException w:name="toc 6" w:uiPriority="39"/>
-    <w:lsdException w:name="toc 7" w:uiPriority="39"/>
-    <w:lsdException w:name="toc 8" w:uiPriority="39"/>
-    <w:lsdException w:name="toc 9" w:uiPriority="39"/>
-    <w:lsdException w:name="caption" w:uiPriority="35" w:qFormat="1"/>
-    <w:lsdException w:name="Title" w:semiHidden="0" w:uiPriority="10" w:unhideWhenUsed="0"/>
-    <w:lsdException w:name="Default Paragraph Font" w:uiPriority="1"/>
-    <w:lsdException w:name="Subtitle" w:semiHidden="0" w:uiPriority="11" w:unhideWhenUsed="0"/>
-    <w:lsdException w:name="Strong" w:semiHidden="0" w:uiPriority="22" w:unhideWhenUsed="0" w:qFormat="1"/>
-    <w:lsdException w:name="Emphasis" w:semiHidden="0" w:uiPriority="20" w:unhideWhenUsed="0"/>
-    <w:lsdException w:name="Table Grid" w:semiHidden="0" w:uiPriority="59" w:unhideWhenUsed="0"/>
-    <w:lsdException w:name="Placeholder Text" w:unhideWhenUsed="0"/>
-    <w:lsdException w:name="No Spacing" w:semiHidden="0" w:uiPriority="1" w:unhideWhenUsed="0"/>
-    <w:lsdException w:name="Light Shading" w:semiHidden="0" w:uiPriority="60" w:unhideWhenUsed="0"/>
-    <w:lsdException w:name="Light List" w:semiHidden="0" w:uiPriority="61" w:unhideWhenUsed="0"/>
-    <w:lsdException w:name="Light Grid" w:semiHidden="0" w:uiPriority="62" w:unhideWhenUsed="0"/>
-    <w:lsdException w:name="Medium Shading 1" w:semiHidden="0" w:uiPriority="63" w:unhideWhenUsed="0"/>
-    <w:lsdException w:name="Medium Shading 2" w:semiHidden="0" w:uiPriority="64" w:unhideWhenUsed="0"/>
-    <w:lsdException w:name="Medium List 1" w:semiHidden="0" w:uiPriority="65" w:unhideWhenUsed="0"/>
-    <w:lsdException w:name="Medium List 2" w:semiHidden="0" w:uiPriority="66" w:unhideWhenUsed="0"/>
-    <w:lsdException w:name="Medium Grid 1" w:semiHidden="0" w:uiPriority="67" w:unhideWhenUsed="0"/>
-    <w:lsdException w:name="Medium Grid 2" w:semiHidden="0" w:uiPriority="68" w:unhideWhenUsed="0"/>
-    <w:lsdException w:name="Medium Grid 3" w:semiHidden="0" w:uiPriority="69" w:unhideWhenUsed="0"/>
-    <w:lsdException w:name="Dark List" w:semiHidden="0" w:uiPriority="70" w:unhideWhenUsed="0"/>
-    <w:lsdException w:name="Colorful Shading" w:semiHidden="0" w:uiPriority="71" w:unhideWhenUsed="0"/>
-    <w:lsdException w:name="Colorful List" w:semiHidden="0" w:uiPriority="72" w:unhideWhenUsed="0"/>
-    <w:lsdException w:name="Colorful Grid" w:semiHidden="0" w:uiPriority="73" w:unhideWhenUsed="0"/>
-    <w:lsdException w:name="Light Shading Accent 1" w:semiHidden="0" w:uiPriority="60" w:unhideWhenUsed="0"/>
-    <w:lsdException w:name="Light List Accent 1" w:semiHidden="0" w:uiPriority="61" w:unhideWhenUsed="0"/>
-    <w:lsdException w:name="Light Grid Accent 1" w:semiHidden="0" w:uiPriority="62" w:unhideWhenUsed="0"/>
-    <w:lsdException w:name="Medium Shading 1 Accent 1" w:semiHidden="0" w:uiPriority="63" w:unhideWhenUsed="0"/>
-    <w:lsdException w:name="Medium Shading 2 Accent 1" w:semiHidden="0" w:uiPriority="64" w:unhideWhenUsed="0"/>
-    <w:lsdException w:name="Medium List 1 Accent 1" w:semiHidden="0" w:uiPriority="65" w:unhideWhenUsed="0"/>
-    <w:lsdException w:name="Revision" w:unhideWhenUsed="0"/>
-    <w:lsdException w:name="List Paragraph" w:semiHidden="0" w:uiPriority="34" w:unhideWhenUsed="0" w:qFormat="1"/>
-    <w:lsdException w:name="Quote" w:semiHidden="0" w:uiPriority="29" w:unhideWhenUsed="0"/>
-    <w:lsdException w:name="Intense Quote" w:semiHidden="0" w:uiPriority="30" w:unhideWhenUsed="0"/>
-    <w:lsdException w:name="Medium List 2 Accent 1" w:semiHidden="0" w:uiPriority="66" w:unhideWhenUsed="0"/>
-    <w:lsdException w:name="Medium Grid 1 Accent 1" w:semiHidden="0" w:uiPriority="67" w:unhideWhenUsed="0"/>
-    <w:lsdException w:name="Medium Grid 2 Accent 1" w:semiHidden="0" w:uiPriority="68" w:unhideWhenUsed="0"/>
-    <w:lsdException w:name="Medium Grid 3 Accent 1" w:semiHidden="0" w:uiPriority="69" w:unhideWhenUsed="0"/>
-    <w:lsdException w:name="Dark List Accent 1" w:semiHidden="0" w:uiPriority="70" w:unhideWhenUsed="0"/>
-    <w:lsdException w:name="Colorful Shading Accent 1" w:semiHidden="0" w:uiPriority="71" w:unhideWhenUsed="0"/>
-    <w:lsdException w:name="Colorful List Accent 1" w:semiHidden="0" w:uiPriority="72" w:unhideWhenUsed="0"/>
-    <w:lsdException w:name="Colorful Grid Accent 1" w:semiHidden="0" w:uiPriority="73" w:unhideWhenUsed="0"/>
-    <w:lsdException w:name="Light Shading Accent 2" w:semiHidden="0" w:uiPriority="60" w:unhideWhenUsed="0"/>
-    <w:lsdException w:name="Light List Accent 2" w:semiHidden="0" w:uiPriority="61" w:unhideWhenUsed="0"/>
-    <w:lsdException w:name="Light Grid Accent 2" w:semiHidden="0" w:uiPriority="62" w:unhideWhenUsed="0"/>
-    <w:lsdException w:name="Medium Shading 1 Accent 2" w:semiHidden="0" w:uiPriority="63" w:unhideWhenUsed="0"/>
-    <w:lsdException w:name="Medium Shading 2 Accent 2" w:semiHidden="0" w:uiPriority="64" w:unhideWhenUsed="0"/>
-    <w:lsdException w:name="Medium List 1 Accent 2" w:semiHidden="0" w:uiPriority="65" w:unhideWhenUsed="0"/>
-    <w:lsdException w:name="Medium List 2 Accent 2" w:semiHidden="0" w:uiPriority="66" w:unhideWhenUsed="0"/>
-    <w:lsdException w:name="Medium Grid 1 Accent 2" w:semiHidden="0" w:uiPriority="67" w:unhideWhenUsed="0"/>
-    <w:lsdException w:name="Medium Grid 2 Accent 2" w:semiHidden="0" w:uiPriority="68" w:unhideWhenUsed="0"/>
-    <w:lsdException w:name="Medium Grid 3 Accent 2" w:semiHidden="0" w:uiPriority="69" w:unhideWhenUsed="0"/>
-    <w:lsdException w:name="Dark List Accent 2" w:semiHidden="0" w:uiPriority="70" w:unhideWhenUsed="0"/>
-    <w:lsdException w:name="Colorful Shading Accent 2" w:semiHidden="0" w:uiPriority="71" w:unhideWhenUsed="0"/>
-    <w:lsdException w:name="Colorful List Accent 2" w:semiHidden="0" w:uiPriority="72" w:unhideWhenUsed="0"/>
-    <w:lsdException w:name="Colorful Grid Accent 2" w:semiHidden="0" w:uiPriority="73" w:unhideWhenUsed="0"/>
-    <w:lsdException w:name="Light Shading Accent 3" w:semiHidden="0" w:uiPriority="60" w:unhideWhenUsed="0"/>
-    <w:lsdException w:name="Light List Accent 3" w:semiHidden="0" w:uiPriority="61" w:unhideWhenUsed="0"/>
-    <w:lsdException w:name="Light Grid Accent 3" w:semiHidden="0" w:uiPriority="62" w:unhideWhenUsed="0"/>
-    <w:lsdException w:name="Medium Shading 1 Accent 3" w:semiHidden="0" w:uiPriority="63" w:unhideWhenUsed="0"/>
-    <w:lsdException w:name="Medium Shading 2 Accent 3" w:semiHidden="0" w:uiPriority="64" w:unhideWhenUsed="0"/>
-    <w:lsdException w:name="Medium List 1 Accent 3" w:semiHidden="0" w:uiPriority="65" w:unhideWhenUsed="0"/>
-    <w:lsdException w:name="Medium List 2 Accent 3" w:semiHidden="0" w:uiPriority="66" w:unhideWhenUsed="0"/>
-    <w:lsdException w:name="Medium Grid 1 Accent 3" w:semiHidden="0" w:uiPriority="67" w:unhideWhenUsed="0"/>
-    <w:lsdException w:name="Medium Grid 2 Accent 3" w:semiHidden="0" w:uiPriority="68" w:unhideWhenUsed="0"/>
-    <w:lsdException w:name="Medium Grid 3 Accent 3" w:semiHidden="0" w:uiPriority="69" w:unhideWhenUsed="0"/>
-    <w:lsdException w:name="Dark List Accent 3" w:semiHidden="0" w:uiPriority="70" w:unhideWhenUsed="0"/>
-    <w:lsdException w:name="Colorful Shading Accent 3" w:semiHidden="0" w:uiPriority="71" w:unhideWhenUsed="0"/>
-    <w:lsdException w:name="Colorful List Accent 3" w:semiHidden="0" w:uiPriority="72" w:unhideWhenUsed="0"/>
-    <w:lsdException w:name="Colorful Grid Accent 3" w:semiHidden="0" w:uiPriority="73" w:unhideWhenUsed="0"/>
-    <w:lsdException w:name="Light Shading Accent 4" w:semiHidden="0" w:uiPriority="60" w:unhideWhenUsed="0"/>
-    <w:lsdException w:name="Light List Accent 4" w:semiHidden="0" w:uiPriority="61" w:unhideWhenUsed="0"/>
-    <w:lsdException w:name="Light Grid Accent 4" w:semiHidden="0" w:uiPriority="62" w:unhideWhenUsed="0"/>
-    <w:lsdException w:name="Medium Shading 1 Accent 4" w:semiHidden="0" w:uiPriority="63" w:unhideWhenUsed="0"/>
-    <w:lsdException w:name="Medium Shading 2 Accent 4" w:semiHidden="0" w:uiPriority="64" w:unhideWhenUsed="0"/>
-    <w:lsdException w:name="Medium List 1 Accent 4" w:semiHidden="0" w:uiPriority="65" w:unhideWhenUsed="0"/>
-    <w:lsdException w:name="Medium List 2 Accent 4" w:semiHidden="0" w:uiPriority="66" w:unhideWhenUsed="0"/>
-    <w:lsdException w:name="Medium Grid 1 Accent 4" w:semiHidden="0" w:uiPriority="67" w:unhideWhenUsed="0"/>
-    <w:lsdException w:name="Medium Grid 2 Accent 4" w:semiHidden="0" w:uiPriority="68" w:unhideWhenUsed="0"/>
-    <w:lsdException w:name="Medium Grid 3 Accent 4" w:semiHidden="0" w:uiPriority="69" w:unhideWhenUsed="0"/>
-    <w:lsdException w:name="Dark List Accent 4" w:semiHidden="0" w:uiPriority="70" w:unhideWhenUsed="0"/>
-    <w:lsdException w:name="Colorful Shading Accent 4" w:semiHidden="0" w:uiPriority="71" w:unhideWhenUsed="0"/>
-    <w:lsdException w:name="Colorful List Accent 4" w:semiHidden="0" w:uiPriority="72" w:unhideWhenUsed="0"/>
-    <w:lsdException w:name="Colorful Grid Accent 4" w:semiHidden="0" w:uiPriority="73" w:unhideWhenUsed="0"/>
-    <w:lsdException w:name="Light Shading Accent 5" w:semiHidden="0" w:uiPriority="60" w:unhideWhenUsed="0"/>
-    <w:lsdException w:name="Light List Accent 5" w:semiHidden="0" w:uiPriority="61" w:unhideWhenUsed="0"/>
-    <w:lsdException w:name="Light Grid Accent 5" w:semiHidden="0" w:uiPriority="62" w:unhideWhenUsed="0"/>
-    <w:lsdException w:name="Medium Shading 1 Accent 5" w:semiHidden="0" w:uiPriority="63" w:unhideWhenUsed="0"/>
-    <w:lsdException w:name="Medium Shading 2 Accent 5" w:semiHidden="0" w:uiPriority="64" w:unhideWhenUsed="0"/>
-    <w:lsdException w:name="Medium List 1 Accent 5" w:semiHidden="0" w:uiPriority="65" w:unhideWhenUsed="0"/>
-    <w:lsdException w:name="Medium List 2 Accent 5" w:semiHidden="0" w:uiPriority="66" w:unhideWhenUsed="0"/>
-    <w:lsdException w:name="Medium Grid 1 Accent 5" w:semiHidden="0" w:uiPriority="67" w:unhideWhenUsed="0"/>
-    <w:lsdException w:name="Medium Grid 2 Accent 5" w:semiHidden="0" w:uiPriority="68" w:unhideWhenUsed="0"/>
-    <w:lsdException w:name="Medium Grid 3 Accent 5" w:semiHidden="0" w:uiPriority="69" w:unhideWhenUsed="0"/>
-    <w:lsdException w:name="Dark List Accent 5" w:semiHidden="0" w:uiPriority="70" w:unhideWhenUsed="0"/>
-    <w:lsdException w:name="Colorful Shading Accent 5" w:semiHidden="0" w:uiPriority="71" w:unhideWhenUsed="0"/>
-    <w:lsdException w:name="Colorful List Accent 5" w:semiHidden="0" w:uiPriority="72" w:unhideWhenUsed="0"/>
-    <w:lsdException w:name="Colorful Grid Accent 5" w:semiHidden="0" w:uiPriority="73" w:unhideWhenUsed="0"/>
-    <w:lsdException w:name="Light Shading Accent 6" w:semiHidden="0" w:uiPriority="60" w:unhideWhenUsed="0"/>
-    <w:lsdException w:name="Light List Accent 6" w:semiHidden="0" w:uiPriority="61" w:unhideWhenUsed="0"/>
-    <w:lsdException w:name="Light Grid Accent 6" w:semiHidden="0" w:uiPriority="62" w:unhideWhenUsed="0"/>
-    <w:lsdException w:name="Medium Shading 1 Accent 6" w:semiHidden="0" w:uiPriority="63" w:unhideWhenUsed="0"/>
-    <w:lsdException w:name="Medium Shading 2 Accent 6" w:semiHidden="0" w:uiPriority="64" w:unhideWhenUsed="0"/>
-    <w:lsdException w:name="Medium List 1 Accent 6" w:semiHidden="0" w:uiPriority="65" w:unhideWhenUsed="0"/>
-    <w:lsdException w:name="Medium List 2 Accent 6" w:semiHidden="0" w:uiPriority="66" w:unhideWhenUsed="0"/>
-    <w:lsdException w:name="Medium Grid 1 Accent 6" w:semiHidden="0" w:uiPriority="67" w:unhideWhenUsed="0"/>
-    <w:lsdException w:name="Medium Grid 2 Accent 6" w:semiHidden="0" w:uiPriority="68" w:unhideWhenUsed="0"/>
-    <w:lsdException w:name="Medium Grid 3 Accent 6" w:semiHidden="0" w:uiPriority="69" w:unhideWhenUsed="0"/>
-    <w:lsdException w:name="Dark List Accent 6" w:semiHidden="0" w:uiPriority="70" w:unhideWhenUsed="0"/>
-    <w:lsdException w:name="Colorful Shading Accent 6" w:semiHidden="0" w:uiPriority="71" w:unhideWhenUsed="0"/>
-    <w:lsdException w:name="Colorful List Accent 6" w:semiHidden="0" w:uiPriority="72" w:unhideWhenUsed="0"/>
-    <w:lsdException w:name="Colorful Grid Accent 6" w:semiHidden="0" w:uiPriority="73" w:unhideWhenUsed="0"/>
-    <w:lsdException w:name="Subtle Emphasis" w:semiHidden="0" w:uiPriority="19" w:unhideWhenUsed="0"/>
-    <w:lsdException w:name="Intense Emphasis" w:semiHidden="0" w:uiPriority="21" w:unhideWhenUsed="0"/>
-    <w:lsdException w:name="Subtle Reference" w:semiHidden="0" w:uiPriority="31" w:unhideWhenUsed="0"/>
-    <w:lsdException w:name="Intense Reference" w:semiHidden="0" w:uiPriority="32" w:unhideWhenUsed="0"/>
-    <w:lsdException w:name="Book Title" w:semiHidden="0" w:uiPriority="33" w:unhideWhenUsed="0"/>
-    <w:lsdException w:name="Bibliography" w:uiPriority="37"/>
-    <w:lsdException w:name="TOC Heading" w:uiPriority="39" w:qFormat="1"/>
+  <w:latentStyles w:defLockedState="0" w:defUIPriority="99" w:defSemiHidden="0" w:defUnhideWhenUsed="0" w:defQFormat="0" w:count="371">
+    <w:lsdException w:name="Normal" w:uiPriority="0" w:qFormat="1"/>
+    <w:lsdException w:name="heading 1" w:uiPriority="9" w:qFormat="1"/>
+    <w:lsdException w:name="heading 2" w:semiHidden="1" w:uiPriority="9" w:unhideWhenUsed="1" w:qFormat="1"/>
+    <w:lsdException w:name="heading 3" w:semiHidden="1" w:uiPriority="9" w:unhideWhenUsed="1" w:qFormat="1"/>
+    <w:lsdException w:name="heading 4" w:semiHidden="1" w:uiPriority="9" w:unhideWhenUsed="1" w:qFormat="1"/>
+    <w:lsdException w:name="heading 5" w:semiHidden="1" w:uiPriority="9" w:unhideWhenUsed="1" w:qFormat="1"/>
+    <w:lsdException w:name="heading 6" w:semiHidden="1" w:uiPriority="9" w:unhideWhenUsed="1" w:qFormat="1"/>
+    <w:lsdException w:name="heading 7" w:semiHidden="1" w:uiPriority="9" w:unhideWhenUsed="1" w:qFormat="1"/>
+    <w:lsdException w:name="heading 8" w:semiHidden="1" w:uiPriority="9" w:unhideWhenUsed="1" w:qFormat="1"/>
+    <w:lsdException w:name="heading 9" w:semiHidden="1" w:uiPriority="9" w:unhideWhenUsed="1" w:qFormat="1"/>
+    <w:lsdException w:name="index 1" w:semiHidden="1" w:unhideWhenUsed="1"/>
+    <w:lsdException w:name="index 2" w:semiHidden="1" w:unhideWhenUsed="1"/>
+    <w:lsdException w:name="index 3" w:semiHidden="1" w:unhideWhenUsed="1"/>
+    <w:lsdException w:name="index 4" w:semiHidden="1" w:unhideWhenUsed="1"/>
+    <w:lsdException w:name="index 5" w:semiHidden="1" w:unhideWhenUsed="1"/>
+    <w:lsdException w:name="index 6" w:semiHidden="1" w:unhideWhenUsed="1"/>
+    <w:lsdException w:name="index 7" w:semiHidden="1" w:unhideWhenUsed="1"/>
+    <w:lsdException w:name="index 8" w:semiHidden="1" w:unhideWhenUsed="1"/>
+    <w:lsdException w:name="index 9" w:semiHidden="1" w:unhideWhenUsed="1"/>
+    <w:lsdException w:name="toc 1" w:semiHidden="1" w:uiPriority="39" w:unhideWhenUsed="1"/>
+    <w:lsdException w:name="toc 2" w:semiHidden="1" w:uiPriority="39" w:unhideWhenUsed="1"/>
+    <w:lsdException w:name="toc 3" w:semiHidden="1" w:uiPriority="39" w:unhideWhenUsed="1"/>
+    <w:lsdException w:name="toc 4" w:semiHidden="1" w:uiPriority="39" w:unhideWhenUsed="1"/>
+    <w:lsdException w:name="toc 5" w:semiHidden="1" w:uiPriority="39" w:unhideWhenUsed="1"/>
+    <w:lsdException w:name="toc 6" w:semiHidden="1" w:uiPriority="39" w:unhideWhenUsed="1"/>
+    <w:lsdException w:name="toc 7" w:semiHidden="1" w:uiPriority="39" w:unhideWhenUsed="1"/>
+    <w:lsdException w:name="toc 8" w:semiHidden="1" w:uiPriority="39" w:unhideWhenUsed="1"/>
+    <w:lsdException w:name="toc 9" w:semiHidden="1" w:uiPriority="39" w:unhideWhenUsed="1"/>
+    <w:lsdException w:name="Normal Indent" w:semiHidden="1" w:unhideWhenUsed="1"/>
+    <w:lsdException w:name="footnote text" w:semiHidden="1" w:unhideWhenUsed="1"/>
+    <w:lsdException w:name="annotation text" w:semiHidden="1" w:unhideWhenUsed="1"/>
+    <w:lsdException w:name="header" w:semiHidden="1" w:unhideWhenUsed="1"/>
+    <w:lsdException w:name="footer" w:semiHidden="1" w:unhideWhenUsed="1"/>
+    <w:lsdException w:name="index heading" w:semiHidden="1" w:unhideWhenUsed="1"/>
+    <w:lsdException w:name="caption" w:semiHidden="1" w:uiPriority="35" w:unhideWhenUsed="1" w:qFormat="1"/>
+    <w:lsdException w:name="table of figures" w:semiHidden="1" w:unhideWhenUsed="1"/>
+    <w:lsdException w:name="envelope address" w:semiHidden="1" w:unhideWhenUsed="1"/>
+    <w:lsdException w:name="envelope return" w:semiHidden="1" w:unhideWhenUsed="1"/>
+    <w:lsdException w:name="footnote reference" w:semiHidden="1" w:unhideWhenUsed="1"/>
+    <w:lsdException w:name="annotation reference" w:semiHidden="1" w:unhideWhenUsed="1"/>
+    <w:lsdException w:name="line number" w:semiHidden="1" w:unhideWhenUsed="1"/>
+    <w:lsdException w:name="page number" w:semiHidden="1" w:unhideWhenUsed="1"/>
+    <w:lsdException w:name="endnote reference" w:semiHidden="1" w:unhideWhenUsed="1"/>
+    <w:lsdException w:name="endnote text" w:semiHidden="1" w:unhideWhenUsed="1"/>
+    <w:lsdException w:name="table of authorities" w:semiHidden="1" w:unhideWhenUsed="1"/>
+    <w:lsdException w:name="macro" w:semiHidden="1" w:unhideWhenUsed="1"/>
+    <w:lsdException w:name="toa heading" w:semiHidden="1" w:unhideWhenUsed="1"/>
+    <w:lsdException w:name="List" w:semiHidden="1" w:unhideWhenUsed="1"/>
+    <w:lsdException w:name="List Bullet" w:semiHidden="1" w:unhideWhenUsed="1"/>
+    <w:lsdException w:name="List Number" w:semiHidden="1" w:unhideWhenUsed="1"/>
+    <w:lsdException w:name="List 2" w:semiHidden="1" w:unhideWhenUsed="1"/>
+    <w:lsdException w:name="List 3" w:semiHidden="1" w:unhideWhenUsed="1"/>
+    <w:lsdException w:name="List 4" w:semiHidden="1" w:unhideWhenUsed="1"/>
+    <w:lsdException w:name="List 5" w:semiHidden="1" w:unhideWhenUsed="1"/>
+    <w:lsdException w:name="List Bullet 2" w:semiHidden="1" w:unhideWhenUsed="1"/>
+    <w:lsdException w:name="List Bullet 3" w:semiHidden="1" w:unhideWhenUsed="1"/>
+    <w:lsdException w:name="List Bullet 4" w:semiHidden="1" w:unhideWhenUsed="1"/>
+    <w:lsdException w:name="List Bullet 5" w:semiHidden="1" w:unhideWhenUsed="1"/>
+    <w:lsdException w:name="List Number 2" w:semiHidden="1" w:unhideWhenUsed="1"/>
+    <w:lsdException w:name="List Number 3" w:semiHidden="1" w:unhideWhenUsed="1"/>
+    <w:lsdException w:name="List Number 4" w:semiHidden="1" w:unhideWhenUsed="1"/>
+    <w:lsdException w:name="List Number 5" w:semiHidden="1" w:unhideWhenUsed="1"/>
+    <w:lsdException w:name="Title" w:uiPriority="10"/>
+    <w:lsdException w:name="Closing" w:semiHidden="1" w:unhideWhenUsed="1"/>
+    <w:lsdException w:name="Signature" w:semiHidden="1" w:unhideWhenUsed="1"/>
+    <w:lsdException w:name="Default Paragraph Font" w:semiHidden="1" w:uiPriority="1" w:unhideWhenUsed="1"/>
+    <w:lsdException w:name="Body Text" w:semiHidden="1" w:unhideWhenUsed="1"/>
+    <w:lsdException w:name="Body Text Indent" w:semiHidden="1" w:unhideWhenUsed="1"/>
+    <w:lsdException w:name="List Continue" w:semiHidden="1" w:unhideWhenUsed="1"/>
+    <w:lsdException w:name="List Continue 2" w:semiHidden="1" w:unhideWhenUsed="1"/>
+    <w:lsdException w:name="List Continue 3" w:semiHidden="1" w:unhideWhenUsed="1"/>
+    <w:lsdException w:name="List Continue 4" w:semiHidden="1" w:unhideWhenUsed="1"/>
+    <w:lsdException w:name="List Continue 5" w:semiHidden="1" w:unhideWhenUsed="1"/>
+    <w:lsdException w:name="Message Header" w:semiHidden="1" w:unhideWhenUsed="1"/>
+    <w:lsdException w:name="Subtitle" w:uiPriority="11"/>
+    <w:lsdException w:name="Salutation" w:semiHidden="1" w:unhideWhenUsed="1"/>
+    <w:lsdException w:name="Date" w:semiHidden="1" w:unhideWhenUsed="1"/>
+    <w:lsdException w:name="Body Text First Indent" w:semiHidden="1" w:unhideWhenUsed="1"/>
+    <w:lsdException w:name="Body Text First Indent 2" w:semiHidden="1" w:unhideWhenUsed="1"/>
+    <w:lsdException w:name="Note Heading" w:semiHidden="1" w:unhideWhenUsed="1"/>
+    <w:lsdException w:name="Body Text 2" w:semiHidden="1" w:unhideWhenUsed="1"/>
+    <w:lsdException w:name="Body Text 3" w:semiHidden="1" w:unhideWhenUsed="1"/>
+    <w:lsdException w:name="Body Text Indent 2" w:semiHidden="1" w:unhideWhenUsed="1"/>
+    <w:lsdException w:name="Body Text Indent 3" w:semiHidden="1" w:unhideWhenUsed="1"/>
+    <w:lsdException w:name="Block Text" w:semiHidden="1" w:unhideWhenUsed="1"/>
+    <w:lsdException w:name="Hyperlink" w:semiHidden="1" w:unhideWhenUsed="1"/>
+    <w:lsdException w:name="FollowedHyperlink" w:semiHidden="1" w:unhideWhenUsed="1"/>
+    <w:lsdException w:name="Strong" w:uiPriority="22" w:qFormat="1"/>
+    <w:lsdException w:name="Emphasis" w:uiPriority="20"/>
+    <w:lsdException w:name="Document Map" w:semiHidden="1" w:unhideWhenUsed="1"/>
+    <w:lsdException w:name="Plain Text" w:semiHidden="1" w:unhideWhenUsed="1"/>
+    <w:lsdException w:name="E-mail Signature" w:semiHidden="1" w:unhideWhenUsed="1"/>
+    <w:lsdException w:name="HTML Top of Form" w:semiHidden="1" w:unhideWhenUsed="1"/>
+    <w:lsdException w:name="HTML Bottom of Form" w:semiHidden="1" w:unhideWhenUsed="1"/>
+    <w:lsdException w:name="Normal (Web)" w:semiHidden="1" w:unhideWhenUsed="1"/>
+    <w:lsdException w:name="HTML Acronym" w:semiHidden="1" w:unhideWhenUsed="1"/>
+    <w:lsdException w:name="HTML Address" w:semiHidden="1" w:unhideWhenUsed="1"/>
+    <w:lsdException w:name="HTML Cite" w:semiHidden="1" w:unhideWhenUsed="1"/>
+    <w:lsdException w:name="HTML Code" w:semiHidden="1" w:unhideWhenUsed="1"/>
+    <w:lsdException w:name="HTML Definition" w:semiHidden="1" w:unhideWhenUsed="1"/>
+    <w:lsdException w:name="HTML Keyboard" w:semiHidden="1" w:unhideWhenUsed="1"/>
+    <w:lsdException w:name="HTML Preformatted" w:semiHidden="1" w:unhideWhenUsed="1"/>
+    <w:lsdException w:name="HTML Sample" w:semiHidden="1" w:unhideWhenUsed="1"/>
+    <w:lsdException w:name="HTML Typewriter" w:semiHidden="1" w:unhideWhenUsed="1"/>
+    <w:lsdException w:name="HTML Variable" w:semiHidden="1" w:unhideWhenUsed="1"/>
+    <w:lsdException w:name="Normal Table" w:semiHidden="1" w:unhideWhenUsed="1"/>
+    <w:lsdException w:name="annotation subject" w:semiHidden="1" w:unhideWhenUsed="1"/>
+    <w:lsdException w:name="No List" w:semiHidden="1" w:unhideWhenUsed="1"/>
+    <w:lsdException w:name="Outline List 1" w:semiHidden="1" w:unhideWhenUsed="1"/>
+    <w:lsdException w:name="Outline List 2" w:semiHidden="1" w:unhideWhenUsed="1"/>
+    <w:lsdException w:name="Outline List 3" w:semiHidden="1" w:unhideWhenUsed="1"/>
+    <w:lsdException w:name="Table Simple 1" w:semiHidden="1" w:unhideWhenUsed="1"/>
+    <w:lsdException w:name="Table Simple 2" w:semiHidden="1" w:unhideWhenUsed="1"/>
+    <w:lsdException w:name="Table Simple 3" w:semiHidden="1" w:unhideWhenUsed="1"/>
+    <w:lsdException w:name="Table Classic 1" w:semiHidden="1" w:unhideWhenUsed="1"/>
+    <w:lsdException w:name="Table Classic 2" w:semiHidden="1" w:unhideWhenUsed="1"/>
+    <w:lsdException w:name="Table Classic 3" w:semiHidden="1" w:unhideWhenUsed="1"/>
+    <w:lsdException w:name="Table Classic 4" w:semiHidden="1" w:unhideWhenUsed="1"/>
+    <w:lsdException w:name="Table Colorful 1" w:semiHidden="1" w:unhideWhenUsed="1"/>
+    <w:lsdException w:name="Table Colorful 2" w:semiHidden="1" w:unhideWhenUsed="1"/>
+    <w:lsdException w:name="Table Colorful 3" w:semiHidden="1" w:unhideWhenUsed="1"/>
+    <w:lsdException w:name="Table Columns 1" w:semiHidden="1" w:unhideWhenUsed="1"/>
+    <w:lsdException w:name="Table Columns 2" w:semiHidden="1" w:unhideWhenUsed="1"/>
+    <w:lsdException w:name="Table Columns 3" w:semiHidden="1" w:unhideWhenUsed="1"/>
+    <w:lsdException w:name="Table Columns 4" w:semiHidden="1" w:unhideWhenUsed="1"/>
+    <w:lsdException w:name="Table Columns 5" w:semiHidden="1" w:unhideWhenUsed="1"/>
+    <w:lsdException w:name="Table Grid 1" w:semiHidden="1" w:unhideWhenUsed="1"/>
+    <w:lsdException w:name="Table Grid 2" w:semiHidden="1" w:unhideWhenUsed="1"/>
+    <w:lsdException w:name="Table Grid 3" w:semiHidden="1" w:unhideWhenUsed="1"/>
+    <w:lsdException w:name="Table Grid 4" w:semiHidden="1" w:unhideWhenUsed="1"/>
+    <w:lsdException w:name="Table Grid 5" w:semiHidden="1" w:unhideWhenUsed="1"/>
+    <w:lsdException w:name="Table Grid 6" w:semiHidden="1" w:unhideWhenUsed="1"/>
+    <w:lsdException w:name="Table Grid 7" w:semiHidden="1" w:unhideWhenUsed="1"/>
+    <w:lsdException w:name="Table Grid 8" w:semiHidden="1" w:unhideWhenUsed="1"/>
+    <w:lsdException w:name="Table List 1" w:semiHidden="1" w:unhideWhenUsed="1"/>
+    <w:lsdException w:name="Table List 2" w:semiHidden="1" w:unhideWhenUsed="1"/>
+    <w:lsdException w:name="Table List 3" w:semiHidden="1" w:unhideWhenUsed="1"/>
+    <w:lsdException w:name="Table List 4" w:semiHidden="1" w:unhideWhenUsed="1"/>
+    <w:lsdException w:name="Table List 5" w:semiHidden="1" w:unhideWhenUsed="1"/>
+    <w:lsdException w:name="Table List 6" w:semiHidden="1" w:unhideWhenUsed="1"/>
+    <w:lsdException w:name="Table List 7" w:semiHidden="1" w:unhideWhenUsed="1"/>
+    <w:lsdException w:name="Table List 8" w:semiHidden="1" w:unhideWhenUsed="1"/>
+    <w:lsdException w:name="Table 3D effects 1" w:semiHidden="1" w:unhideWhenUsed="1"/>
+    <w:lsdException w:name="Table 3D effects 2" w:semiHidden="1" w:unhideWhenUsed="1"/>
+    <w:lsdException w:name="Table 3D effects 3" w:semiHidden="1" w:unhideWhenUsed="1"/>
+    <w:lsdException w:name="Table Contemporary" w:semiHidden="1" w:unhideWhenUsed="1"/>
+    <w:lsdException w:name="Table Elegant" w:semiHidden="1" w:unhideWhenUsed="1"/>
+    <w:lsdException w:name="Table Professional" w:semiHidden="1" w:unhideWhenUsed="1"/>
+    <w:lsdException w:name="Table Subtle 1" w:semiHidden="1" w:unhideWhenUsed="1"/>
+    <w:lsdException w:name="Table Subtle 2" w:semiHidden="1" w:unhideWhenUsed="1"/>
+    <w:lsdException w:name="Table Web 1" w:semiHidden="1" w:unhideWhenUsed="1"/>
+    <w:lsdException w:name="Table Web 2" w:semiHidden="1" w:unhideWhenUsed="1"/>
+    <w:lsdException w:name="Table Web 3" w:semiHidden="1" w:unhideWhenUsed="1"/>
+    <w:lsdException w:name="Balloon Text" w:semiHidden="1" w:unhideWhenUsed="1"/>
+    <w:lsdException w:name="Table Grid" w:uiPriority="59"/>
+    <w:lsdException w:name="Table Theme" w:semiHidden="1" w:unhideWhenUsed="1"/>
+    <w:lsdException w:name="Placeholder Text" w:semiHidden="1"/>
+    <w:lsdException w:name="No Spacing" w:uiPriority="1"/>
+    <w:lsdException w:name="Light Shading" w:uiPriority="60"/>
+    <w:lsdException w:name="Light List" w:uiPriority="61"/>
+    <w:lsdException w:name="Light Grid" w:uiPriority="62"/>
+    <w:lsdException w:name="Medium Shading 1" w:uiPriority="63"/>
+    <w:lsdException w:name="Medium Shading 2" w:uiPriority="64"/>
+    <w:lsdException w:name="Medium List 1" w:uiPriority="65"/>
+    <w:lsdException w:name="Medium List 2" w:uiPriority="66"/>
+    <w:lsdException w:name="Medium Grid 1" w:uiPriority="67"/>
+    <w:lsdException w:name="Medium Grid 2" w:uiPriority="68"/>
+    <w:lsdException w:name="Medium Grid 3" w:uiPriority="69"/>
+    <w:lsdException w:name="Dark List" w:uiPriority="70"/>
+    <w:lsdException w:name="Colorful Shading" w:uiPriority="71"/>
+    <w:lsdException w:name="Colorful List" w:uiPriority="72"/>
+    <w:lsdException w:name="Colorful Grid" w:uiPriority="73"/>
+    <w:lsdException w:name="Light Shading Accent 1" w:uiPriority="60"/>
+    <w:lsdException w:name="Light List Accent 1" w:uiPriority="61"/>
+    <w:lsdException w:name="Light Grid Accent 1" w:uiPriority="62"/>
+    <w:lsdException w:name="Medium Shading 1 Accent 1" w:uiPriority="63"/>
+    <w:lsdException w:name="Medium Shading 2 Accent 1" w:uiPriority="64"/>
+    <w:lsdException w:name="Medium List 1 Accent 1" w:uiPriority="65"/>
+    <w:lsdException w:name="Revision" w:semiHidden="1"/>
+    <w:lsdException w:name="List Paragraph" w:uiPriority="34" w:qFormat="1"/>
+    <w:lsdException w:name="Quote" w:uiPriority="29"/>
+    <w:lsdException w:name="Intense Quote" w:uiPriority="30"/>
+    <w:lsdException w:name="Medium List 2 Accent 1" w:uiPriority="66"/>
+    <w:lsdException w:name="Medium Grid 1 Accent 1" w:uiPriority="67"/>
+    <w:lsdException w:name="Medium Grid 2 Accent 1" w:uiPriority="68"/>
+    <w:lsdException w:name="Medium Grid 3 Accent 1" w:uiPriority="69"/>
+    <w:lsdException w:name="Dark List Accent 1" w:uiPriority="70"/>
+    <w:lsdException w:name="Colorful Shading Accent 1" w:uiPriority="71"/>
+    <w:lsdException w:name="Colorful List Accent 1" w:uiPriority="72"/>
+    <w:lsdException w:name="Colorful Grid Accent 1" w:uiPriority="73"/>
+    <w:lsdException w:name="Light Shading Accent 2" w:uiPriority="60"/>
+    <w:lsdException w:name="Light List Accent 2" w:uiPriority="61"/>
+    <w:lsdException w:name="Light Grid Accent 2" w:uiPriority="62"/>
+    <w:lsdException w:name="Medium Shading 1 Accent 2" w:uiPriority="63"/>
+    <w:lsdException w:name="Medium Shading 2 Accent 2" w:uiPriority="64"/>
+    <w:lsdException w:name="Medium List 1 Accent 2" w:uiPriority="65"/>
+    <w:lsdException w:name="Medium List 2 Accent 2" w:uiPriority="66"/>
+    <w:lsdException w:name="Medium Grid 1 Accent 2" w:uiPriority="67"/>
+    <w:lsdException w:name="Medium Grid 2 Accent 2" w:uiPriority="68"/>
+    <w:lsdException w:name="Medium Grid 3 Accent 2" w:uiPriority="69"/>
+    <w:lsdException w:name="Dark List Accent 2" w:uiPriority="70"/>
+    <w:lsdException w:name="Colorful Shading Accent 2" w:uiPriority="71"/>
+    <w:lsdException w:name="Colorful List Accent 2" w:uiPriority="72"/>
+    <w:lsdException w:name="Colorful Grid Accent 2" w:uiPriority="73"/>
+    <w:lsdException w:name="Light Shading Accent 3" w:uiPriority="60"/>
+    <w:lsdException w:name="Light List Accent 3" w:uiPriority="61"/>
+    <w:lsdException w:name="Light Grid Accent 3" w:uiPriority="62"/>
+    <w:lsdException w:name="Medium Shading 1 Accent 3" w:uiPriority="63"/>
+    <w:lsdException w:name="Medium Shading 2 Accent 3" w:uiPriority="64"/>
+    <w:lsdException w:name="Medium List 1 Accent 3" w:uiPriority="65"/>
+    <w:lsdException w:name="Medium List 2 Accent 3" w:uiPriority="66"/>
+    <w:lsdException w:name="Medium Grid 1 Accent 3" w:uiPriority="67"/>
+    <w:lsdException w:name="Medium Grid 2 Accent 3" w:uiPriority="68"/>
+    <w:lsdException w:name="Medium Grid 3 Accent 3" w:uiPriority="69"/>
+    <w:lsdException w:name="Dark List Accent 3" w:uiPriority="70"/>
+    <w:lsdException w:name="Colorful Shading Accent 3" w:uiPriority="71"/>
+    <w:lsdException w:name="Colorful List Accent 3" w:uiPriority="72"/>
+    <w:lsdException w:name="Colorful Grid Accent 3" w:uiPriority="73"/>
+    <w:lsdException w:name="Light Shading Accent 4" w:uiPriority="60"/>
+    <w:lsdException w:name="Light List Accent 4" w:uiPriority="61"/>
+    <w:lsdException w:name="Light Grid Accent 4" w:uiPriority="62"/>
+    <w:lsdException w:name="Medium Shading 1 Accent 4" w:uiPriority="63"/>
+    <w:lsdException w:name="Medium Shading 2 Accent 4" w:uiPriority="64"/>
+    <w:lsdException w:name="Medium List 1 Accent 4" w:uiPriority="65"/>
+    <w:lsdException w:name="Medium List 2 Accent 4" w:uiPriority="66"/>
+    <w:lsdException w:name="Medium Grid 1 Accent 4" w:uiPriority="67"/>
+    <w:lsdException w:name="Medium Grid 2 Accent 4" w:uiPriority="68"/>
+    <w:lsdException w:name="Medium Grid 3 Accent 4" w:uiPriority="69"/>
+    <w:lsdException w:name="Dark List Accent 4" w:uiPriority="70"/>
+    <w:lsdException w:name="Colorful Shading Accent 4" w:uiPriority="71"/>
+    <w:lsdException w:name="Colorful List Accent 4" w:uiPriority="72"/>
+    <w:lsdException w:name="Colorful Grid Accent 4" w:uiPriority="73"/>
+    <w:lsdException w:name="Light Shading Accent 5" w:uiPriority="60"/>
+    <w:lsdException w:name="Light List Accent 5" w:uiPriority="61"/>
+    <w:lsdException w:name="Light Grid Accent 5" w:uiPriority="62"/>
+    <w:lsdException w:name="Medium Shading 1 Accent 5" w:uiPriority="63"/>
+    <w:lsdException w:name="Medium Shading 2 Accent 5" w:uiPriority="64"/>
+    <w:lsdException w:name="Medium List 1 Accent 5" w:uiPriority="65"/>
+    <w:lsdException w:name="Medium List 2 Accent 5" w:uiPriority="66"/>
+    <w:lsdException w:name="Medium Grid 1 Accent 5" w:uiPriority="67"/>
+    <w:lsdException w:name="Medium Grid 2 Accent 5" w:uiPriority="68"/>
+    <w:lsdException w:name="Medium Grid 3 Accent 5" w:uiPriority="69"/>
+    <w:lsdException w:name="Dark List Accent 5" w:uiPriority="70"/>
+    <w:lsdException w:name="Colorful Shading Accent 5" w:uiPriority="71"/>
+    <w:lsdException w:name="Colorful List Accent 5" w:uiPriority="72"/>
+    <w:lsdException w:name="Colorful Grid Accent 5" w:uiPriority="73"/>
+    <w:lsdException w:name="Light Shading Accent 6" w:uiPriority="60"/>
+    <w:lsdException w:name="Light List Accent 6" w:uiPriority="61"/>
+    <w:lsdException w:name="Light Grid Accent 6" w:uiPriority="62"/>
+    <w:lsdException w:name="Medium Shading 1 Accent 6" w:uiPriority="63"/>
+    <w:lsdException w:name="Medium Shading 2 Accent 6" w:uiPriority="64"/>
+    <w:lsdException w:name="Medium List 1 Accent 6" w:uiPriority="65"/>
+    <w:lsdException w:name="Medium List 2 Accent 6" w:uiPriority="66"/>
+    <w:lsdException w:name="Medium Grid 1 Accent 6" w:uiPriority="67"/>
+    <w:lsdException w:name="Medium Grid 2 Accent 6" w:uiPriority="68"/>
+    <w:lsdException w:name="Medium Grid 3 Accent 6" w:uiPriority="69"/>
+    <w:lsdException w:name="Dark List Accent 6" w:uiPriority="70"/>
+    <w:lsdException w:name="Colorful Shading Accent 6" w:uiPriority="71"/>
+    <w:lsdException w:name="Colorful List Accent 6" w:uiPriority="72"/>
+    <w:lsdException w:name="Colorful Grid Accent 6" w:uiPriority="73"/>
+    <w:lsdException w:name="Subtle Emphasis" w:uiPriority="19"/>
+    <w:lsdException w:name="Intense Emphasis" w:uiPriority="21"/>
+    <w:lsdException w:name="Subtle Reference" w:uiPriority="31"/>
+    <w:lsdException w:name="Intense Reference" w:uiPriority="32"/>
+    <w:lsdException w:name="Book Title" w:uiPriority="33"/>
+    <w:lsdException w:name="Bibliography" w:semiHidden="1" w:uiPriority="37" w:unhideWhenUsed="1"/>
+    <w:lsdException w:name="TOC Heading" w:semiHidden="1" w:uiPriority="39" w:unhideWhenUsed="1" w:qFormat="1"/>
+    <w:lsdException w:name="Plain Table 1" w:uiPriority="41"/>
+    <w:lsdException w:name="Plain Table 2" w:uiPriority="42"/>
+    <w:lsdException w:name="Plain Table 3" w:uiPriority="43"/>
+    <w:lsdException w:name="Plain Table 4" w:uiPriority="44"/>
+    <w:lsdException w:name="Plain Table 5" w:uiPriority="45"/>
+    <w:lsdException w:name="Grid Table Light" w:uiPriority="40"/>
+    <w:lsdException w:name="Grid Table 1 Light" w:uiPriority="46"/>
+    <w:lsdException w:name="Grid Table 2" w:uiPriority="47"/>
+    <w:lsdException w:name="Grid Table 3" w:uiPriority="48"/>
+    <w:lsdException w:name="Grid Table 4" w:uiPriority="49"/>
+    <w:lsdException w:name="Grid Table 5 Dark" w:uiPriority="50"/>
+    <w:lsdException w:name="Grid Table 6 Colorful" w:uiPriority="51"/>
+    <w:lsdException w:name="Grid Table 7 Colorful" w:uiPriority="52"/>
+    <w:lsdException w:name="Grid Table 1 Light Accent 1" w:uiPriority="46"/>
+    <w:lsdException w:name="Grid Table 2 Accent 1" w:uiPriority="47"/>
+    <w:lsdException w:name="Grid Table 3 Accent 1" w:uiPriority="48"/>
+    <w:lsdException w:name="Grid Table 4 Accent 1" w:uiPriority="49"/>
+    <w:lsdException w:name="Grid Table 5 Dark Accent 1" w:uiPriority="50"/>
+    <w:lsdException w:name="Grid Table 6 Colorful Accent 1" w:uiPriority="51"/>
+    <w:lsdException w:name="Grid Table 7 Colorful Accent 1" w:uiPriority="52"/>
+    <w:lsdException w:name="Grid Table 1 Light Accent 2" w:uiPriority="46"/>
+    <w:lsdException w:name="Grid Table 2 Accent 2" w:uiPriority="47"/>
+    <w:lsdException w:name="Grid Table 3 Accent 2" w:uiPriority="48"/>
+    <w:lsdException w:name="Grid Table 4 Accent 2" w:uiPriority="49"/>
+    <w:lsdException w:name="Grid Table 5 Dark Accent 2" w:uiPriority="50"/>
+    <w:lsdException w:name="Grid Table 6 Colorful Accent 2" w:uiPriority="51"/>
+    <w:lsdException w:name="Grid Table 7 Colorful Accent 2" w:uiPriority="52"/>
+    <w:lsdException w:name="Grid Table 1 Light Accent 3" w:uiPriority="46"/>
+    <w:lsdException w:name="Grid Table 2 Accent 3" w:uiPriority="47"/>
+    <w:lsdException w:name="Grid Table 3 Accent 3" w:uiPriority="48"/>
+    <w:lsdException w:name="Grid Table 4 Accent 3" w:uiPriority="49"/>
+    <w:lsdException w:name="Grid Table 5 Dark Accent 3" w:uiPriority="50"/>
+    <w:lsdException w:name="Grid Table 6 Colorful Accent 3" w:uiPriority="51"/>
+    <w:lsdException w:name="Grid Table 7 Colorful Accent 3" w:uiPriority="52"/>
+    <w:lsdException w:name="Grid Table 1 Light Accent 4" w:uiPriority="46"/>
+    <w:lsdException w:name="Grid Table 2 Accent 4" w:uiPriority="47"/>
+    <w:lsdException w:name="Grid Table 3 Accent 4" w:uiPriority="48"/>
+    <w:lsdException w:name="Grid Table 4 Accent 4" w:uiPriority="49"/>
+    <w:lsdException w:name="Grid Table 5 Dark Accent 4" w:uiPriority="50"/>
+    <w:lsdException w:name="Grid Table 6 Colorful Accent 4" w:uiPriority="51"/>
+    <w:lsdException w:name="Grid Table 7 Colorful Accent 4" w:uiPriority="52"/>
+    <w:lsdException w:name="Grid Table 1 Light Accent 5" w:uiPriority="46"/>
+    <w:lsdException w:name="Grid Table 2 Accent 5" w:uiPriority="47"/>
+    <w:lsdException w:name="Grid Table 3 Accent 5" w:uiPriority="48"/>
+    <w:lsdException w:name="Grid Table 4 Accent 5" w:uiPriority="49"/>
+    <w:lsdException w:name="Grid Table 5 Dark Accent 5" w:uiPriority="50"/>
+    <w:lsdException w:name="Grid Table 6 Colorful Accent 5" w:uiPriority="51"/>
+    <w:lsdException w:name="Grid Table 7 Colorful Accent 5" w:uiPriority="52"/>
+    <w:lsdException w:name="Grid Table 1 Light Accent 6" w:uiPriority="46"/>
+    <w:lsdException w:name="Grid Table 2 Accent 6" w:uiPriority="47"/>
+    <w:lsdException w:name="Grid Table 3 Accent 6" w:uiPriority="48"/>
+    <w:lsdException w:name="Grid Table 4 Accent 6" w:uiPriority="49"/>
+    <w:lsdException w:name="Grid Table 5 Dark Accent 6" w:uiPriority="50"/>
+    <w:lsdException w:name="Grid Table 6 Colorful Accent 6" w:uiPriority="51"/>
+    <w:lsdException w:name="Grid Table 7 Colorful Accent 6" w:uiPriority="52"/>
+    <w:lsdException w:name="List Table 1 Light" w:uiPriority="46"/>
+    <w:lsdException w:name="List Table 2" w:uiPriority="47"/>
+    <w:lsdException w:name="List Table 3" w:uiPriority="48"/>
+    <w:lsdException w:name="List Table 4" w:uiPriority="49"/>
+    <w:lsdException w:name="List Table 5 Dark" w:uiPriority="50"/>
+    <w:lsdException w:name="List Table 6 Colorful" w:uiPriority="51"/>
+    <w:lsdException w:name="List Table 7 Colorful" w:uiPriority="52"/>
+    <w:lsdException w:name="List Table 1 Light Accent 1" w:uiPriority="46"/>
+    <w:lsdException w:name="List Table 2 Accent 1" w:uiPriority="47"/>
+    <w:lsdException w:name="List Table 3 Accent 1" w:uiPriority="48"/>
+    <w:lsdException w:name="List Table 4 Accent 1" w:uiPriority="49"/>
+    <w:lsdException w:name="List Table 5 Dark Accent 1" w:uiPriority="50"/>
+    <w:lsdException w:name="List Table 6 Colorful Accent 1" w:uiPriority="51"/>
+    <w:lsdException w:name="List Table 7 Colorful Accent 1" w:uiPriority="52"/>
+    <w:lsdException w:name="List Table 1 Light Accent 2" w:uiPriority="46"/>
+    <w:lsdException w:name="List Table 2 Accent 2" w:uiPriority="47"/>
+    <w:lsdException w:name="List Table 3 Accent 2" w:uiPriority="48"/>
+    <w:lsdException w:name="List Table 4 Accent 2" w:uiPriority="49"/>
+    <w:lsdException w:name="List Table 5 Dark Accent 2" w:uiPriority="50"/>
+    <w:lsdException w:name="List Table 6 Colorful Accent 2" w:uiPriority="51"/>
+    <w:lsdException w:name="List Table 7 Colorful Accent 2" w:uiPriority="52"/>
+    <w:lsdException w:name="List Table 1 Light Accent 3" w:uiPriority="46"/>
+    <w:lsdException w:name="List Table 2 Accent 3" w:uiPriority="47"/>
+    <w:lsdException w:name="List Table 3 Accent 3" w:uiPriority="48"/>
+    <w:lsdException w:name="List Table 4 Accent 3" w:uiPriority="49"/>
+    <w:lsdException w:name="List Table 5 Dark Accent 3" w:uiPriority="50"/>
+    <w:lsdException w:name="List Table 6 Colorful Accent 3" w:uiPriority="51"/>
+    <w:lsdException w:name="List Table 7 Colorful Accent 3" w:uiPriority="52"/>
+    <w:lsdException w:name="List Table 1 Light Accent 4" w:uiPriority="46"/>
+    <w:lsdException w:name="List Table 2 Accent 4" w:uiPriority="47"/>
+    <w:lsdException w:name="List Table 3 Accent 4" w:uiPriority="48"/>
+    <w:lsdException w:name="List Table 4 Accent 4" w:uiPriority="49"/>
+    <w:lsdException w:name="List Table 5 Dark Accent 4" w:uiPriority="50"/>
+    <w:lsdException w:name="List Table 6 Colorful Accent 4" w:uiPriority="51"/>
+    <w:lsdException w:name="List Table 7 Colorful Accent 4" w:uiPriority="52"/>
+    <w:lsdException w:name="List Table 1 Light Accent 5" w:uiPriority="46"/>
+    <w:lsdException w:name="List Table 2 Accent 5" w:uiPriority="47"/>
+    <w:lsdException w:name="List Table 3 Accent 5" w:uiPriority="48"/>
+    <w:lsdException w:name="List Table 4 Accent 5" w:uiPriority="49"/>
+    <w:lsdException w:name="List Table 5 Dark Accent 5" w:uiPriority="50"/>
+    <w:lsdException w:name="List Table 6 Colorful Accent 5" w:uiPriority="51"/>
+    <w:lsdException w:name="List Table 7 Colorful Accent 5" w:uiPriority="52"/>
+    <w:lsdException w:name="List Table 1 Light Accent 6" w:uiPriority="46"/>
+    <w:lsdException w:name="List Table 2 Accent 6" w:uiPriority="47"/>
+    <w:lsdException w:name="List Table 3 Accent 6" w:uiPriority="48"/>
+    <w:lsdException w:name="List Table 4 Accent 6" w:uiPriority="49"/>
+    <w:lsdException w:name="List Table 5 Dark Accent 6" w:uiPriority="50"/>
+    <w:lsdException w:name="List Table 6 Colorful Accent 6" w:uiPriority="51"/>
+    <w:lsdException w:name="List Table 7 Colorful Accent 6" w:uiPriority="52"/>
   </w:latentStyles>
-  <w:style w:type="paragraph" w:default="1" w:styleId="Normal">
+  <w:style w:type="paragraph" w:default="1" w:styleId="a">
     <w:name w:val="Normal"/>
     <w:qFormat/>
     <w:rsid w:val="0076548B"/>
@@ -5511,11 +5778,11 @@
       <w:noProof/>
     </w:rPr>
   </w:style>
-  <w:style w:type="paragraph" w:styleId="Heading1">
+  <w:style w:type="paragraph" w:styleId="1">
     <w:name w:val="heading 1"/>
-    <w:basedOn w:val="Normal"/>
-    <w:next w:val="Normal"/>
-    <w:link w:val="Heading1Char"/>
+    <w:basedOn w:val="a"/>
+    <w:next w:val="a"/>
+    <w:link w:val="10"/>
     <w:uiPriority w:val="9"/>
     <w:qFormat/>
     <w:rsid w:val="009254B7"/>
@@ -5533,11 +5800,11 @@
       <w:szCs w:val="32"/>
     </w:rPr>
   </w:style>
-  <w:style w:type="paragraph" w:styleId="Heading2">
+  <w:style w:type="paragraph" w:styleId="2">
     <w:name w:val="heading 2"/>
-    <w:basedOn w:val="Normal"/>
-    <w:next w:val="Normal"/>
-    <w:link w:val="Heading2Char"/>
+    <w:basedOn w:val="a"/>
+    <w:next w:val="a"/>
+    <w:link w:val="20"/>
     <w:uiPriority w:val="9"/>
     <w:qFormat/>
     <w:rsid w:val="00CB27FE"/>
@@ -5560,11 +5827,11 @@
       <w:szCs w:val="36"/>
     </w:rPr>
   </w:style>
-  <w:style w:type="paragraph" w:styleId="Heading3">
+  <w:style w:type="paragraph" w:styleId="3">
     <w:name w:val="heading 3"/>
-    <w:basedOn w:val="Normal"/>
-    <w:next w:val="Normal"/>
-    <w:link w:val="Heading3Char"/>
+    <w:basedOn w:val="a"/>
+    <w:next w:val="a"/>
+    <w:link w:val="30"/>
     <w:uiPriority w:val="9"/>
     <w:unhideWhenUsed/>
     <w:qFormat/>
@@ -5583,11 +5850,11 @@
       <w:szCs w:val="32"/>
     </w:rPr>
   </w:style>
-  <w:style w:type="paragraph" w:styleId="Heading4">
+  <w:style w:type="paragraph" w:styleId="4">
     <w:name w:val="heading 4"/>
-    <w:basedOn w:val="Normal"/>
-    <w:next w:val="Normal"/>
-    <w:link w:val="Heading4Char"/>
+    <w:basedOn w:val="a"/>
+    <w:next w:val="a"/>
+    <w:link w:val="40"/>
     <w:uiPriority w:val="9"/>
     <w:unhideWhenUsed/>
     <w:qFormat/>
@@ -5606,11 +5873,11 @@
       <w:sz w:val="28"/>
     </w:rPr>
   </w:style>
-  <w:style w:type="paragraph" w:styleId="Heading5">
+  <w:style w:type="paragraph" w:styleId="5">
     <w:name w:val="heading 5"/>
-    <w:basedOn w:val="Normal"/>
-    <w:next w:val="Normal"/>
-    <w:link w:val="Heading5Char"/>
+    <w:basedOn w:val="a"/>
+    <w:next w:val="a"/>
+    <w:link w:val="50"/>
     <w:uiPriority w:val="9"/>
     <w:semiHidden/>
     <w:unhideWhenUsed/>
@@ -5628,18 +5895,17 @@
       <w:color w:val="B2500E"/>
     </w:rPr>
   </w:style>
-  <w:style w:type="character" w:default="1" w:styleId="DefaultParagraphFont">
+  <w:style w:type="character" w:default="1" w:styleId="a0">
     <w:name w:val="Default Paragraph Font"/>
     <w:uiPriority w:val="1"/>
     <w:semiHidden/>
     <w:unhideWhenUsed/>
   </w:style>
-  <w:style w:type="table" w:default="1" w:styleId="TableNormal">
+  <w:style w:type="table" w:default="1" w:styleId="a1">
     <w:name w:val="Normal Table"/>
     <w:uiPriority w:val="99"/>
     <w:semiHidden/>
     <w:unhideWhenUsed/>
-    <w:qFormat/>
     <w:tblPr>
       <w:tblInd w:w="0" w:type="dxa"/>
       <w:tblCellMar>
@@ -5650,16 +5916,16 @@
       </w:tblCellMar>
     </w:tblPr>
   </w:style>
-  <w:style w:type="numbering" w:default="1" w:styleId="NoList">
+  <w:style w:type="numbering" w:default="1" w:styleId="a2">
     <w:name w:val="No List"/>
     <w:uiPriority w:val="99"/>
     <w:semiHidden/>
     <w:unhideWhenUsed/>
   </w:style>
-  <w:style w:type="paragraph" w:styleId="Header">
+  <w:style w:type="paragraph" w:styleId="a3">
     <w:name w:val="header"/>
-    <w:basedOn w:val="Normal"/>
-    <w:link w:val="HeaderChar"/>
+    <w:basedOn w:val="a"/>
+    <w:link w:val="a4"/>
     <w:uiPriority w:val="99"/>
     <w:unhideWhenUsed/>
     <w:rsid w:val="008068A2"/>
@@ -5671,17 +5937,17 @@
       <w:spacing w:after="0" w:line="240" w:lineRule="auto"/>
     </w:pPr>
   </w:style>
-  <w:style w:type="character" w:customStyle="1" w:styleId="HeaderChar">
-    <w:name w:val="Header Char"/>
-    <w:basedOn w:val="DefaultParagraphFont"/>
-    <w:link w:val="Header"/>
+  <w:style w:type="character" w:customStyle="1" w:styleId="a4">
+    <w:name w:val="Горен колонтитул Знак"/>
+    <w:basedOn w:val="a0"/>
+    <w:link w:val="a3"/>
     <w:uiPriority w:val="99"/>
     <w:rsid w:val="008068A2"/>
   </w:style>
-  <w:style w:type="paragraph" w:styleId="Footer">
+  <w:style w:type="paragraph" w:styleId="a5">
     <w:name w:val="footer"/>
-    <w:basedOn w:val="Normal"/>
-    <w:link w:val="FooterChar"/>
+    <w:basedOn w:val="a"/>
+    <w:link w:val="a6"/>
     <w:uiPriority w:val="99"/>
     <w:unhideWhenUsed/>
     <w:rsid w:val="008068A2"/>
@@ -5693,17 +5959,17 @@
       <w:spacing w:after="0" w:line="240" w:lineRule="auto"/>
     </w:pPr>
   </w:style>
-  <w:style w:type="character" w:customStyle="1" w:styleId="FooterChar">
-    <w:name w:val="Footer Char"/>
-    <w:basedOn w:val="DefaultParagraphFont"/>
-    <w:link w:val="Footer"/>
+  <w:style w:type="character" w:customStyle="1" w:styleId="a6">
+    <w:name w:val="Долен колонтитул Знак"/>
+    <w:basedOn w:val="a0"/>
+    <w:link w:val="a5"/>
     <w:uiPriority w:val="99"/>
     <w:rsid w:val="008068A2"/>
   </w:style>
-  <w:style w:type="paragraph" w:styleId="BalloonText">
+  <w:style w:type="paragraph" w:styleId="a7">
     <w:name w:val="Balloon Text"/>
-    <w:basedOn w:val="Normal"/>
-    <w:link w:val="BalloonTextChar"/>
+    <w:basedOn w:val="a"/>
+    <w:link w:val="a8"/>
     <w:uiPriority w:val="99"/>
     <w:semiHidden/>
     <w:unhideWhenUsed/>
@@ -5717,10 +5983,10 @@
       <w:szCs w:val="16"/>
     </w:rPr>
   </w:style>
-  <w:style w:type="character" w:customStyle="1" w:styleId="BalloonTextChar">
-    <w:name w:val="Balloon Text Char"/>
-    <w:basedOn w:val="DefaultParagraphFont"/>
-    <w:link w:val="BalloonText"/>
+  <w:style w:type="character" w:customStyle="1" w:styleId="a8">
+    <w:name w:val="Изнесен текст Знак"/>
+    <w:basedOn w:val="a0"/>
+    <w:link w:val="a7"/>
     <w:uiPriority w:val="99"/>
     <w:semiHidden/>
     <w:rsid w:val="00564D7B"/>
@@ -5730,9 +5996,9 @@
       <w:szCs w:val="16"/>
     </w:rPr>
   </w:style>
-  <w:style w:type="character" w:styleId="Hyperlink">
+  <w:style w:type="character" w:styleId="a9">
     <w:name w:val="Hyperlink"/>
-    <w:basedOn w:val="DefaultParagraphFont"/>
+    <w:basedOn w:val="a0"/>
     <w:uiPriority w:val="99"/>
     <w:unhideWhenUsed/>
     <w:rsid w:val="0079324A"/>
@@ -5741,10 +6007,10 @@
       <w:u w:val="single"/>
     </w:rPr>
   </w:style>
-  <w:style w:type="character" w:customStyle="1" w:styleId="Heading1Char">
-    <w:name w:val="Heading 1 Char"/>
-    <w:basedOn w:val="DefaultParagraphFont"/>
-    <w:link w:val="Heading1"/>
+  <w:style w:type="character" w:customStyle="1" w:styleId="10">
+    <w:name w:val="Заглавие 1 Знак"/>
+    <w:basedOn w:val="a0"/>
+    <w:link w:val="1"/>
     <w:uiPriority w:val="9"/>
     <w:rsid w:val="009254B7"/>
     <w:rPr>
@@ -5755,10 +6021,10 @@
       <w:szCs w:val="32"/>
     </w:rPr>
   </w:style>
-  <w:style w:type="character" w:customStyle="1" w:styleId="Heading2Char">
-    <w:name w:val="Heading 2 Char"/>
-    <w:basedOn w:val="DefaultParagraphFont"/>
-    <w:link w:val="Heading2"/>
+  <w:style w:type="character" w:customStyle="1" w:styleId="20">
+    <w:name w:val="Заглавие 2 Знак"/>
+    <w:basedOn w:val="a0"/>
+    <w:link w:val="2"/>
     <w:uiPriority w:val="9"/>
     <w:rsid w:val="00CB27FE"/>
     <w:rPr>
@@ -5771,9 +6037,9 @@
       <w:szCs w:val="36"/>
     </w:rPr>
   </w:style>
-  <w:style w:type="paragraph" w:styleId="NormalWeb">
+  <w:style w:type="paragraph" w:styleId="aa">
     <w:name w:val="Normal (Web)"/>
-    <w:basedOn w:val="Normal"/>
+    <w:basedOn w:val="a"/>
     <w:uiPriority w:val="99"/>
     <w:semiHidden/>
     <w:unhideWhenUsed/>
@@ -5787,9 +6053,9 @@
       <w:szCs w:val="24"/>
     </w:rPr>
   </w:style>
-  <w:style w:type="character" w:styleId="Strong">
+  <w:style w:type="character" w:styleId="ab">
     <w:name w:val="Strong"/>
-    <w:basedOn w:val="DefaultParagraphFont"/>
+    <w:basedOn w:val="a0"/>
     <w:uiPriority w:val="22"/>
     <w:qFormat/>
     <w:rsid w:val="00524789"/>
@@ -5798,10 +6064,10 @@
       <w:bCs/>
     </w:rPr>
   </w:style>
-  <w:style w:type="character" w:customStyle="1" w:styleId="Heading3Char">
-    <w:name w:val="Heading 3 Char"/>
-    <w:basedOn w:val="DefaultParagraphFont"/>
-    <w:link w:val="Heading3"/>
+  <w:style w:type="character" w:customStyle="1" w:styleId="30">
+    <w:name w:val="Заглавие 3 Знак"/>
+    <w:basedOn w:val="a0"/>
+    <w:link w:val="3"/>
     <w:uiPriority w:val="9"/>
     <w:rsid w:val="00CB27FE"/>
     <w:rPr>
@@ -5812,10 +6078,10 @@
       <w:szCs w:val="32"/>
     </w:rPr>
   </w:style>
-  <w:style w:type="character" w:customStyle="1" w:styleId="Heading4Char">
-    <w:name w:val="Heading 4 Char"/>
-    <w:basedOn w:val="DefaultParagraphFont"/>
-    <w:link w:val="Heading4"/>
+  <w:style w:type="character" w:customStyle="1" w:styleId="40">
+    <w:name w:val="Заглавие 4 Знак"/>
+    <w:basedOn w:val="a0"/>
+    <w:link w:val="4"/>
     <w:uiPriority w:val="9"/>
     <w:rsid w:val="008C5930"/>
     <w:rPr>
@@ -5826,10 +6092,10 @@
       <w:sz w:val="28"/>
     </w:rPr>
   </w:style>
-  <w:style w:type="paragraph" w:styleId="ListParagraph">
+  <w:style w:type="paragraph" w:styleId="ac">
     <w:name w:val="List Paragraph"/>
-    <w:basedOn w:val="Normal"/>
-    <w:link w:val="ListParagraphChar"/>
+    <w:basedOn w:val="a"/>
+    <w:link w:val="ad"/>
     <w:uiPriority w:val="34"/>
     <w:qFormat/>
     <w:rsid w:val="008617B5"/>
@@ -5838,9 +6104,9 @@
       <w:contextualSpacing/>
     </w:pPr>
   </w:style>
-  <w:style w:type="character" w:styleId="FollowedHyperlink">
+  <w:style w:type="character" w:styleId="ae">
     <w:name w:val="FollowedHyperlink"/>
-    <w:basedOn w:val="DefaultParagraphFont"/>
+    <w:basedOn w:val="a0"/>
     <w:uiPriority w:val="99"/>
     <w:semiHidden/>
     <w:unhideWhenUsed/>
@@ -5850,10 +6116,10 @@
       <w:u w:val="single"/>
     </w:rPr>
   </w:style>
-  <w:style w:type="character" w:customStyle="1" w:styleId="Heading5Char">
-    <w:name w:val="Heading 5 Char"/>
-    <w:basedOn w:val="DefaultParagraphFont"/>
-    <w:link w:val="Heading5"/>
+  <w:style w:type="character" w:customStyle="1" w:styleId="50">
+    <w:name w:val="Заглавие 5 Знак"/>
+    <w:basedOn w:val="a0"/>
+    <w:link w:val="5"/>
     <w:uiPriority w:val="9"/>
     <w:semiHidden/>
     <w:rsid w:val="008C5930"/>
@@ -5865,7 +6131,7 @@
   </w:style>
   <w:style w:type="paragraph" w:customStyle="1" w:styleId="Code">
     <w:name w:val="Code"/>
-    <w:basedOn w:val="Normal"/>
+    <w:basedOn w:val="a"/>
     <w:link w:val="CodeChar"/>
     <w:qFormat/>
     <w:rsid w:val="008063E1"/>
@@ -5876,7 +6142,7 @@
   </w:style>
   <w:style w:type="character" w:customStyle="1" w:styleId="CodeChar">
     <w:name w:val="Code Char"/>
-    <w:basedOn w:val="DefaultParagraphFont"/>
+    <w:basedOn w:val="a0"/>
     <w:link w:val="Code"/>
     <w:rsid w:val="008063E1"/>
     <w:rPr>
@@ -5885,16 +6151,15 @@
       <w:noProof/>
     </w:rPr>
   </w:style>
-  <w:style w:type="table" w:styleId="TableGrid">
+  <w:style w:type="table" w:styleId="af">
     <w:name w:val="Table Grid"/>
-    <w:basedOn w:val="TableNormal"/>
+    <w:basedOn w:val="a1"/>
     <w:uiPriority w:val="59"/>
     <w:rsid w:val="00763912"/>
     <w:pPr>
       <w:spacing w:after="0" w:line="240" w:lineRule="auto"/>
     </w:pPr>
     <w:tblPr>
-      <w:tblInd w:w="0" w:type="dxa"/>
       <w:tblBorders>
         <w:top w:val="single" w:sz="4" w:space="0" w:color="auto"/>
         <w:left w:val="single" w:sz="4" w:space="0" w:color="auto"/>
@@ -5903,18 +6168,12 @@
         <w:insideH w:val="single" w:sz="4" w:space="0" w:color="auto"/>
         <w:insideV w:val="single" w:sz="4" w:space="0" w:color="auto"/>
       </w:tblBorders>
-      <w:tblCellMar>
-        <w:top w:w="0" w:type="dxa"/>
-        <w:left w:w="108" w:type="dxa"/>
-        <w:bottom w:w="0" w:type="dxa"/>
-        <w:right w:w="108" w:type="dxa"/>
-      </w:tblCellMar>
     </w:tblPr>
   </w:style>
-  <w:style w:type="paragraph" w:styleId="HTMLPreformatted">
+  <w:style w:type="paragraph" w:styleId="HTML">
     <w:name w:val="HTML Preformatted"/>
-    <w:basedOn w:val="Normal"/>
-    <w:link w:val="HTMLPreformattedChar"/>
+    <w:basedOn w:val="a"/>
+    <w:link w:val="HTML0"/>
     <w:uiPriority w:val="99"/>
     <w:semiHidden/>
     <w:unhideWhenUsed/>
@@ -5946,10 +6205,10 @@
       <w:szCs w:val="20"/>
     </w:rPr>
   </w:style>
-  <w:style w:type="character" w:customStyle="1" w:styleId="HTMLPreformattedChar">
-    <w:name w:val="HTML Preformatted Char"/>
-    <w:basedOn w:val="DefaultParagraphFont"/>
-    <w:link w:val="HTMLPreformatted"/>
+  <w:style w:type="character" w:customStyle="1" w:styleId="HTML0">
+    <w:name w:val="HTML стандартен Знак"/>
+    <w:basedOn w:val="a0"/>
+    <w:link w:val="HTML"/>
     <w:uiPriority w:val="99"/>
     <w:semiHidden/>
     <w:rsid w:val="00CA281C"/>
@@ -5961,12 +6220,12 @@
   </w:style>
   <w:style w:type="character" w:customStyle="1" w:styleId="apple-converted-space">
     <w:name w:val="apple-converted-space"/>
-    <w:basedOn w:val="DefaultParagraphFont"/>
+    <w:basedOn w:val="a0"/>
     <w:rsid w:val="006014B1"/>
   </w:style>
   <w:style w:type="character" w:customStyle="1" w:styleId="UnresolvedMention">
     <w:name w:val="Unresolved Mention"/>
-    <w:basedOn w:val="DefaultParagraphFont"/>
+    <w:basedOn w:val="a0"/>
     <w:uiPriority w:val="99"/>
     <w:semiHidden/>
     <w:unhideWhenUsed/>
@@ -5978,7 +6237,7 @@
   </w:style>
   <w:style w:type="paragraph" w:customStyle="1" w:styleId="msonormal0">
     <w:name w:val="msonormal"/>
-    <w:basedOn w:val="Normal"/>
+    <w:basedOn w:val="a"/>
     <w:uiPriority w:val="99"/>
     <w:semiHidden/>
     <w:rsid w:val="00604401"/>
@@ -5992,10 +6251,10 @@
       <w:szCs w:val="24"/>
     </w:rPr>
   </w:style>
-  <w:style w:type="paragraph" w:styleId="CommentText">
+  <w:style w:type="paragraph" w:styleId="af0">
     <w:name w:val="annotation text"/>
-    <w:basedOn w:val="Normal"/>
-    <w:link w:val="CommentTextChar"/>
+    <w:basedOn w:val="a"/>
+    <w:link w:val="af1"/>
     <w:uiPriority w:val="99"/>
     <w:semiHidden/>
     <w:unhideWhenUsed/>
@@ -6009,10 +6268,10 @@
       <w:szCs w:val="20"/>
     </w:rPr>
   </w:style>
-  <w:style w:type="character" w:customStyle="1" w:styleId="CommentTextChar">
-    <w:name w:val="Comment Text Char"/>
-    <w:basedOn w:val="DefaultParagraphFont"/>
-    <w:link w:val="CommentText"/>
+  <w:style w:type="character" w:customStyle="1" w:styleId="af1">
+    <w:name w:val="Текст на коментар Знак"/>
+    <w:basedOn w:val="a0"/>
+    <w:link w:val="af0"/>
     <w:uiPriority w:val="99"/>
     <w:semiHidden/>
     <w:rsid w:val="00604401"/>
@@ -6021,11 +6280,11 @@
       <w:szCs w:val="20"/>
     </w:rPr>
   </w:style>
-  <w:style w:type="paragraph" w:styleId="CommentSubject">
+  <w:style w:type="paragraph" w:styleId="af2">
     <w:name w:val="annotation subject"/>
-    <w:basedOn w:val="CommentText"/>
-    <w:next w:val="CommentText"/>
-    <w:link w:val="CommentSubjectChar"/>
+    <w:basedOn w:val="af0"/>
+    <w:next w:val="af0"/>
+    <w:link w:val="af3"/>
     <w:uiPriority w:val="99"/>
     <w:semiHidden/>
     <w:unhideWhenUsed/>
@@ -6035,10 +6294,10 @@
       <w:bCs/>
     </w:rPr>
   </w:style>
-  <w:style w:type="character" w:customStyle="1" w:styleId="CommentSubjectChar">
-    <w:name w:val="Comment Subject Char"/>
-    <w:basedOn w:val="CommentTextChar"/>
-    <w:link w:val="CommentSubject"/>
+  <w:style w:type="character" w:customStyle="1" w:styleId="af3">
+    <w:name w:val="Предмет на коментар Знак"/>
+    <w:basedOn w:val="af1"/>
+    <w:link w:val="af2"/>
     <w:uiPriority w:val="99"/>
     <w:semiHidden/>
     <w:rsid w:val="00604401"/>
@@ -6049,10 +6308,10 @@
       <w:szCs w:val="20"/>
     </w:rPr>
   </w:style>
-  <w:style w:type="character" w:customStyle="1" w:styleId="ListParagraphChar">
-    <w:name w:val="List Paragraph Char"/>
-    <w:basedOn w:val="DefaultParagraphFont"/>
-    <w:link w:val="ListParagraph"/>
+  <w:style w:type="character" w:customStyle="1" w:styleId="ad">
+    <w:name w:val="Списък на абзаци Знак"/>
+    <w:basedOn w:val="a0"/>
+    <w:link w:val="ac"/>
     <w:uiPriority w:val="34"/>
     <w:qFormat/>
     <w:locked/>
@@ -6061,9 +6320,9 @@
       <w:noProof/>
     </w:rPr>
   </w:style>
-  <w:style w:type="character" w:styleId="CommentReference">
+  <w:style w:type="character" w:styleId="af4">
     <w:name w:val="annotation reference"/>
-    <w:basedOn w:val="DefaultParagraphFont"/>
+    <w:basedOn w:val="a0"/>
     <w:uiPriority w:val="99"/>
     <w:semiHidden/>
     <w:unhideWhenUsed/>
@@ -6366,7 +6625,7 @@
 </file>
 
 <file path=customXml/itemProps1.xml><?xml version="1.0" encoding="utf-8"?>
-<ds:datastoreItem xmlns:ds="http://schemas.openxmlformats.org/officeDocument/2006/customXml" ds:itemID="{AC142A5A-8BC6-4E27-98AB-7414ACC41F37}">
+<ds:datastoreItem xmlns:ds="http://schemas.openxmlformats.org/officeDocument/2006/customXml" ds:itemID="{2E822825-F7AA-46F5-B4D0-5A15BEDEC535}">
   <ds:schemaRefs>
     <ds:schemaRef ds:uri="http://schemas.openxmlformats.org/officeDocument/2006/bibliography"/>
   </ds:schemaRefs>

</xml_diff>